<commit_message>
Finish TestRecord for progress I_V1
Finish TestRecord for progress I_V1
</commit_message>
<xml_diff>
--- a/Documents/TestPlan/Project-Test plan_v1.docx
+++ b/Documents/TestPlan/Project-Test plan_v1.docx
@@ -286,7 +286,7 @@
             <v:path o:extrusionok="f" gradientshapeok="t" o:connecttype="rect"/>
             <o:lock v:ext="edit" aspectratio="t"/>
           </v:shapetype>
-          <v:shape id="_x0000_i1025" type="#_x0000_t75" alt="Microsoft Office 签名行​​..." style="width:191.7pt;height:97.95pt;mso-width-percent:0;mso-height-percent:0;mso-width-percent:0;mso-height-percent:0">
+          <v:shape id="_x0000_i1025" type="#_x0000_t75" alt="Microsoft Office 签名行​​..." style="width:191.2pt;height:97.95pt;mso-width-percent:0;mso-height-percent:0;mso-width-percent:0;mso-height-percent:0">
             <v:imagedata r:id="rId7" o:title=""/>
             <o:lock v:ext="edit" ungrouping="t" rotation="t" cropping="t" verticies="t" text="t" grouping="t"/>
             <o:signatureline v:ext="edit" id="{CB116C51-4251-4A2D-8301-3285B9CBD66D}" provid="{00000000-0000-0000-0000-000000000000}" o:suggestedsigner="Dr. Pree Thiengburanathum" issignatureline="t"/>
@@ -370,109 +370,64 @@
           <w:szCs w:val="24"/>
         </w:rPr>
       </w:pPr>
-      <w:r>
-        <w:rPr>
-          <w:rStyle w:val="af"/>
-          <w:noProof/>
-        </w:rPr>
-        <w:fldChar w:fldCharType="begin"/>
-      </w:r>
-      <w:r>
-        <w:rPr>
-          <w:rStyle w:val="af"/>
-          <w:noProof/>
-        </w:rPr>
-        <w:instrText xml:space="preserve"> </w:instrText>
-      </w:r>
-      <w:r>
-        <w:rPr>
-          <w:noProof/>
-        </w:rPr>
-        <w:instrText>HYPERLINK \l "_Toc15339031"</w:instrText>
-      </w:r>
-      <w:r>
-        <w:rPr>
-          <w:rStyle w:val="af"/>
-          <w:noProof/>
-        </w:rPr>
-        <w:instrText xml:space="preserve"> </w:instrText>
-      </w:r>
-      <w:r>
-        <w:rPr>
-          <w:rStyle w:val="af"/>
-          <w:noProof/>
-        </w:rPr>
-      </w:r>
-      <w:r>
-        <w:rPr>
-          <w:rStyle w:val="af"/>
-          <w:noProof/>
-        </w:rPr>
-        <w:fldChar w:fldCharType="separate"/>
-      </w:r>
-      <w:r>
-        <w:rPr>
-          <w:rStyle w:val="af"/>
-          <w:rFonts w:cs="Times New Roman"/>
-          <w:noProof/>
-        </w:rPr>
-        <w:t>1. Introduction</w:t>
-      </w:r>
-      <w:r>
-        <w:rPr>
-          <w:noProof/>
-          <w:webHidden/>
-        </w:rPr>
-        <w:tab/>
-      </w:r>
-      <w:r>
-        <w:rPr>
-          <w:noProof/>
-          <w:webHidden/>
-        </w:rPr>
-        <w:fldChar w:fldCharType="begin"/>
-      </w:r>
-      <w:r>
-        <w:rPr>
-          <w:noProof/>
-          <w:webHidden/>
-        </w:rPr>
-        <w:instrText xml:space="preserve"> PAGEREF _Toc15339031 \h </w:instrText>
-      </w:r>
-      <w:r>
-        <w:rPr>
-          <w:noProof/>
-          <w:webHidden/>
-        </w:rPr>
-      </w:r>
-      <w:r>
-        <w:rPr>
-          <w:noProof/>
-          <w:webHidden/>
-        </w:rPr>
-        <w:fldChar w:fldCharType="separate"/>
-      </w:r>
-      <w:r>
-        <w:rPr>
-          <w:noProof/>
-          <w:webHidden/>
-        </w:rPr>
-        <w:t>5</w:t>
-      </w:r>
-      <w:r>
-        <w:rPr>
-          <w:noProof/>
-          <w:webHidden/>
-        </w:rPr>
-        <w:fldChar w:fldCharType="end"/>
-      </w:r>
-      <w:r>
-        <w:rPr>
-          <w:rStyle w:val="af"/>
-          <w:noProof/>
-        </w:rPr>
-        <w:fldChar w:fldCharType="end"/>
-      </w:r>
+      <w:hyperlink w:anchor="_Toc15339031" w:history="1">
+        <w:r>
+          <w:rPr>
+            <w:rStyle w:val="af"/>
+            <w:rFonts w:cs="Times New Roman"/>
+            <w:noProof/>
+          </w:rPr>
+          <w:t>1. Introduction</w:t>
+        </w:r>
+        <w:r>
+          <w:rPr>
+            <w:noProof/>
+            <w:webHidden/>
+          </w:rPr>
+          <w:tab/>
+        </w:r>
+        <w:r>
+          <w:rPr>
+            <w:noProof/>
+            <w:webHidden/>
+          </w:rPr>
+          <w:fldChar w:fldCharType="begin"/>
+        </w:r>
+        <w:r>
+          <w:rPr>
+            <w:noProof/>
+            <w:webHidden/>
+          </w:rPr>
+          <w:instrText xml:space="preserve"> PAGEREF _Toc15339031 \h </w:instrText>
+        </w:r>
+        <w:r>
+          <w:rPr>
+            <w:noProof/>
+            <w:webHidden/>
+          </w:rPr>
+        </w:r>
+        <w:r>
+          <w:rPr>
+            <w:noProof/>
+            <w:webHidden/>
+          </w:rPr>
+          <w:fldChar w:fldCharType="separate"/>
+        </w:r>
+        <w:r>
+          <w:rPr>
+            <w:noProof/>
+            <w:webHidden/>
+          </w:rPr>
+          <w:t>5</w:t>
+        </w:r>
+        <w:r>
+          <w:rPr>
+            <w:noProof/>
+            <w:webHidden/>
+          </w:rPr>
+          <w:fldChar w:fldCharType="end"/>
+        </w:r>
+      </w:hyperlink>
     </w:p>
     <w:p>
       <w:pPr>
@@ -4064,8 +4019,13 @@
         <w:rPr>
           <w:rStyle w:val="ae"/>
         </w:rPr>
-        <w:tab/>
-        <w:t xml:space="preserve">UTC-01: </w:t>
+        <w:t>UTC-01</w:t>
+      </w:r>
+      <w:r>
+        <w:rPr>
+          <w:rStyle w:val="ae"/>
+        </w:rPr>
+        <w:t>:</w:t>
       </w:r>
     </w:p>
     <w:p>
@@ -4379,19 +4339,7 @@
               <w:rPr>
                 <w:szCs w:val="24"/>
               </w:rPr>
-              <w:t xml:space="preserve">ormat </w:t>
-            </w:r>
-            <w:r>
-              <w:rPr>
-                <w:szCs w:val="24"/>
-              </w:rPr>
-              <w:t>in</w:t>
-            </w:r>
-            <w:r>
-              <w:rPr>
-                <w:szCs w:val="24"/>
-              </w:rPr>
-              <w:t>correct</w:t>
+              <w:t>ormat incorrect</w:t>
             </w:r>
           </w:p>
         </w:tc>
@@ -5173,19 +5121,7 @@
               <w:rPr>
                 <w:szCs w:val="24"/>
               </w:rPr>
-              <w:t xml:space="preserve">ormat </w:t>
-            </w:r>
-            <w:r>
-              <w:rPr>
-                <w:szCs w:val="24"/>
-              </w:rPr>
-              <w:t>in</w:t>
-            </w:r>
-            <w:r>
-              <w:rPr>
-                <w:szCs w:val="24"/>
-              </w:rPr>
-              <w:t>correct</w:t>
+              <w:t>ormat incorrect</w:t>
             </w:r>
           </w:p>
         </w:tc>
@@ -5221,6 +5157,1293 @@
     </w:tbl>
     <w:p/>
     <w:p>
+      <w:pPr>
+        <w:widowControl/>
+        <w:spacing w:after="0" w:line="240" w:lineRule="auto"/>
+        <w:rPr>
+          <w:rStyle w:val="ae"/>
+        </w:rPr>
+      </w:pPr>
+      <w:r>
+        <w:rPr>
+          <w:rStyle w:val="ae"/>
+        </w:rPr>
+        <w:br w:type="page"/>
+      </w:r>
+    </w:p>
+    <w:p>
+      <w:pPr>
+        <w:rPr>
+          <w:rStyle w:val="ae"/>
+        </w:rPr>
+      </w:pPr>
+      <w:r>
+        <w:rPr>
+          <w:rStyle w:val="ae"/>
+        </w:rPr>
+        <w:lastRenderedPageBreak/>
+        <w:t>UTC-0</w:t>
+      </w:r>
+      <w:r>
+        <w:rPr>
+          <w:rStyle w:val="ae"/>
+        </w:rPr>
+        <w:t xml:space="preserve">2: </w:t>
+      </w:r>
+    </w:p>
+    <w:p>
+      <w:r>
+        <w:t>Description: This method will log</w:t>
+      </w:r>
+      <w:r>
+        <w:t>in</w:t>
+      </w:r>
+      <w:r>
+        <w:t xml:space="preserve"> </w:t>
+      </w:r>
+      <w:r>
+        <w:t>to the</w:t>
+      </w:r>
+      <w:r>
+        <w:t xml:space="preserve"> dashboard.</w:t>
+      </w:r>
+    </w:p>
+    <w:p>
+      <w:r>
+        <w:rPr>
+          <w:rFonts w:hint="eastAsia"/>
+        </w:rPr>
+        <w:t>T</w:t>
+      </w:r>
+      <w:r>
+        <w:t>est Data: 24 July 2019</w:t>
+      </w:r>
+    </w:p>
+    <w:p>
+      <w:pPr>
+        <w:ind w:firstLine="420"/>
+      </w:pPr>
+      <w:r>
+        <w:rPr>
+          <w:rFonts w:hint="eastAsia"/>
+        </w:rPr>
+        <w:t>T</w:t>
+      </w:r>
+      <w:r>
+        <w:t>est Case:</w:t>
+      </w:r>
+    </w:p>
+    <w:tbl>
+      <w:tblPr>
+        <w:tblStyle w:val="11"/>
+        <w:tblpPr w:leftFromText="180" w:rightFromText="180" w:vertAnchor="text" w:horzAnchor="margin" w:tblpY="37"/>
+        <w:tblW w:w="9704" w:type="dxa"/>
+        <w:tblLook w:val="04A0" w:firstRow="1" w:lastRow="0" w:firstColumn="1" w:lastColumn="0" w:noHBand="0" w:noVBand="1"/>
+      </w:tblPr>
+      <w:tblGrid>
+        <w:gridCol w:w="963"/>
+        <w:gridCol w:w="2032"/>
+        <w:gridCol w:w="3249"/>
+        <w:gridCol w:w="2110"/>
+        <w:gridCol w:w="1350"/>
+      </w:tblGrid>
+      <w:tr>
+        <w:trPr>
+          <w:cnfStyle w:val="100000000000" w:firstRow="1" w:lastRow="0" w:firstColumn="0" w:lastColumn="0" w:oddVBand="0" w:evenVBand="0" w:oddHBand="0" w:evenHBand="0" w:firstRowFirstColumn="0" w:firstRowLastColumn="0" w:lastRowFirstColumn="0" w:lastRowLastColumn="0"/>
+          <w:trHeight w:val="331"/>
+        </w:trPr>
+        <w:tc>
+          <w:tcPr>
+            <w:cnfStyle w:val="001000000000" w:firstRow="0" w:lastRow="0" w:firstColumn="1" w:lastColumn="0" w:oddVBand="0" w:evenVBand="0" w:oddHBand="0" w:evenHBand="0" w:firstRowFirstColumn="0" w:firstRowLastColumn="0" w:lastRowFirstColumn="0" w:lastRowLastColumn="0"/>
+            <w:tcW w:w="963" w:type="dxa"/>
+          </w:tcPr>
+          <w:p>
+            <w:pPr>
+              <w:ind w:left="240" w:right="240"/>
+              <w:jc w:val="center"/>
+              <w:rPr>
+                <w:szCs w:val="24"/>
+              </w:rPr>
+            </w:pPr>
+            <w:r>
+              <w:rPr>
+                <w:szCs w:val="24"/>
+              </w:rPr>
+              <w:t>ID</w:t>
+            </w:r>
+          </w:p>
+        </w:tc>
+        <w:tc>
+          <w:tcPr>
+            <w:tcW w:w="2040" w:type="dxa"/>
+          </w:tcPr>
+          <w:p>
+            <w:pPr>
+              <w:ind w:left="240" w:right="240"/>
+              <w:jc w:val="center"/>
+              <w:cnfStyle w:val="100000000000" w:firstRow="1" w:lastRow="0" w:firstColumn="0" w:lastColumn="0" w:oddVBand="0" w:evenVBand="0" w:oddHBand="0" w:evenHBand="0" w:firstRowFirstColumn="0" w:firstRowLastColumn="0" w:lastRowFirstColumn="0" w:lastRowLastColumn="0"/>
+              <w:rPr>
+                <w:szCs w:val="24"/>
+              </w:rPr>
+            </w:pPr>
+            <w:r>
+              <w:rPr>
+                <w:szCs w:val="24"/>
+              </w:rPr>
+              <w:t xml:space="preserve">Description </w:t>
+            </w:r>
+          </w:p>
+        </w:tc>
+        <w:tc>
+          <w:tcPr>
+            <w:tcW w:w="3308" w:type="dxa"/>
+          </w:tcPr>
+          <w:p>
+            <w:pPr>
+              <w:ind w:left="240" w:right="240"/>
+              <w:jc w:val="center"/>
+              <w:cnfStyle w:val="100000000000" w:firstRow="1" w:lastRow="0" w:firstColumn="0" w:lastColumn="0" w:oddVBand="0" w:evenVBand="0" w:oddHBand="0" w:evenHBand="0" w:firstRowFirstColumn="0" w:firstRowLastColumn="0" w:lastRowFirstColumn="0" w:lastRowLastColumn="0"/>
+              <w:rPr>
+                <w:szCs w:val="24"/>
+              </w:rPr>
+            </w:pPr>
+            <w:r>
+              <w:rPr>
+                <w:rFonts w:hint="eastAsia"/>
+                <w:szCs w:val="24"/>
+              </w:rPr>
+              <w:t>I</w:t>
+            </w:r>
+            <w:r>
+              <w:rPr>
+                <w:szCs w:val="24"/>
+              </w:rPr>
+              <w:t>nput</w:t>
+            </w:r>
+          </w:p>
+        </w:tc>
+        <w:tc>
+          <w:tcPr>
+            <w:tcW w:w="2043" w:type="dxa"/>
+          </w:tcPr>
+          <w:p>
+            <w:pPr>
+              <w:ind w:left="240" w:right="240"/>
+              <w:jc w:val="center"/>
+              <w:cnfStyle w:val="100000000000" w:firstRow="1" w:lastRow="0" w:firstColumn="0" w:lastColumn="0" w:oddVBand="0" w:evenVBand="0" w:oddHBand="0" w:evenHBand="0" w:firstRowFirstColumn="0" w:firstRowLastColumn="0" w:lastRowFirstColumn="0" w:lastRowLastColumn="0"/>
+              <w:rPr>
+                <w:szCs w:val="24"/>
+              </w:rPr>
+            </w:pPr>
+            <w:r>
+              <w:rPr>
+                <w:rFonts w:hint="eastAsia"/>
+                <w:szCs w:val="24"/>
+              </w:rPr>
+              <w:t>E</w:t>
+            </w:r>
+            <w:r>
+              <w:rPr>
+                <w:szCs w:val="24"/>
+              </w:rPr>
+              <w:t>xpect Result</w:t>
+            </w:r>
+          </w:p>
+        </w:tc>
+        <w:tc>
+          <w:tcPr>
+            <w:tcW w:w="1350" w:type="dxa"/>
+          </w:tcPr>
+          <w:p>
+            <w:pPr>
+              <w:ind w:left="240" w:right="240"/>
+              <w:jc w:val="center"/>
+              <w:cnfStyle w:val="100000000000" w:firstRow="1" w:lastRow="0" w:firstColumn="0" w:lastColumn="0" w:oddVBand="0" w:evenVBand="0" w:oddHBand="0" w:evenHBand="0" w:firstRowFirstColumn="0" w:firstRowLastColumn="0" w:lastRowFirstColumn="0" w:lastRowLastColumn="0"/>
+              <w:rPr>
+                <w:szCs w:val="24"/>
+              </w:rPr>
+            </w:pPr>
+            <w:r>
+              <w:rPr>
+                <w:rFonts w:hint="eastAsia"/>
+                <w:szCs w:val="24"/>
+              </w:rPr>
+              <w:t>R</w:t>
+            </w:r>
+            <w:r>
+              <w:rPr>
+                <w:szCs w:val="24"/>
+              </w:rPr>
+              <w:t>esult</w:t>
+            </w:r>
+          </w:p>
+        </w:tc>
+      </w:tr>
+      <w:tr>
+        <w:trPr>
+          <w:cnfStyle w:val="000000100000" w:firstRow="0" w:lastRow="0" w:firstColumn="0" w:lastColumn="0" w:oddVBand="0" w:evenVBand="0" w:oddHBand="1" w:evenHBand="0" w:firstRowFirstColumn="0" w:firstRowLastColumn="0" w:lastRowFirstColumn="0" w:lastRowLastColumn="0"/>
+          <w:trHeight w:val="1321"/>
+        </w:trPr>
+        <w:tc>
+          <w:tcPr>
+            <w:cnfStyle w:val="001000000000" w:firstRow="0" w:lastRow="0" w:firstColumn="1" w:lastColumn="0" w:oddVBand="0" w:evenVBand="0" w:oddHBand="0" w:evenHBand="0" w:firstRowFirstColumn="0" w:firstRowLastColumn="0" w:lastRowFirstColumn="0" w:lastRowLastColumn="0"/>
+            <w:tcW w:w="963" w:type="dxa"/>
+          </w:tcPr>
+          <w:p>
+            <w:pPr>
+              <w:ind w:left="240" w:right="240"/>
+              <w:jc w:val="center"/>
+              <w:rPr>
+                <w:szCs w:val="24"/>
+              </w:rPr>
+            </w:pPr>
+            <w:r>
+              <w:rPr>
+                <w:szCs w:val="24"/>
+              </w:rPr>
+              <w:t>7</w:t>
+            </w:r>
+          </w:p>
+        </w:tc>
+        <w:tc>
+          <w:tcPr>
+            <w:tcW w:w="2040" w:type="dxa"/>
+          </w:tcPr>
+          <w:p>
+            <w:pPr>
+              <w:ind w:right="240"/>
+              <w:cnfStyle w:val="000000100000" w:firstRow="0" w:lastRow="0" w:firstColumn="0" w:lastColumn="0" w:oddVBand="0" w:evenVBand="0" w:oddHBand="1" w:evenHBand="0" w:firstRowFirstColumn="0" w:firstRowLastColumn="0" w:lastRowFirstColumn="0" w:lastRowLastColumn="0"/>
+              <w:rPr>
+                <w:szCs w:val="24"/>
+              </w:rPr>
+            </w:pPr>
+            <w:r>
+              <w:rPr>
+                <w:szCs w:val="24"/>
+              </w:rPr>
+              <w:t>Inputs correct username and password</w:t>
+            </w:r>
+          </w:p>
+        </w:tc>
+        <w:tc>
+          <w:tcPr>
+            <w:tcW w:w="3308" w:type="dxa"/>
+          </w:tcPr>
+          <w:p>
+            <w:pPr>
+              <w:ind w:left="240" w:right="240" w:firstLineChars="100" w:firstLine="240"/>
+              <w:jc w:val="center"/>
+              <w:cnfStyle w:val="000000100000" w:firstRow="0" w:lastRow="0" w:firstColumn="0" w:lastColumn="0" w:oddVBand="0" w:evenVBand="0" w:oddHBand="1" w:evenHBand="0" w:firstRowFirstColumn="0" w:firstRowLastColumn="0" w:lastRowFirstColumn="0" w:lastRowLastColumn="0"/>
+              <w:rPr>
+                <w:szCs w:val="24"/>
+              </w:rPr>
+            </w:pPr>
+            <w:r>
+              <w:rPr>
+                <w:rFonts w:hint="eastAsia"/>
+                <w:szCs w:val="24"/>
+              </w:rPr>
+              <w:t>U</w:t>
+            </w:r>
+            <w:r>
+              <w:rPr>
+                <w:szCs w:val="24"/>
+              </w:rPr>
+              <w:t>sername= admin001</w:t>
+            </w:r>
+          </w:p>
+          <w:p>
+            <w:pPr>
+              <w:ind w:left="240" w:right="240" w:firstLineChars="150" w:firstLine="360"/>
+              <w:jc w:val="center"/>
+              <w:cnfStyle w:val="000000100000" w:firstRow="0" w:lastRow="0" w:firstColumn="0" w:lastColumn="0" w:oddVBand="0" w:evenVBand="0" w:oddHBand="1" w:evenHBand="0" w:firstRowFirstColumn="0" w:firstRowLastColumn="0" w:lastRowFirstColumn="0" w:lastRowLastColumn="0"/>
+              <w:rPr>
+                <w:szCs w:val="24"/>
+              </w:rPr>
+            </w:pPr>
+            <w:r>
+              <w:rPr>
+                <w:rFonts w:hint="eastAsia"/>
+                <w:szCs w:val="24"/>
+              </w:rPr>
+              <w:t>P</w:t>
+            </w:r>
+            <w:r>
+              <w:rPr>
+                <w:szCs w:val="24"/>
+              </w:rPr>
+              <w:t>assword= admin001</w:t>
+            </w:r>
+          </w:p>
+        </w:tc>
+        <w:tc>
+          <w:tcPr>
+            <w:tcW w:w="2043" w:type="dxa"/>
+          </w:tcPr>
+          <w:p>
+            <w:pPr>
+              <w:ind w:left="240" w:right="240"/>
+              <w:jc w:val="center"/>
+              <w:cnfStyle w:val="000000100000" w:firstRow="0" w:lastRow="0" w:firstColumn="0" w:lastColumn="0" w:oddVBand="0" w:evenVBand="0" w:oddHBand="1" w:evenHBand="0" w:firstRowFirstColumn="0" w:firstRowLastColumn="0" w:lastRowFirstColumn="0" w:lastRowLastColumn="0"/>
+              <w:rPr>
+                <w:szCs w:val="24"/>
+              </w:rPr>
+            </w:pPr>
+            <w:r>
+              <w:rPr>
+                <w:rFonts w:hint="eastAsia"/>
+                <w:szCs w:val="24"/>
+              </w:rPr>
+              <w:t>L</w:t>
+            </w:r>
+            <w:r>
+              <w:rPr>
+                <w:szCs w:val="24"/>
+              </w:rPr>
+              <w:t xml:space="preserve">og </w:t>
+            </w:r>
+            <w:r>
+              <w:rPr>
+                <w:szCs w:val="24"/>
+              </w:rPr>
+              <w:t>in</w:t>
+            </w:r>
+            <w:r>
+              <w:rPr>
+                <w:szCs w:val="24"/>
+              </w:rPr>
+              <w:t xml:space="preserve"> successfully</w:t>
+            </w:r>
+          </w:p>
+        </w:tc>
+        <w:tc>
+          <w:tcPr>
+            <w:tcW w:w="1350" w:type="dxa"/>
+          </w:tcPr>
+          <w:p>
+            <w:pPr>
+              <w:ind w:left="240" w:right="240"/>
+              <w:jc w:val="center"/>
+              <w:cnfStyle w:val="000000100000" w:firstRow="0" w:lastRow="0" w:firstColumn="0" w:lastColumn="0" w:oddVBand="0" w:evenVBand="0" w:oddHBand="1" w:evenHBand="0" w:firstRowFirstColumn="0" w:firstRowLastColumn="0" w:lastRowFirstColumn="0" w:lastRowLastColumn="0"/>
+              <w:rPr>
+                <w:szCs w:val="24"/>
+              </w:rPr>
+            </w:pPr>
+            <w:r>
+              <w:rPr>
+                <w:rFonts w:hint="eastAsia"/>
+                <w:szCs w:val="24"/>
+              </w:rPr>
+              <w:t>P</w:t>
+            </w:r>
+            <w:r>
+              <w:rPr>
+                <w:szCs w:val="24"/>
+              </w:rPr>
+              <w:t>ass</w:t>
+            </w:r>
+          </w:p>
+        </w:tc>
+      </w:tr>
+      <w:tr>
+        <w:trPr>
+          <w:trHeight w:val="1321"/>
+        </w:trPr>
+        <w:tc>
+          <w:tcPr>
+            <w:cnfStyle w:val="001000000000" w:firstRow="0" w:lastRow="0" w:firstColumn="1" w:lastColumn="0" w:oddVBand="0" w:evenVBand="0" w:oddHBand="0" w:evenHBand="0" w:firstRowFirstColumn="0" w:firstRowLastColumn="0" w:lastRowFirstColumn="0" w:lastRowLastColumn="0"/>
+            <w:tcW w:w="963" w:type="dxa"/>
+          </w:tcPr>
+          <w:p>
+            <w:pPr>
+              <w:ind w:left="240" w:right="240"/>
+              <w:jc w:val="center"/>
+              <w:rPr>
+                <w:szCs w:val="24"/>
+              </w:rPr>
+            </w:pPr>
+            <w:r>
+              <w:rPr>
+                <w:rFonts w:hint="eastAsia"/>
+                <w:szCs w:val="24"/>
+              </w:rPr>
+              <w:t>8</w:t>
+            </w:r>
+          </w:p>
+        </w:tc>
+        <w:tc>
+          <w:tcPr>
+            <w:tcW w:w="2040" w:type="dxa"/>
+          </w:tcPr>
+          <w:p>
+            <w:pPr>
+              <w:ind w:right="240"/>
+              <w:cnfStyle w:val="000000000000" w:firstRow="0" w:lastRow="0" w:firstColumn="0" w:lastColumn="0" w:oddVBand="0" w:evenVBand="0" w:oddHBand="0" w:evenHBand="0" w:firstRowFirstColumn="0" w:firstRowLastColumn="0" w:lastRowFirstColumn="0" w:lastRowLastColumn="0"/>
+              <w:rPr>
+                <w:szCs w:val="24"/>
+              </w:rPr>
+            </w:pPr>
+            <w:r>
+              <w:rPr>
+                <w:szCs w:val="24"/>
+              </w:rPr>
+              <w:t xml:space="preserve">Inputs </w:t>
+            </w:r>
+            <w:r>
+              <w:rPr>
+                <w:szCs w:val="24"/>
+              </w:rPr>
+              <w:t>in</w:t>
+            </w:r>
+            <w:r>
+              <w:rPr>
+                <w:szCs w:val="24"/>
+              </w:rPr>
+              <w:t xml:space="preserve">correct username </w:t>
+            </w:r>
+            <w:r>
+              <w:rPr>
+                <w:szCs w:val="24"/>
+              </w:rPr>
+              <w:t>or</w:t>
+            </w:r>
+            <w:r>
+              <w:rPr>
+                <w:szCs w:val="24"/>
+              </w:rPr>
+              <w:t xml:space="preserve"> password</w:t>
+            </w:r>
+          </w:p>
+        </w:tc>
+        <w:tc>
+          <w:tcPr>
+            <w:tcW w:w="3308" w:type="dxa"/>
+          </w:tcPr>
+          <w:p>
+            <w:pPr>
+              <w:ind w:left="240" w:right="240" w:firstLineChars="100" w:firstLine="240"/>
+              <w:jc w:val="center"/>
+              <w:cnfStyle w:val="000000000000" w:firstRow="0" w:lastRow="0" w:firstColumn="0" w:lastColumn="0" w:oddVBand="0" w:evenVBand="0" w:oddHBand="0" w:evenHBand="0" w:firstRowFirstColumn="0" w:firstRowLastColumn="0" w:lastRowFirstColumn="0" w:lastRowLastColumn="0"/>
+              <w:rPr>
+                <w:szCs w:val="24"/>
+              </w:rPr>
+            </w:pPr>
+            <w:r>
+              <w:rPr>
+                <w:rFonts w:hint="eastAsia"/>
+                <w:szCs w:val="24"/>
+              </w:rPr>
+              <w:t>U</w:t>
+            </w:r>
+            <w:r>
+              <w:rPr>
+                <w:szCs w:val="24"/>
+              </w:rPr>
+              <w:t>sername= admin001</w:t>
+            </w:r>
+          </w:p>
+          <w:p>
+            <w:pPr>
+              <w:ind w:left="240" w:right="240"/>
+              <w:jc w:val="center"/>
+              <w:cnfStyle w:val="000000000000" w:firstRow="0" w:lastRow="0" w:firstColumn="0" w:lastColumn="0" w:oddVBand="0" w:evenVBand="0" w:oddHBand="0" w:evenHBand="0" w:firstRowFirstColumn="0" w:firstRowLastColumn="0" w:lastRowFirstColumn="0" w:lastRowLastColumn="0"/>
+              <w:rPr>
+                <w:szCs w:val="24"/>
+              </w:rPr>
+            </w:pPr>
+            <w:r>
+              <w:rPr>
+                <w:rFonts w:hint="eastAsia"/>
+                <w:szCs w:val="24"/>
+              </w:rPr>
+              <w:t>P</w:t>
+            </w:r>
+            <w:r>
+              <w:rPr>
+                <w:szCs w:val="24"/>
+              </w:rPr>
+              <w:t>assword= admin00</w:t>
+            </w:r>
+            <w:r>
+              <w:rPr>
+                <w:szCs w:val="24"/>
+              </w:rPr>
+              <w:t>0</w:t>
+            </w:r>
+          </w:p>
+        </w:tc>
+        <w:tc>
+          <w:tcPr>
+            <w:tcW w:w="2043" w:type="dxa"/>
+          </w:tcPr>
+          <w:p>
+            <w:pPr>
+              <w:ind w:left="240" w:right="240"/>
+              <w:jc w:val="center"/>
+              <w:cnfStyle w:val="000000000000" w:firstRow="0" w:lastRow="0" w:firstColumn="0" w:lastColumn="0" w:oddVBand="0" w:evenVBand="0" w:oddHBand="0" w:evenHBand="0" w:firstRowFirstColumn="0" w:firstRowLastColumn="0" w:lastRowFirstColumn="0" w:lastRowLastColumn="0"/>
+              <w:rPr>
+                <w:rFonts w:hint="eastAsia"/>
+                <w:szCs w:val="24"/>
+              </w:rPr>
+            </w:pPr>
+            <w:r>
+              <w:rPr>
+                <w:rFonts w:hint="eastAsia"/>
+                <w:szCs w:val="24"/>
+              </w:rPr>
+              <w:t>L</w:t>
+            </w:r>
+            <w:r>
+              <w:rPr>
+                <w:szCs w:val="24"/>
+              </w:rPr>
+              <w:t xml:space="preserve">og </w:t>
+            </w:r>
+            <w:r>
+              <w:rPr>
+                <w:szCs w:val="24"/>
+              </w:rPr>
+              <w:t xml:space="preserve">in </w:t>
+            </w:r>
+            <w:r>
+              <w:t>unsuccessfully</w:t>
+            </w:r>
+          </w:p>
+        </w:tc>
+        <w:tc>
+          <w:tcPr>
+            <w:tcW w:w="1350" w:type="dxa"/>
+          </w:tcPr>
+          <w:p>
+            <w:pPr>
+              <w:ind w:left="240" w:right="240"/>
+              <w:jc w:val="center"/>
+              <w:cnfStyle w:val="000000000000" w:firstRow="0" w:lastRow="0" w:firstColumn="0" w:lastColumn="0" w:oddVBand="0" w:evenVBand="0" w:oddHBand="0" w:evenHBand="0" w:firstRowFirstColumn="0" w:firstRowLastColumn="0" w:lastRowFirstColumn="0" w:lastRowLastColumn="0"/>
+              <w:rPr>
+                <w:rFonts w:hint="eastAsia"/>
+                <w:szCs w:val="24"/>
+              </w:rPr>
+            </w:pPr>
+            <w:r>
+              <w:rPr>
+                <w:rFonts w:hint="eastAsia"/>
+                <w:szCs w:val="24"/>
+              </w:rPr>
+              <w:t>P</w:t>
+            </w:r>
+            <w:r>
+              <w:rPr>
+                <w:szCs w:val="24"/>
+              </w:rPr>
+              <w:t>ass</w:t>
+            </w:r>
+          </w:p>
+        </w:tc>
+      </w:tr>
+    </w:tbl>
+    <w:p>
+      <w:pPr>
+        <w:widowControl/>
+        <w:spacing w:after="0" w:line="240" w:lineRule="auto"/>
+        <w:rPr>
+          <w:rStyle w:val="ae"/>
+        </w:rPr>
+      </w:pPr>
+      <w:r>
+        <w:rPr>
+          <w:rStyle w:val="ae"/>
+        </w:rPr>
+        <w:br w:type="page"/>
+      </w:r>
+    </w:p>
+    <w:p>
+      <w:pPr>
+        <w:rPr>
+          <w:rStyle w:val="ae"/>
+        </w:rPr>
+      </w:pPr>
+      <w:r>
+        <w:rPr>
+          <w:rStyle w:val="ae"/>
+        </w:rPr>
+        <w:lastRenderedPageBreak/>
+        <w:t>UTC-0</w:t>
+      </w:r>
+      <w:r>
+        <w:rPr>
+          <w:rStyle w:val="ae"/>
+        </w:rPr>
+        <w:t>3</w:t>
+      </w:r>
+      <w:r>
+        <w:rPr>
+          <w:rStyle w:val="ae"/>
+        </w:rPr>
+        <w:t>:</w:t>
+      </w:r>
+      <w:r>
+        <w:rPr>
+          <w:rStyle w:val="ae"/>
+        </w:rPr>
+        <w:t xml:space="preserve"> </w:t>
+      </w:r>
+    </w:p>
+    <w:p>
+      <w:r>
+        <w:t xml:space="preserve">Description: This method will </w:t>
+      </w:r>
+      <w:r>
+        <w:t>log out from dashboard.</w:t>
+      </w:r>
+    </w:p>
+    <w:p>
+      <w:r>
+        <w:rPr>
+          <w:rFonts w:hint="eastAsia"/>
+        </w:rPr>
+        <w:t>T</w:t>
+      </w:r>
+      <w:r>
+        <w:t>est Data: 24 July 2019</w:t>
+      </w:r>
+    </w:p>
+    <w:p>
+      <w:pPr>
+        <w:ind w:firstLine="420"/>
+      </w:pPr>
+      <w:r>
+        <w:rPr>
+          <w:rFonts w:hint="eastAsia"/>
+        </w:rPr>
+        <w:t>T</w:t>
+      </w:r>
+      <w:r>
+        <w:t>est Case:</w:t>
+      </w:r>
+    </w:p>
+    <w:tbl>
+      <w:tblPr>
+        <w:tblStyle w:val="11"/>
+        <w:tblpPr w:leftFromText="180" w:rightFromText="180" w:vertAnchor="text" w:horzAnchor="margin" w:tblpY="37"/>
+        <w:tblW w:w="9704" w:type="dxa"/>
+        <w:tblLook w:val="04A0" w:firstRow="1" w:lastRow="0" w:firstColumn="1" w:lastColumn="0" w:noHBand="0" w:noVBand="1"/>
+      </w:tblPr>
+      <w:tblGrid>
+        <w:gridCol w:w="963"/>
+        <w:gridCol w:w="2040"/>
+        <w:gridCol w:w="3308"/>
+        <w:gridCol w:w="2043"/>
+        <w:gridCol w:w="1350"/>
+      </w:tblGrid>
+      <w:tr>
+        <w:trPr>
+          <w:cnfStyle w:val="100000000000" w:firstRow="1" w:lastRow="0" w:firstColumn="0" w:lastColumn="0" w:oddVBand="0" w:evenVBand="0" w:oddHBand="0" w:evenHBand="0" w:firstRowFirstColumn="0" w:firstRowLastColumn="0" w:lastRowFirstColumn="0" w:lastRowLastColumn="0"/>
+          <w:trHeight w:val="331"/>
+        </w:trPr>
+        <w:tc>
+          <w:tcPr>
+            <w:cnfStyle w:val="001000000000" w:firstRow="0" w:lastRow="0" w:firstColumn="1" w:lastColumn="0" w:oddVBand="0" w:evenVBand="0" w:oddHBand="0" w:evenHBand="0" w:firstRowFirstColumn="0" w:firstRowLastColumn="0" w:lastRowFirstColumn="0" w:lastRowLastColumn="0"/>
+            <w:tcW w:w="963" w:type="dxa"/>
+          </w:tcPr>
+          <w:p>
+            <w:pPr>
+              <w:ind w:left="240" w:right="240"/>
+              <w:jc w:val="center"/>
+              <w:rPr>
+                <w:szCs w:val="24"/>
+              </w:rPr>
+            </w:pPr>
+            <w:r>
+              <w:rPr>
+                <w:szCs w:val="24"/>
+              </w:rPr>
+              <w:t>ID</w:t>
+            </w:r>
+          </w:p>
+        </w:tc>
+        <w:tc>
+          <w:tcPr>
+            <w:tcW w:w="2040" w:type="dxa"/>
+          </w:tcPr>
+          <w:p>
+            <w:pPr>
+              <w:ind w:left="240" w:right="240"/>
+              <w:jc w:val="center"/>
+              <w:cnfStyle w:val="100000000000" w:firstRow="1" w:lastRow="0" w:firstColumn="0" w:lastColumn="0" w:oddVBand="0" w:evenVBand="0" w:oddHBand="0" w:evenHBand="0" w:firstRowFirstColumn="0" w:firstRowLastColumn="0" w:lastRowFirstColumn="0" w:lastRowLastColumn="0"/>
+              <w:rPr>
+                <w:szCs w:val="24"/>
+              </w:rPr>
+            </w:pPr>
+            <w:r>
+              <w:rPr>
+                <w:szCs w:val="24"/>
+              </w:rPr>
+              <w:t xml:space="preserve">Description </w:t>
+            </w:r>
+          </w:p>
+        </w:tc>
+        <w:tc>
+          <w:tcPr>
+            <w:tcW w:w="3308" w:type="dxa"/>
+          </w:tcPr>
+          <w:p>
+            <w:pPr>
+              <w:ind w:left="240" w:right="240"/>
+              <w:jc w:val="center"/>
+              <w:cnfStyle w:val="100000000000" w:firstRow="1" w:lastRow="0" w:firstColumn="0" w:lastColumn="0" w:oddVBand="0" w:evenVBand="0" w:oddHBand="0" w:evenHBand="0" w:firstRowFirstColumn="0" w:firstRowLastColumn="0" w:lastRowFirstColumn="0" w:lastRowLastColumn="0"/>
+              <w:rPr>
+                <w:szCs w:val="24"/>
+              </w:rPr>
+            </w:pPr>
+            <w:r>
+              <w:rPr>
+                <w:rFonts w:hint="eastAsia"/>
+                <w:szCs w:val="24"/>
+              </w:rPr>
+              <w:t>I</w:t>
+            </w:r>
+            <w:r>
+              <w:rPr>
+                <w:szCs w:val="24"/>
+              </w:rPr>
+              <w:t>nput</w:t>
+            </w:r>
+          </w:p>
+        </w:tc>
+        <w:tc>
+          <w:tcPr>
+            <w:tcW w:w="2043" w:type="dxa"/>
+          </w:tcPr>
+          <w:p>
+            <w:pPr>
+              <w:ind w:left="240" w:right="240"/>
+              <w:jc w:val="center"/>
+              <w:cnfStyle w:val="100000000000" w:firstRow="1" w:lastRow="0" w:firstColumn="0" w:lastColumn="0" w:oddVBand="0" w:evenVBand="0" w:oddHBand="0" w:evenHBand="0" w:firstRowFirstColumn="0" w:firstRowLastColumn="0" w:lastRowFirstColumn="0" w:lastRowLastColumn="0"/>
+              <w:rPr>
+                <w:szCs w:val="24"/>
+              </w:rPr>
+            </w:pPr>
+            <w:r>
+              <w:rPr>
+                <w:rFonts w:hint="eastAsia"/>
+                <w:szCs w:val="24"/>
+              </w:rPr>
+              <w:t>E</w:t>
+            </w:r>
+            <w:r>
+              <w:rPr>
+                <w:szCs w:val="24"/>
+              </w:rPr>
+              <w:t>xpect Result</w:t>
+            </w:r>
+          </w:p>
+        </w:tc>
+        <w:tc>
+          <w:tcPr>
+            <w:tcW w:w="1350" w:type="dxa"/>
+          </w:tcPr>
+          <w:p>
+            <w:pPr>
+              <w:ind w:left="240" w:right="240"/>
+              <w:jc w:val="center"/>
+              <w:cnfStyle w:val="100000000000" w:firstRow="1" w:lastRow="0" w:firstColumn="0" w:lastColumn="0" w:oddVBand="0" w:evenVBand="0" w:oddHBand="0" w:evenHBand="0" w:firstRowFirstColumn="0" w:firstRowLastColumn="0" w:lastRowFirstColumn="0" w:lastRowLastColumn="0"/>
+              <w:rPr>
+                <w:szCs w:val="24"/>
+              </w:rPr>
+            </w:pPr>
+            <w:r>
+              <w:rPr>
+                <w:rFonts w:hint="eastAsia"/>
+                <w:szCs w:val="24"/>
+              </w:rPr>
+              <w:t>R</w:t>
+            </w:r>
+            <w:r>
+              <w:rPr>
+                <w:szCs w:val="24"/>
+              </w:rPr>
+              <w:t>esult</w:t>
+            </w:r>
+          </w:p>
+        </w:tc>
+      </w:tr>
+      <w:tr>
+        <w:trPr>
+          <w:cnfStyle w:val="000000100000" w:firstRow="0" w:lastRow="0" w:firstColumn="0" w:lastColumn="0" w:oddVBand="0" w:evenVBand="0" w:oddHBand="1" w:evenHBand="0" w:firstRowFirstColumn="0" w:firstRowLastColumn="0" w:lastRowFirstColumn="0" w:lastRowLastColumn="0"/>
+          <w:trHeight w:val="1321"/>
+        </w:trPr>
+        <w:tc>
+          <w:tcPr>
+            <w:cnfStyle w:val="001000000000" w:firstRow="0" w:lastRow="0" w:firstColumn="1" w:lastColumn="0" w:oddVBand="0" w:evenVBand="0" w:oddHBand="0" w:evenHBand="0" w:firstRowFirstColumn="0" w:firstRowLastColumn="0" w:lastRowFirstColumn="0" w:lastRowLastColumn="0"/>
+            <w:tcW w:w="963" w:type="dxa"/>
+          </w:tcPr>
+          <w:p>
+            <w:pPr>
+              <w:ind w:left="240" w:right="240"/>
+              <w:jc w:val="center"/>
+              <w:rPr>
+                <w:szCs w:val="24"/>
+              </w:rPr>
+            </w:pPr>
+            <w:r>
+              <w:rPr>
+                <w:rFonts w:hint="eastAsia"/>
+                <w:szCs w:val="24"/>
+              </w:rPr>
+              <w:t>9</w:t>
+            </w:r>
+          </w:p>
+        </w:tc>
+        <w:tc>
+          <w:tcPr>
+            <w:tcW w:w="2040" w:type="dxa"/>
+          </w:tcPr>
+          <w:p>
+            <w:pPr>
+              <w:ind w:right="240"/>
+              <w:cnfStyle w:val="000000100000" w:firstRow="0" w:lastRow="0" w:firstColumn="0" w:lastColumn="0" w:oddVBand="0" w:evenVBand="0" w:oddHBand="1" w:evenHBand="0" w:firstRowFirstColumn="0" w:firstRowLastColumn="0" w:lastRowFirstColumn="0" w:lastRowLastColumn="0"/>
+              <w:rPr>
+                <w:szCs w:val="24"/>
+              </w:rPr>
+            </w:pPr>
+            <w:r>
+              <w:rPr>
+                <w:szCs w:val="24"/>
+              </w:rPr>
+              <w:t>Decision maker logs out from dashboard</w:t>
+            </w:r>
+          </w:p>
+        </w:tc>
+        <w:tc>
+          <w:tcPr>
+            <w:tcW w:w="3308" w:type="dxa"/>
+          </w:tcPr>
+          <w:p>
+            <w:pPr>
+              <w:ind w:left="240" w:right="240"/>
+              <w:jc w:val="center"/>
+              <w:cnfStyle w:val="000000100000" w:firstRow="0" w:lastRow="0" w:firstColumn="0" w:lastColumn="0" w:oddVBand="0" w:evenVBand="0" w:oddHBand="1" w:evenHBand="0" w:firstRowFirstColumn="0" w:firstRowLastColumn="0" w:lastRowFirstColumn="0" w:lastRowLastColumn="0"/>
+              <w:rPr>
+                <w:szCs w:val="24"/>
+              </w:rPr>
+            </w:pPr>
+            <w:r>
+              <w:rPr>
+                <w:szCs w:val="24"/>
+              </w:rPr>
+              <w:t>-</w:t>
+            </w:r>
+          </w:p>
+        </w:tc>
+        <w:tc>
+          <w:tcPr>
+            <w:tcW w:w="2043" w:type="dxa"/>
+          </w:tcPr>
+          <w:p>
+            <w:pPr>
+              <w:ind w:left="240" w:right="240"/>
+              <w:jc w:val="center"/>
+              <w:cnfStyle w:val="000000100000" w:firstRow="0" w:lastRow="0" w:firstColumn="0" w:lastColumn="0" w:oddVBand="0" w:evenVBand="0" w:oddHBand="1" w:evenHBand="0" w:firstRowFirstColumn="0" w:firstRowLastColumn="0" w:lastRowFirstColumn="0" w:lastRowLastColumn="0"/>
+              <w:rPr>
+                <w:szCs w:val="24"/>
+              </w:rPr>
+            </w:pPr>
+            <w:r>
+              <w:rPr>
+                <w:rFonts w:hint="eastAsia"/>
+                <w:szCs w:val="24"/>
+              </w:rPr>
+              <w:t>L</w:t>
+            </w:r>
+            <w:r>
+              <w:rPr>
+                <w:szCs w:val="24"/>
+              </w:rPr>
+              <w:t>og out successfully</w:t>
+            </w:r>
+          </w:p>
+        </w:tc>
+        <w:tc>
+          <w:tcPr>
+            <w:tcW w:w="1350" w:type="dxa"/>
+          </w:tcPr>
+          <w:p>
+            <w:pPr>
+              <w:ind w:left="240" w:right="240"/>
+              <w:jc w:val="center"/>
+              <w:cnfStyle w:val="000000100000" w:firstRow="0" w:lastRow="0" w:firstColumn="0" w:lastColumn="0" w:oddVBand="0" w:evenVBand="0" w:oddHBand="1" w:evenHBand="0" w:firstRowFirstColumn="0" w:firstRowLastColumn="0" w:lastRowFirstColumn="0" w:lastRowLastColumn="0"/>
+              <w:rPr>
+                <w:szCs w:val="24"/>
+              </w:rPr>
+            </w:pPr>
+            <w:r>
+              <w:rPr>
+                <w:rFonts w:hint="eastAsia"/>
+                <w:szCs w:val="24"/>
+              </w:rPr>
+              <w:t>P</w:t>
+            </w:r>
+            <w:r>
+              <w:rPr>
+                <w:szCs w:val="24"/>
+              </w:rPr>
+              <w:t>ass</w:t>
+            </w:r>
+          </w:p>
+        </w:tc>
+      </w:tr>
+    </w:tbl>
+    <w:p/>
+    <w:p>
+      <w:r>
+        <w:br w:type="page"/>
+      </w:r>
+    </w:p>
+    <w:p>
+      <w:pPr>
+        <w:rPr>
+          <w:rStyle w:val="ae"/>
+        </w:rPr>
+      </w:pPr>
+      <w:r>
+        <w:rPr>
+          <w:rStyle w:val="ae"/>
+        </w:rPr>
+        <w:lastRenderedPageBreak/>
+        <w:t>UTC-0</w:t>
+      </w:r>
+      <w:r>
+        <w:rPr>
+          <w:rStyle w:val="ae"/>
+        </w:rPr>
+        <w:t>4</w:t>
+      </w:r>
+      <w:r>
+        <w:rPr>
+          <w:rStyle w:val="ae"/>
+        </w:rPr>
+        <w:t xml:space="preserve">: </w:t>
+      </w:r>
+    </w:p>
+    <w:p>
+      <w:r>
+        <w:t xml:space="preserve">Description: This method will </w:t>
+      </w:r>
+      <w:r>
+        <w:t>display data summary on dashboard</w:t>
+      </w:r>
+      <w:r>
+        <w:t>.</w:t>
+      </w:r>
+    </w:p>
+    <w:p>
+      <w:r>
+        <w:rPr>
+          <w:rFonts w:hint="eastAsia"/>
+        </w:rPr>
+        <w:t>T</w:t>
+      </w:r>
+      <w:r>
+        <w:t>est Data: 24 July 2019</w:t>
+      </w:r>
+    </w:p>
+    <w:p>
+      <w:pPr>
+        <w:ind w:firstLine="420"/>
+      </w:pPr>
+      <w:r>
+        <w:rPr>
+          <w:rFonts w:hint="eastAsia"/>
+        </w:rPr>
+        <w:t>T</w:t>
+      </w:r>
+      <w:r>
+        <w:t>est Case:</w:t>
+      </w:r>
+    </w:p>
+    <w:tbl>
+      <w:tblPr>
+        <w:tblStyle w:val="11"/>
+        <w:tblpPr w:leftFromText="180" w:rightFromText="180" w:vertAnchor="text" w:horzAnchor="margin" w:tblpY="37"/>
+        <w:tblW w:w="9704" w:type="dxa"/>
+        <w:tblLook w:val="04A0" w:firstRow="1" w:lastRow="0" w:firstColumn="1" w:lastColumn="0" w:noHBand="0" w:noVBand="1"/>
+      </w:tblPr>
+      <w:tblGrid>
+        <w:gridCol w:w="963"/>
+        <w:gridCol w:w="2040"/>
+        <w:gridCol w:w="3308"/>
+        <w:gridCol w:w="2043"/>
+        <w:gridCol w:w="1350"/>
+      </w:tblGrid>
+      <w:tr>
+        <w:trPr>
+          <w:cnfStyle w:val="100000000000" w:firstRow="1" w:lastRow="0" w:firstColumn="0" w:lastColumn="0" w:oddVBand="0" w:evenVBand="0" w:oddHBand="0" w:evenHBand="0" w:firstRowFirstColumn="0" w:firstRowLastColumn="0" w:lastRowFirstColumn="0" w:lastRowLastColumn="0"/>
+          <w:trHeight w:val="331"/>
+        </w:trPr>
+        <w:tc>
+          <w:tcPr>
+            <w:cnfStyle w:val="001000000000" w:firstRow="0" w:lastRow="0" w:firstColumn="1" w:lastColumn="0" w:oddVBand="0" w:evenVBand="0" w:oddHBand="0" w:evenHBand="0" w:firstRowFirstColumn="0" w:firstRowLastColumn="0" w:lastRowFirstColumn="0" w:lastRowLastColumn="0"/>
+            <w:tcW w:w="963" w:type="dxa"/>
+          </w:tcPr>
+          <w:p>
+            <w:pPr>
+              <w:ind w:left="240" w:right="240"/>
+              <w:jc w:val="center"/>
+              <w:rPr>
+                <w:szCs w:val="24"/>
+              </w:rPr>
+            </w:pPr>
+            <w:r>
+              <w:rPr>
+                <w:szCs w:val="24"/>
+              </w:rPr>
+              <w:t>ID</w:t>
+            </w:r>
+          </w:p>
+        </w:tc>
+        <w:tc>
+          <w:tcPr>
+            <w:tcW w:w="2040" w:type="dxa"/>
+          </w:tcPr>
+          <w:p>
+            <w:pPr>
+              <w:ind w:left="240" w:right="240"/>
+              <w:jc w:val="center"/>
+              <w:cnfStyle w:val="100000000000" w:firstRow="1" w:lastRow="0" w:firstColumn="0" w:lastColumn="0" w:oddVBand="0" w:evenVBand="0" w:oddHBand="0" w:evenHBand="0" w:firstRowFirstColumn="0" w:firstRowLastColumn="0" w:lastRowFirstColumn="0" w:lastRowLastColumn="0"/>
+              <w:rPr>
+                <w:szCs w:val="24"/>
+              </w:rPr>
+            </w:pPr>
+            <w:r>
+              <w:rPr>
+                <w:szCs w:val="24"/>
+              </w:rPr>
+              <w:t xml:space="preserve">Description </w:t>
+            </w:r>
+          </w:p>
+        </w:tc>
+        <w:tc>
+          <w:tcPr>
+            <w:tcW w:w="3308" w:type="dxa"/>
+          </w:tcPr>
+          <w:p>
+            <w:pPr>
+              <w:ind w:left="240" w:right="240"/>
+              <w:jc w:val="center"/>
+              <w:cnfStyle w:val="100000000000" w:firstRow="1" w:lastRow="0" w:firstColumn="0" w:lastColumn="0" w:oddVBand="0" w:evenVBand="0" w:oddHBand="0" w:evenHBand="0" w:firstRowFirstColumn="0" w:firstRowLastColumn="0" w:lastRowFirstColumn="0" w:lastRowLastColumn="0"/>
+              <w:rPr>
+                <w:szCs w:val="24"/>
+              </w:rPr>
+            </w:pPr>
+            <w:r>
+              <w:rPr>
+                <w:rFonts w:hint="eastAsia"/>
+                <w:szCs w:val="24"/>
+              </w:rPr>
+              <w:t>I</w:t>
+            </w:r>
+            <w:r>
+              <w:rPr>
+                <w:szCs w:val="24"/>
+              </w:rPr>
+              <w:t>nput</w:t>
+            </w:r>
+          </w:p>
+        </w:tc>
+        <w:tc>
+          <w:tcPr>
+            <w:tcW w:w="2043" w:type="dxa"/>
+          </w:tcPr>
+          <w:p>
+            <w:pPr>
+              <w:ind w:left="240" w:right="240"/>
+              <w:jc w:val="center"/>
+              <w:cnfStyle w:val="100000000000" w:firstRow="1" w:lastRow="0" w:firstColumn="0" w:lastColumn="0" w:oddVBand="0" w:evenVBand="0" w:oddHBand="0" w:evenHBand="0" w:firstRowFirstColumn="0" w:firstRowLastColumn="0" w:lastRowFirstColumn="0" w:lastRowLastColumn="0"/>
+              <w:rPr>
+                <w:szCs w:val="24"/>
+              </w:rPr>
+            </w:pPr>
+            <w:r>
+              <w:rPr>
+                <w:rFonts w:hint="eastAsia"/>
+                <w:szCs w:val="24"/>
+              </w:rPr>
+              <w:t>E</w:t>
+            </w:r>
+            <w:r>
+              <w:rPr>
+                <w:szCs w:val="24"/>
+              </w:rPr>
+              <w:t>xpect Result</w:t>
+            </w:r>
+          </w:p>
+        </w:tc>
+        <w:tc>
+          <w:tcPr>
+            <w:tcW w:w="1350" w:type="dxa"/>
+          </w:tcPr>
+          <w:p>
+            <w:pPr>
+              <w:ind w:left="240" w:right="240"/>
+              <w:jc w:val="center"/>
+              <w:cnfStyle w:val="100000000000" w:firstRow="1" w:lastRow="0" w:firstColumn="0" w:lastColumn="0" w:oddVBand="0" w:evenVBand="0" w:oddHBand="0" w:evenHBand="0" w:firstRowFirstColumn="0" w:firstRowLastColumn="0" w:lastRowFirstColumn="0" w:lastRowLastColumn="0"/>
+              <w:rPr>
+                <w:szCs w:val="24"/>
+              </w:rPr>
+            </w:pPr>
+            <w:r>
+              <w:rPr>
+                <w:rFonts w:hint="eastAsia"/>
+                <w:szCs w:val="24"/>
+              </w:rPr>
+              <w:t>R</w:t>
+            </w:r>
+            <w:r>
+              <w:rPr>
+                <w:szCs w:val="24"/>
+              </w:rPr>
+              <w:t>esult</w:t>
+            </w:r>
+          </w:p>
+        </w:tc>
+      </w:tr>
+      <w:tr>
+        <w:trPr>
+          <w:cnfStyle w:val="000000100000" w:firstRow="0" w:lastRow="0" w:firstColumn="0" w:lastColumn="0" w:oddVBand="0" w:evenVBand="0" w:oddHBand="1" w:evenHBand="0" w:firstRowFirstColumn="0" w:firstRowLastColumn="0" w:lastRowFirstColumn="0" w:lastRowLastColumn="0"/>
+          <w:trHeight w:val="1321"/>
+        </w:trPr>
+        <w:tc>
+          <w:tcPr>
+            <w:cnfStyle w:val="001000000000" w:firstRow="0" w:lastRow="0" w:firstColumn="1" w:lastColumn="0" w:oddVBand="0" w:evenVBand="0" w:oddHBand="0" w:evenHBand="0" w:firstRowFirstColumn="0" w:firstRowLastColumn="0" w:lastRowFirstColumn="0" w:lastRowLastColumn="0"/>
+            <w:tcW w:w="963" w:type="dxa"/>
+          </w:tcPr>
+          <w:p>
+            <w:pPr>
+              <w:ind w:left="240" w:right="240"/>
+              <w:jc w:val="center"/>
+              <w:rPr>
+                <w:szCs w:val="24"/>
+              </w:rPr>
+            </w:pPr>
+            <w:r>
+              <w:rPr>
+                <w:rFonts w:hint="eastAsia"/>
+                <w:szCs w:val="24"/>
+              </w:rPr>
+              <w:t>1</w:t>
+            </w:r>
+            <w:r>
+              <w:rPr>
+                <w:szCs w:val="24"/>
+              </w:rPr>
+              <w:t>0</w:t>
+            </w:r>
+          </w:p>
+        </w:tc>
+        <w:tc>
+          <w:tcPr>
+            <w:tcW w:w="2040" w:type="dxa"/>
+          </w:tcPr>
+          <w:p>
+            <w:pPr>
+              <w:ind w:right="240"/>
+              <w:cnfStyle w:val="000000100000" w:firstRow="0" w:lastRow="0" w:firstColumn="0" w:lastColumn="0" w:oddVBand="0" w:evenVBand="0" w:oddHBand="1" w:evenHBand="0" w:firstRowFirstColumn="0" w:firstRowLastColumn="0" w:lastRowFirstColumn="0" w:lastRowLastColumn="0"/>
+              <w:rPr>
+                <w:szCs w:val="24"/>
+              </w:rPr>
+            </w:pPr>
+            <w:r>
+              <w:rPr>
+                <w:szCs w:val="24"/>
+              </w:rPr>
+              <w:t xml:space="preserve">Decision maker </w:t>
+            </w:r>
+            <w:r>
+              <w:rPr>
+                <w:szCs w:val="24"/>
+              </w:rPr>
+              <w:t>views all data summary.</w:t>
+            </w:r>
+          </w:p>
+        </w:tc>
+        <w:tc>
+          <w:tcPr>
+            <w:tcW w:w="3308" w:type="dxa"/>
+          </w:tcPr>
+          <w:p>
+            <w:pPr>
+              <w:ind w:left="240" w:right="240"/>
+              <w:jc w:val="center"/>
+              <w:cnfStyle w:val="000000100000" w:firstRow="0" w:lastRow="0" w:firstColumn="0" w:lastColumn="0" w:oddVBand="0" w:evenVBand="0" w:oddHBand="1" w:evenHBand="0" w:firstRowFirstColumn="0" w:firstRowLastColumn="0" w:lastRowFirstColumn="0" w:lastRowLastColumn="0"/>
+              <w:rPr>
+                <w:szCs w:val="24"/>
+              </w:rPr>
+            </w:pPr>
+            <w:r>
+              <w:rPr>
+                <w:szCs w:val="24"/>
+              </w:rPr>
+              <w:t>-</w:t>
+            </w:r>
+          </w:p>
+        </w:tc>
+        <w:tc>
+          <w:tcPr>
+            <w:tcW w:w="2043" w:type="dxa"/>
+          </w:tcPr>
+          <w:p>
+            <w:pPr>
+              <w:ind w:left="240" w:right="240"/>
+              <w:jc w:val="center"/>
+              <w:cnfStyle w:val="000000100000" w:firstRow="0" w:lastRow="0" w:firstColumn="0" w:lastColumn="0" w:oddVBand="0" w:evenVBand="0" w:oddHBand="1" w:evenHBand="0" w:firstRowFirstColumn="0" w:firstRowLastColumn="0" w:lastRowFirstColumn="0" w:lastRowLastColumn="0"/>
+              <w:rPr>
+                <w:szCs w:val="24"/>
+              </w:rPr>
+            </w:pPr>
+            <w:r>
+              <w:rPr>
+                <w:szCs w:val="24"/>
+              </w:rPr>
+              <w:t xml:space="preserve">Dashboard is showing </w:t>
+            </w:r>
+          </w:p>
+        </w:tc>
+        <w:tc>
+          <w:tcPr>
+            <w:tcW w:w="1350" w:type="dxa"/>
+          </w:tcPr>
+          <w:p>
+            <w:pPr>
+              <w:ind w:left="240" w:right="240"/>
+              <w:jc w:val="center"/>
+              <w:cnfStyle w:val="000000100000" w:firstRow="0" w:lastRow="0" w:firstColumn="0" w:lastColumn="0" w:oddVBand="0" w:evenVBand="0" w:oddHBand="1" w:evenHBand="0" w:firstRowFirstColumn="0" w:firstRowLastColumn="0" w:lastRowFirstColumn="0" w:lastRowLastColumn="0"/>
+              <w:rPr>
+                <w:szCs w:val="24"/>
+              </w:rPr>
+            </w:pPr>
+            <w:r>
+              <w:rPr>
+                <w:rFonts w:hint="eastAsia"/>
+                <w:szCs w:val="24"/>
+              </w:rPr>
+              <w:t>P</w:t>
+            </w:r>
+            <w:r>
+              <w:rPr>
+                <w:szCs w:val="24"/>
+              </w:rPr>
+              <w:t>ass</w:t>
+            </w:r>
+          </w:p>
+        </w:tc>
+      </w:tr>
+    </w:tbl>
+    <w:p>
+      <w:pPr>
+        <w:rPr>
+          <w:rFonts w:hint="eastAsia"/>
+        </w:rPr>
+      </w:pPr>
       <w:r>
         <w:br w:type="page"/>
       </w:r>
@@ -6191,7 +7414,10 @@
       </w:tr>
     </w:tbl>
     <w:p/>
-    <w:p/>
+    <w:p>
+      <w:bookmarkStart w:id="31" w:name="_GoBack"/>
+      <w:bookmarkEnd w:id="31"/>
+    </w:p>
     <w:p/>
     <w:p/>
     <w:p/>
@@ -7151,7 +8377,7 @@
           <w:rFonts w:cs="Times New Roman"/>
         </w:rPr>
       </w:pPr>
-      <w:bookmarkStart w:id="31" w:name="_Toc15339046"/>
+      <w:bookmarkStart w:id="32" w:name="_Toc15339046"/>
       <w:r>
         <w:rPr>
           <w:rFonts w:hint="eastAsia"/>
@@ -7168,12 +8394,9 @@
         </w:rPr>
         <w:t>Reference</w:t>
       </w:r>
-      <w:bookmarkEnd w:id="31"/>
-    </w:p>
-    <w:p>
-      <w:pPr>
-        <w:cnfStyle w:val="001000100000" w:firstRow="0" w:lastRow="0" w:firstColumn="1" w:lastColumn="0" w:oddVBand="0" w:evenVBand="0" w:oddHBand="1" w:evenHBand="0" w:firstRowFirstColumn="0" w:firstRowLastColumn="0" w:lastRowFirstColumn="0" w:lastRowLastColumn="0"/>
-      </w:pPr>
+      <w:bookmarkEnd w:id="32"/>
+    </w:p>
+    <w:p>
       <w:r>
         <w:t xml:space="preserve">[1] </w:t>
       </w:r>
@@ -7184,21 +8407,14 @@
         <w:rPr>
           <w:rFonts w:eastAsiaTheme="majorEastAsia"/>
         </w:rPr>
+        <w:t xml:space="preserve"> [online] Available at:</w:t>
+      </w:r>
+      <w:r>
         <w:t xml:space="preserve"> </w:t>
       </w:r>
-      <w:r>
-        <w:rPr>
-          <w:rFonts w:eastAsiaTheme="majorEastAsia"/>
-        </w:rPr>
-        <w:t>[online] Available at:</w:t>
-      </w:r>
-      <w:r>
-        <w:t xml:space="preserve"> </w:t>
-      </w:r>
-    </w:p>
-    <w:p>
-      <w:pPr>
-        <w:cnfStyle w:val="001000100000" w:firstRow="0" w:lastRow="0" w:firstColumn="1" w:lastColumn="0" w:oddVBand="0" w:evenVBand="0" w:oddHBand="1" w:evenHBand="0" w:firstRowFirstColumn="0" w:firstRowLastColumn="0" w:lastRowFirstColumn="0" w:lastRowLastColumn="0"/>
+    </w:p>
+    <w:p>
+      <w:pPr>
         <w:rPr>
           <w:b/>
           <w:bCs/>
@@ -7215,13 +8431,7 @@
         <w:t>[Accessed</w:t>
       </w:r>
       <w:r>
-        <w:t xml:space="preserve"> </w:t>
-      </w:r>
-      <w:r>
-        <w:t>2</w:t>
-      </w:r>
-      <w:r>
-        <w:t>8 July 2019</w:t>
+        <w:t xml:space="preserve"> 28 July 2019</w:t>
       </w:r>
       <w:r>
         <w:t>].</w:t>
@@ -7235,13 +8445,7 @@
         <w:t>[</w:t>
       </w:r>
       <w:r>
-        <w:t xml:space="preserve">2] </w:t>
-      </w:r>
-      <w:r>
-        <w:t>Design</w:t>
-      </w:r>
-      <w:r>
-        <w:t xml:space="preserve"> </w:t>
+        <w:t xml:space="preserve">2] Design </w:t>
       </w:r>
       <w:r>
         <w:rPr>
@@ -7266,75 +8470,60 @@
         <w:t>[Accessed</w:t>
       </w:r>
       <w:r>
+        <w:t xml:space="preserve"> 28 July 2019</w:t>
+      </w:r>
+      <w:r>
+        <w:t>].</w:t>
+      </w:r>
+    </w:p>
+    <w:p>
+      <w:pPr>
+        <w:rPr>
+          <w:rFonts w:eastAsiaTheme="majorEastAsia"/>
+        </w:rPr>
+      </w:pPr>
+      <w:r>
+        <w:rPr>
+          <w:rFonts w:hint="eastAsia"/>
+        </w:rPr>
+        <w:t>[</w:t>
+      </w:r>
+      <w:r>
+        <w:t xml:space="preserve">3] </w:t>
+      </w:r>
+      <w:r>
+        <w:rPr>
+          <w:szCs w:val="28"/>
+        </w:rPr>
+        <w:t>IEEE</w:t>
+      </w:r>
+      <w:r>
         <w:t xml:space="preserve"> </w:t>
       </w:r>
       <w:r>
-        <w:t>2</w:t>
-      </w:r>
-      <w:r>
-        <w:t>8 July 2019</w:t>
-      </w:r>
-      <w:r>
-        <w:t>].</w:t>
-      </w:r>
-    </w:p>
-    <w:p>
-      <w:pPr>
         <w:rPr>
           <w:rFonts w:eastAsiaTheme="majorEastAsia"/>
         </w:rPr>
-      </w:pPr>
+        <w:t>[online] Available at:</w:t>
+      </w:r>
+    </w:p>
+    <w:p>
+      <w:r>
+        <w:t xml:space="preserve">https://www.ieee.org/about/ieee-history.html </w:t>
+      </w:r>
+    </w:p>
+    <w:p>
+      <w:r>
+        <w:t>[</w:t>
+      </w:r>
       <w:r>
         <w:rPr>
           <w:rFonts w:hint="eastAsia"/>
         </w:rPr>
-        <w:t>[</w:t>
-      </w:r>
-      <w:r>
-        <w:t xml:space="preserve">3] </w:t>
-      </w:r>
-      <w:r>
-        <w:rPr>
-          <w:szCs w:val="28"/>
-        </w:rPr>
-        <w:t>IEEE</w:t>
-      </w:r>
-      <w:r>
-        <w:t xml:space="preserve"> </w:t>
-      </w:r>
-      <w:r>
-        <w:rPr>
-          <w:rFonts w:eastAsiaTheme="majorEastAsia"/>
-        </w:rPr>
-        <w:t>[online] Available at:</w:t>
-      </w:r>
-    </w:p>
-    <w:p>
-      <w:r>
-        <w:t>https://www.ieee.org/about/ieee-history.html</w:t>
-      </w:r>
-      <w:r>
-        <w:t xml:space="preserve"> </w:t>
-      </w:r>
-    </w:p>
-    <w:p>
-      <w:r>
-        <w:t>[</w:t>
-      </w:r>
-      <w:r>
-        <w:rPr>
-          <w:rFonts w:hint="eastAsia"/>
-        </w:rPr>
         <w:t>4</w:t>
       </w:r>
       <w:r>
-        <w:t xml:space="preserve">] </w:t>
-      </w:r>
-      <w:r>
-        <w:t>Requirement</w:t>
-      </w:r>
-      <w:r>
-        <w:t xml:space="preserve"> [online] Available at:</w:t>
+        <w:t>] Requirement [online] Available at:</w:t>
       </w:r>
       <w:r>
         <w:t xml:space="preserve">  </w:t>
@@ -7342,16 +8531,12 @@
     </w:p>
     <w:p>
       <w:r>
-        <w:t>https://www.cs.umd.edu/~mvz/cmsc435-s09/pdf/slides5.pdf</w:t>
-      </w:r>
-      <w:r>
-        <w:t xml:space="preserve"> </w:t>
+        <w:t xml:space="preserve">https://www.cs.umd.edu/~mvz/cmsc435-s09/pdf/slides5.pdf </w:t>
       </w:r>
     </w:p>
     <w:p>
       <w:pPr>
         <w:pStyle w:val="ad"/>
-        <w:cnfStyle w:val="001000100000" w:firstRow="0" w:lastRow="0" w:firstColumn="1" w:lastColumn="0" w:oddVBand="0" w:evenVBand="0" w:oddHBand="1" w:evenHBand="0" w:firstRowFirstColumn="0" w:firstRowLastColumn="0" w:lastRowFirstColumn="0" w:lastRowLastColumn="0"/>
         <w:rPr>
           <w:rFonts w:ascii="Times New Roman" w:hAnsi="Times New Roman" w:cs="Times New Roman"/>
           <w:b/>
@@ -7375,21 +8560,12 @@
         <w:rPr>
           <w:rFonts w:ascii="Times New Roman" w:hAnsi="Times New Roman" w:cs="Times New Roman"/>
         </w:rPr>
-        <w:t xml:space="preserve"> </w:t>
-      </w:r>
-      <w:r>
-        <w:rPr>
-          <w:rFonts w:ascii="Times New Roman" w:hAnsi="Times New Roman" w:cs="Times New Roman"/>
-        </w:rPr>
-        <w:t>[online] Available at:</w:t>
-      </w:r>
-    </w:p>
-    <w:p>
-      <w:r>
-        <w:t>https://books.google.co.th/books?id=Bj7poEQLZOUC&amp;pg=PT367&amp;lpg=PT367&amp;dq=Precise+description+of+an+activity+or+work+product+that+serves+as+the+basis+or+input+for+further+activities+or+work+product&amp;source=bl&amp;ots=l6iyK881Hz&amp;sig=ACfU3U2zPgtnSbOHP_6WP2kaJUomdA9mZg&amp;hl=zh-CN&amp;sa=X&amp;ved=2ahUKEwitoYXR0trjAhUDtI8KHeZfDl8Q6AEwAHoECAgQAQ#v=onepage&amp;q=Precise%20description%20of%20an%20activity%20or%20work%20product%20that%20serves%20as%20the%20basis%20or%20input%20for%20further%20activities%20or%20work%20product&amp;f=false</w:t>
-      </w:r>
-      <w:r>
-        <w:t xml:space="preserve"> </w:t>
+        <w:t xml:space="preserve"> [online] Available at:</w:t>
+      </w:r>
+    </w:p>
+    <w:p>
+      <w:r>
+        <w:t xml:space="preserve">https://books.google.co.th/books?id=Bj7poEQLZOUC&amp;pg=PT367&amp;lpg=PT367&amp;dq=Precise+description+of+an+activity+or+work+product+that+serves+as+the+basis+or+input+for+further+activities+or+work+product&amp;source=bl&amp;ots=l6iyK881Hz&amp;sig=ACfU3U2zPgtnSbOHP_6WP2kaJUomdA9mZg&amp;hl=zh-CN&amp;sa=X&amp;ved=2ahUKEwitoYXR0trjAhUDtI8KHeZfDl8Q6AEwAHoECAgQAQ#v=onepage&amp;q=Precise%20description%20of%20an%20activity%20or%20work%20product%20that%20serves%20as%20the%20basis%20or%20input%20for%20further%20activities%20or%20work%20product&amp;f=false </w:t>
       </w:r>
       <w:r>
         <w:t>https://en.wikipedia.org/wiki/Requirements_analysis#cite_note-2</w:t>
@@ -7398,13 +8574,11 @@
     <w:p>
       <w:pPr>
         <w:pStyle w:val="ad"/>
-        <w:cnfStyle w:val="001000100000" w:firstRow="0" w:lastRow="0" w:firstColumn="1" w:lastColumn="0" w:oddVBand="0" w:evenVBand="0" w:oddHBand="1" w:evenHBand="0" w:firstRowFirstColumn="0" w:firstRowLastColumn="0" w:lastRowFirstColumn="0" w:lastRowLastColumn="0"/>
       </w:pPr>
     </w:p>
     <w:p>
       <w:pPr>
         <w:pStyle w:val="ad"/>
-        <w:cnfStyle w:val="001000100000" w:firstRow="0" w:lastRow="0" w:firstColumn="1" w:lastColumn="0" w:oddVBand="0" w:evenVBand="0" w:oddHBand="1" w:evenHBand="0" w:firstRowFirstColumn="0" w:firstRowLastColumn="0" w:lastRowFirstColumn="0" w:lastRowLastColumn="0"/>
         <w:rPr>
           <w:rFonts w:ascii="Times New Roman" w:hAnsi="Times New Roman" w:cs="Times New Roman"/>
         </w:rPr>
@@ -7421,26 +8595,32 @@
           <w:rFonts w:ascii="Times New Roman" w:hAnsi="Times New Roman" w:cs="Times New Roman"/>
           <w:color w:val="000007"/>
         </w:rPr>
-        <w:t>Unit testing</w:t>
+        <w:t xml:space="preserve">Unit testing </w:t>
       </w:r>
       <w:r>
         <w:rPr>
           <w:rFonts w:ascii="Times New Roman" w:hAnsi="Times New Roman" w:cs="Times New Roman"/>
-          <w:color w:val="000007"/>
-        </w:rPr>
-        <w:t xml:space="preserve"> </w:t>
-      </w:r>
-      <w:r>
+        </w:rPr>
+        <w:t>[online] Available at:</w:t>
+      </w:r>
+    </w:p>
+    <w:p>
+      <w:pPr>
+        <w:pStyle w:val="ad"/>
         <w:rPr>
           <w:rFonts w:ascii="Times New Roman" w:hAnsi="Times New Roman" w:cs="Times New Roman"/>
         </w:rPr>
-        <w:t>[online] Available at:</w:t>
+      </w:pPr>
+      <w:r>
+        <w:rPr>
+          <w:rFonts w:ascii="Times New Roman" w:hAnsi="Times New Roman" w:cs="Times New Roman"/>
+        </w:rPr>
+        <w:t>https://www.guru99.com/levels-of-testing.html</w:t>
       </w:r>
     </w:p>
     <w:p>
       <w:pPr>
         <w:pStyle w:val="ad"/>
-        <w:cnfStyle w:val="001000100000" w:firstRow="0" w:lastRow="0" w:firstColumn="1" w:lastColumn="0" w:oddVBand="0" w:evenVBand="0" w:oddHBand="1" w:evenHBand="0" w:firstRowFirstColumn="0" w:firstRowLastColumn="0" w:lastRowFirstColumn="0" w:lastRowLastColumn="0"/>
         <w:rPr>
           <w:rFonts w:ascii="Times New Roman" w:hAnsi="Times New Roman" w:cs="Times New Roman"/>
         </w:rPr>
@@ -7449,13 +8629,30 @@
         <w:rPr>
           <w:rFonts w:ascii="Times New Roman" w:hAnsi="Times New Roman" w:cs="Times New Roman"/>
         </w:rPr>
-        <w:t>https://www.guru99.com/levels-of-testing.html</w:t>
+        <w:t>[</w:t>
+      </w:r>
+      <w:r>
+        <w:rPr>
+          <w:rFonts w:ascii="Times New Roman" w:hAnsi="Times New Roman" w:cs="Times New Roman"/>
+        </w:rPr>
+        <w:t>7</w:t>
+      </w:r>
+      <w:r>
+        <w:rPr>
+          <w:rFonts w:ascii="Times New Roman" w:hAnsi="Times New Roman" w:cs="Times New Roman"/>
+        </w:rPr>
+        <w:t>]</w:t>
+      </w:r>
+      <w:r>
+        <w:rPr>
+          <w:rFonts w:ascii="Times New Roman" w:hAnsi="Times New Roman" w:cs="Times New Roman"/>
+        </w:rPr>
+        <w:t xml:space="preserve"> System testing [online] Available at:</w:t>
       </w:r>
     </w:p>
     <w:p>
       <w:pPr>
         <w:pStyle w:val="ad"/>
-        <w:cnfStyle w:val="001000100000" w:firstRow="0" w:lastRow="0" w:firstColumn="1" w:lastColumn="0" w:oddVBand="0" w:evenVBand="0" w:oddHBand="1" w:evenHBand="0" w:firstRowFirstColumn="0" w:firstRowLastColumn="0" w:lastRowFirstColumn="0" w:lastRowLastColumn="0"/>
         <w:rPr>
           <w:rFonts w:ascii="Times New Roman" w:hAnsi="Times New Roman" w:cs="Times New Roman"/>
         </w:rPr>
@@ -7464,58 +8661,18 @@
         <w:rPr>
           <w:rFonts w:ascii="Times New Roman" w:hAnsi="Times New Roman" w:cs="Times New Roman"/>
         </w:rPr>
-        <w:t>[</w:t>
-      </w:r>
-      <w:r>
+        <w:t>http://softwaretestingfundamentals.com/software-testing-levels/</w:t>
+      </w:r>
+    </w:p>
+    <w:p>
+      <w:pPr>
+        <w:pStyle w:val="ad"/>
         <w:rPr>
           <w:rFonts w:ascii="Times New Roman" w:hAnsi="Times New Roman" w:cs="Times New Roman"/>
         </w:rPr>
-        <w:t>7</w:t>
-      </w:r>
-      <w:r>
-        <w:rPr>
-          <w:rFonts w:ascii="Times New Roman" w:hAnsi="Times New Roman" w:cs="Times New Roman"/>
-        </w:rPr>
-        <w:t>]</w:t>
-      </w:r>
-      <w:r>
-        <w:rPr>
-          <w:rFonts w:ascii="Times New Roman" w:hAnsi="Times New Roman" w:cs="Times New Roman"/>
-        </w:rPr>
-        <w:t xml:space="preserve"> System testing [online] Available at:</w:t>
-      </w:r>
-    </w:p>
-    <w:p>
-      <w:pPr>
-        <w:pStyle w:val="ad"/>
-        <w:cnfStyle w:val="001000100000" w:firstRow="0" w:lastRow="0" w:firstColumn="1" w:lastColumn="0" w:oddVBand="0" w:evenVBand="0" w:oddHBand="1" w:evenHBand="0" w:firstRowFirstColumn="0" w:firstRowLastColumn="0" w:lastRowFirstColumn="0" w:lastRowLastColumn="0"/>
-        <w:rPr>
-          <w:rFonts w:ascii="Times New Roman" w:hAnsi="Times New Roman" w:cs="Times New Roman"/>
-        </w:rPr>
-      </w:pPr>
-      <w:r>
-        <w:rPr>
-          <w:rFonts w:ascii="Times New Roman" w:hAnsi="Times New Roman" w:cs="Times New Roman"/>
-        </w:rPr>
-        <w:t>http://softwaretestingfundamentals.com/software-testing-levels/</w:t>
-      </w:r>
-    </w:p>
-    <w:p>
-      <w:pPr>
-        <w:pStyle w:val="ad"/>
-        <w:cnfStyle w:val="001000100000" w:firstRow="0" w:lastRow="0" w:firstColumn="1" w:lastColumn="0" w:oddVBand="0" w:evenVBand="0" w:oddHBand="1" w:evenHBand="0" w:firstRowFirstColumn="0" w:firstRowLastColumn="0" w:lastRowFirstColumn="0" w:lastRowLastColumn="0"/>
-        <w:rPr>
-          <w:rFonts w:ascii="Times New Roman" w:hAnsi="Times New Roman" w:cs="Times New Roman"/>
-        </w:rPr>
-      </w:pPr>
-    </w:p>
-    <w:p>
-      <w:pPr>
-        <w:rPr>
-          <w:rFonts w:hint="eastAsia"/>
-        </w:rPr>
-      </w:pPr>
-    </w:p>
+      </w:pPr>
+    </w:p>
+    <w:p/>
     <w:p>
       <w:pPr>
         <w:widowControl/>
@@ -7537,12 +8694,12 @@
         <w:pStyle w:val="1"/>
         <w:jc w:val="center"/>
       </w:pPr>
-      <w:bookmarkStart w:id="32" w:name="_Toc15339047"/>
+      <w:bookmarkStart w:id="33" w:name="_Toc15339047"/>
       <w:r>
         <w:lastRenderedPageBreak/>
         <w:t>Appendix A</w:t>
       </w:r>
-      <w:bookmarkEnd w:id="32"/>
+      <w:bookmarkEnd w:id="33"/>
     </w:p>
     <w:p/>
     <w:tbl>
@@ -7822,15 +8979,13 @@
         <w:widowControl/>
         <w:spacing w:after="0" w:line="240" w:lineRule="auto"/>
         <w:rPr>
-          <w:rFonts w:eastAsia="Times New Roman" w:cstheme="majorBidi" w:hint="eastAsia"/>
+          <w:rFonts w:eastAsia="Times New Roman" w:cstheme="majorBidi"/>
           <w:b/>
           <w:sz w:val="48"/>
           <w:szCs w:val="32"/>
           <w:u w:val="single"/>
         </w:rPr>
       </w:pPr>
-      <w:bookmarkStart w:id="33" w:name="_GoBack"/>
-      <w:bookmarkEnd w:id="33"/>
     </w:p>
     <w:sectPr>
       <w:footerReference w:type="default" r:id="rId8"/>

</xml_diff>

<commit_message>
Update TraceabilityRecord for progress I_V1
Update TraceabilityRecord for progress I_V1
</commit_message>
<xml_diff>
--- a/Documents/TestPlan/Project-Test plan_v1.docx
+++ b/Documents/TestPlan/Project-Test plan_v1.docx
@@ -286,7 +286,7 @@
             <v:path o:extrusionok="f" gradientshapeok="t" o:connecttype="rect"/>
             <o:lock v:ext="edit" aspectratio="t"/>
           </v:shapetype>
-          <v:shape id="_x0000_i1025" type="#_x0000_t75" alt="Microsoft Office 签名行​​..." style="width:191.3pt;height:98.75pt;mso-width-percent:0;mso-height-percent:0;mso-width-percent:0;mso-height-percent:0">
+          <v:shape id="_x0000_i1025" type="#_x0000_t75" alt="Microsoft Office 签名行​​..." style="width:192pt;height:98.65pt;mso-width-percent:0;mso-height-percent:0;mso-width-percent:0;mso-height-percent:0">
             <v:imagedata r:id="rId7" o:title=""/>
             <o:lock v:ext="edit" ungrouping="t" rotation="t" cropping="t" verticies="t" text="t" grouping="t"/>
             <o:signatureline v:ext="edit" id="{CB116C51-4251-4A2D-8301-3285B9CBD66D}" provid="{00000000-0000-0000-0000-000000000000}" o:suggestedsigner="Dr. Pree Thiengburanathum" issignatureline="t"/>
@@ -370,7 +370,7 @@
           <w:szCs w:val="24"/>
         </w:rPr>
       </w:pPr>
-      <w:hyperlink w:anchor="_Toc15339031" w:history="1">
+      <w:hyperlink w:anchor="_Toc15354811" w:history="1">
         <w:r>
           <w:rPr>
             <w:rStyle w:val="af"/>
@@ -398,7 +398,7 @@
             <w:noProof/>
             <w:webHidden/>
           </w:rPr>
-          <w:instrText xml:space="preserve"> PAGEREF _Toc15339031 \h </w:instrText>
+          <w:instrText xml:space="preserve"> PAGEREF _Toc15354811 \h </w:instrText>
         </w:r>
         <w:r>
           <w:rPr>
@@ -444,7 +444,7 @@
           <w:szCs w:val="24"/>
         </w:rPr>
       </w:pPr>
-      <w:hyperlink w:anchor="_Toc15339032" w:history="1">
+      <w:hyperlink w:anchor="_Toc15354812" w:history="1">
         <w:r>
           <w:rPr>
             <w:rStyle w:val="af"/>
@@ -471,7 +471,7 @@
             <w:noProof/>
             <w:webHidden/>
           </w:rPr>
-          <w:instrText xml:space="preserve"> PAGEREF _Toc15339032 \h </w:instrText>
+          <w:instrText xml:space="preserve"> PAGEREF _Toc15354812 \h </w:instrText>
         </w:r>
         <w:r>
           <w:rPr>
@@ -517,7 +517,7 @@
           <w:szCs w:val="24"/>
         </w:rPr>
       </w:pPr>
-      <w:hyperlink w:anchor="_Toc15339033" w:history="1">
+      <w:hyperlink w:anchor="_Toc15354813" w:history="1">
         <w:r>
           <w:rPr>
             <w:rStyle w:val="af"/>
@@ -544,7 +544,7 @@
             <w:noProof/>
             <w:webHidden/>
           </w:rPr>
-          <w:instrText xml:space="preserve"> PAGEREF _Toc15339033 \h </w:instrText>
+          <w:instrText xml:space="preserve"> PAGEREF _Toc15354813 \h </w:instrText>
         </w:r>
         <w:r>
           <w:rPr>
@@ -590,7 +590,7 @@
           <w:szCs w:val="24"/>
         </w:rPr>
       </w:pPr>
-      <w:hyperlink w:anchor="_Toc15339034" w:history="1">
+      <w:hyperlink w:anchor="_Toc15354814" w:history="1">
         <w:r>
           <w:rPr>
             <w:rStyle w:val="af"/>
@@ -617,7 +617,7 @@
             <w:noProof/>
             <w:webHidden/>
           </w:rPr>
-          <w:instrText xml:space="preserve"> PAGEREF _Toc15339034 \h </w:instrText>
+          <w:instrText xml:space="preserve"> PAGEREF _Toc15354814 \h </w:instrText>
         </w:r>
         <w:r>
           <w:rPr>
@@ -663,7 +663,7 @@
           <w:szCs w:val="24"/>
         </w:rPr>
       </w:pPr>
-      <w:hyperlink w:anchor="_Toc15339035" w:history="1">
+      <w:hyperlink w:anchor="_Toc15354815" w:history="1">
         <w:r>
           <w:rPr>
             <w:rStyle w:val="af"/>
@@ -690,7 +690,7 @@
             <w:noProof/>
             <w:webHidden/>
           </w:rPr>
-          <w:instrText xml:space="preserve"> PAGEREF _Toc15339035 \h </w:instrText>
+          <w:instrText xml:space="preserve"> PAGEREF _Toc15354815 \h </w:instrText>
         </w:r>
         <w:r>
           <w:rPr>
@@ -735,7 +735,7 @@
           <w:szCs w:val="24"/>
         </w:rPr>
       </w:pPr>
-      <w:hyperlink w:anchor="_Toc15339036" w:history="1">
+      <w:hyperlink w:anchor="_Toc15354816" w:history="1">
         <w:r>
           <w:rPr>
             <w:rStyle w:val="af"/>
@@ -762,7 +762,7 @@
             <w:noProof/>
             <w:webHidden/>
           </w:rPr>
-          <w:instrText xml:space="preserve"> PAGEREF _Toc15339036 \h </w:instrText>
+          <w:instrText xml:space="preserve"> PAGEREF _Toc15354816 \h </w:instrText>
         </w:r>
         <w:r>
           <w:rPr>
@@ -808,7 +808,7 @@
           <w:szCs w:val="24"/>
         </w:rPr>
       </w:pPr>
-      <w:hyperlink w:anchor="_Toc15339037" w:history="1">
+      <w:hyperlink w:anchor="_Toc15354817" w:history="1">
         <w:r>
           <w:rPr>
             <w:rStyle w:val="af"/>
@@ -835,7 +835,7 @@
             <w:noProof/>
             <w:webHidden/>
           </w:rPr>
-          <w:instrText xml:space="preserve"> PAGEREF _Toc15339037 \h </w:instrText>
+          <w:instrText xml:space="preserve"> PAGEREF _Toc15354817 \h </w:instrText>
         </w:r>
         <w:r>
           <w:rPr>
@@ -881,7 +881,7 @@
           <w:szCs w:val="24"/>
         </w:rPr>
       </w:pPr>
-      <w:hyperlink w:anchor="_Toc15339038" w:history="1">
+      <w:hyperlink w:anchor="_Toc15354818" w:history="1">
         <w:r>
           <w:rPr>
             <w:rStyle w:val="af"/>
@@ -908,7 +908,7 @@
             <w:noProof/>
             <w:webHidden/>
           </w:rPr>
-          <w:instrText xml:space="preserve"> PAGEREF _Toc15339038 \h </w:instrText>
+          <w:instrText xml:space="preserve"> PAGEREF _Toc15354818 \h </w:instrText>
         </w:r>
         <w:r>
           <w:rPr>
@@ -954,7 +954,7 @@
           <w:szCs w:val="24"/>
         </w:rPr>
       </w:pPr>
-      <w:hyperlink w:anchor="_Toc15339039" w:history="1">
+      <w:hyperlink w:anchor="_Toc15354819" w:history="1">
         <w:r>
           <w:rPr>
             <w:rStyle w:val="af"/>
@@ -981,7 +981,7 @@
             <w:noProof/>
             <w:webHidden/>
           </w:rPr>
-          <w:instrText xml:space="preserve"> PAGEREF _Toc15339039 \h </w:instrText>
+          <w:instrText xml:space="preserve"> PAGEREF _Toc15354819 \h </w:instrText>
         </w:r>
         <w:r>
           <w:rPr>
@@ -1027,7 +1027,7 @@
           <w:szCs w:val="24"/>
         </w:rPr>
       </w:pPr>
-      <w:hyperlink w:anchor="_Toc15339040" w:history="1">
+      <w:hyperlink w:anchor="_Toc15354820" w:history="1">
         <w:r>
           <w:rPr>
             <w:rStyle w:val="af"/>
@@ -1054,7 +1054,7 @@
             <w:noProof/>
             <w:webHidden/>
           </w:rPr>
-          <w:instrText xml:space="preserve"> PAGEREF _Toc15339040 \h </w:instrText>
+          <w:instrText xml:space="preserve"> PAGEREF _Toc15354820 \h </w:instrText>
         </w:r>
         <w:r>
           <w:rPr>
@@ -1100,7 +1100,7 @@
           <w:szCs w:val="24"/>
         </w:rPr>
       </w:pPr>
-      <w:hyperlink w:anchor="_Toc15339041" w:history="1">
+      <w:hyperlink w:anchor="_Toc15354821" w:history="1">
         <w:r>
           <w:rPr>
             <w:rStyle w:val="af"/>
@@ -1127,7 +1127,7 @@
             <w:noProof/>
             <w:webHidden/>
           </w:rPr>
-          <w:instrText xml:space="preserve"> PAGEREF _Toc15339041 \h </w:instrText>
+          <w:instrText xml:space="preserve"> PAGEREF _Toc15354821 \h </w:instrText>
         </w:r>
         <w:r>
           <w:rPr>
@@ -1172,7 +1172,7 @@
           <w:szCs w:val="24"/>
         </w:rPr>
       </w:pPr>
-      <w:hyperlink w:anchor="_Toc15339042" w:history="1">
+      <w:hyperlink w:anchor="_Toc15354822" w:history="1">
         <w:r>
           <w:rPr>
             <w:rStyle w:val="af"/>
@@ -1200,7 +1200,7 @@
             <w:noProof/>
             <w:webHidden/>
           </w:rPr>
-          <w:instrText xml:space="preserve"> PAGEREF _Toc15339042 \h </w:instrText>
+          <w:instrText xml:space="preserve"> PAGEREF _Toc15354822 \h </w:instrText>
         </w:r>
         <w:r>
           <w:rPr>
@@ -1246,13 +1246,13 @@
           <w:szCs w:val="24"/>
         </w:rPr>
       </w:pPr>
-      <w:hyperlink w:anchor="_Toc15339043" w:history="1">
+      <w:hyperlink w:anchor="_Toc15354823" w:history="1">
         <w:r>
           <w:rPr>
             <w:rStyle w:val="af"/>
             <w:noProof/>
           </w:rPr>
-          <w:t>3.1 Spring Application</w:t>
+          <w:t>UTC-01:</w:t>
         </w:r>
         <w:r>
           <w:rPr>
@@ -1273,7 +1273,7 @@
             <w:noProof/>
             <w:webHidden/>
           </w:rPr>
-          <w:instrText xml:space="preserve"> PAGEREF _Toc15339043 \h </w:instrText>
+          <w:instrText xml:space="preserve"> PAGEREF _Toc15354823 \h </w:instrText>
         </w:r>
         <w:r>
           <w:rPr>
@@ -1306,10 +1306,11 @@
     </w:p>
     <w:p>
       <w:pPr>
-        <w:pStyle w:val="TOC1"/>
+        <w:pStyle w:val="TOC3"/>
         <w:tabs>
           <w:tab w:val="right" w:leader="dot" w:pos="8290"/>
         </w:tabs>
+        <w:ind w:left="960"/>
         <w:rPr>
           <w:rFonts w:asciiTheme="minorHAnsi" w:hAnsiTheme="minorHAnsi"/>
           <w:noProof/>
@@ -1318,13 +1319,13 @@
           <w:szCs w:val="24"/>
         </w:rPr>
       </w:pPr>
-      <w:hyperlink w:anchor="_Toc15339044" w:history="1">
+      <w:hyperlink w:anchor="_Toc15354824" w:history="1">
         <w:r>
           <w:rPr>
             <w:rStyle w:val="af"/>
             <w:noProof/>
           </w:rPr>
-          <w:t>4. System Testing</w:t>
+          <w:t>UTC-02:</w:t>
         </w:r>
         <w:r>
           <w:rPr>
@@ -1345,7 +1346,7 @@
             <w:noProof/>
             <w:webHidden/>
           </w:rPr>
-          <w:instrText xml:space="preserve"> PAGEREF _Toc15339044 \h </w:instrText>
+          <w:instrText xml:space="preserve"> PAGEREF _Toc15354824 \h </w:instrText>
         </w:r>
         <w:r>
           <w:rPr>
@@ -1391,13 +1392,13 @@
           <w:szCs w:val="24"/>
         </w:rPr>
       </w:pPr>
-      <w:hyperlink w:anchor="_Toc15339045" w:history="1">
+      <w:hyperlink w:anchor="_Toc15354825" w:history="1">
         <w:r>
           <w:rPr>
             <w:rStyle w:val="af"/>
             <w:noProof/>
           </w:rPr>
-          <w:t>4.1 Decision maker</w:t>
+          <w:t>UTC-03:</w:t>
         </w:r>
         <w:r>
           <w:rPr>
@@ -1418,7 +1419,7 @@
             <w:noProof/>
             <w:webHidden/>
           </w:rPr>
-          <w:instrText xml:space="preserve"> PAGEREF _Toc15339045 \h </w:instrText>
+          <w:instrText xml:space="preserve"> PAGEREF _Toc15354825 \h </w:instrText>
         </w:r>
         <w:r>
           <w:rPr>
@@ -1438,7 +1439,7 @@
             <w:noProof/>
             <w:webHidden/>
           </w:rPr>
-          <w:t>13</w:t>
+          <w:t>14</w:t>
         </w:r>
         <w:r>
           <w:rPr>
@@ -1451,10 +1452,11 @@
     </w:p>
     <w:p>
       <w:pPr>
-        <w:pStyle w:val="TOC1"/>
+        <w:pStyle w:val="TOC3"/>
         <w:tabs>
           <w:tab w:val="right" w:leader="dot" w:pos="8290"/>
         </w:tabs>
+        <w:ind w:left="960"/>
         <w:rPr>
           <w:rFonts w:asciiTheme="minorHAnsi" w:hAnsiTheme="minorHAnsi"/>
           <w:noProof/>
@@ -1463,21 +1465,13 @@
           <w:szCs w:val="24"/>
         </w:rPr>
       </w:pPr>
-      <w:hyperlink w:anchor="_Toc15339046" w:history="1">
+      <w:hyperlink w:anchor="_Toc15354826" w:history="1">
         <w:r>
           <w:rPr>
             <w:rStyle w:val="af"/>
             <w:noProof/>
           </w:rPr>
-          <w:t xml:space="preserve">5. </w:t>
-        </w:r>
-        <w:r>
-          <w:rPr>
-            <w:rStyle w:val="af"/>
-            <w:rFonts w:cs="Times New Roman"/>
-            <w:noProof/>
-          </w:rPr>
-          <w:t>Reference</w:t>
+          <w:t>UTC-04:</w:t>
         </w:r>
         <w:r>
           <w:rPr>
@@ -1498,7 +1492,7 @@
             <w:noProof/>
             <w:webHidden/>
           </w:rPr>
-          <w:instrText xml:space="preserve"> PAGEREF _Toc15339046 \h </w:instrText>
+          <w:instrText xml:space="preserve"> PAGEREF _Toc15354826 \h </w:instrText>
         </w:r>
         <w:r>
           <w:rPr>
@@ -1518,7 +1512,7 @@
             <w:noProof/>
             <w:webHidden/>
           </w:rPr>
-          <w:t>17</w:t>
+          <w:t>15</w:t>
         </w:r>
         <w:r>
           <w:rPr>
@@ -1543,12 +1537,456 @@
           <w:szCs w:val="24"/>
         </w:rPr>
       </w:pPr>
-      <w:hyperlink w:anchor="_Toc15339047" w:history="1">
+      <w:hyperlink w:anchor="_Toc15354827" w:history="1">
         <w:r>
           <w:rPr>
             <w:rStyle w:val="af"/>
             <w:noProof/>
           </w:rPr>
+          <w:t>4. System Testing</w:t>
+        </w:r>
+        <w:r>
+          <w:rPr>
+            <w:noProof/>
+            <w:webHidden/>
+          </w:rPr>
+          <w:tab/>
+        </w:r>
+        <w:r>
+          <w:rPr>
+            <w:noProof/>
+            <w:webHidden/>
+          </w:rPr>
+          <w:fldChar w:fldCharType="begin"/>
+        </w:r>
+        <w:r>
+          <w:rPr>
+            <w:noProof/>
+            <w:webHidden/>
+          </w:rPr>
+          <w:instrText xml:space="preserve"> PAGEREF _Toc15354827 \h </w:instrText>
+        </w:r>
+        <w:r>
+          <w:rPr>
+            <w:noProof/>
+            <w:webHidden/>
+          </w:rPr>
+        </w:r>
+        <w:r>
+          <w:rPr>
+            <w:noProof/>
+            <w:webHidden/>
+          </w:rPr>
+          <w:fldChar w:fldCharType="separate"/>
+        </w:r>
+        <w:r>
+          <w:rPr>
+            <w:noProof/>
+            <w:webHidden/>
+          </w:rPr>
+          <w:t>16</w:t>
+        </w:r>
+        <w:r>
+          <w:rPr>
+            <w:noProof/>
+            <w:webHidden/>
+          </w:rPr>
+          <w:fldChar w:fldCharType="end"/>
+        </w:r>
+      </w:hyperlink>
+    </w:p>
+    <w:p>
+      <w:pPr>
+        <w:pStyle w:val="TOC3"/>
+        <w:tabs>
+          <w:tab w:val="right" w:leader="dot" w:pos="8290"/>
+        </w:tabs>
+        <w:ind w:left="960"/>
+        <w:rPr>
+          <w:rFonts w:asciiTheme="minorHAnsi" w:hAnsiTheme="minorHAnsi"/>
+          <w:noProof/>
+          <w:kern w:val="2"/>
+          <w:sz w:val="21"/>
+          <w:szCs w:val="24"/>
+        </w:rPr>
+      </w:pPr>
+      <w:hyperlink w:anchor="_Toc15354828" w:history="1">
+        <w:r>
+          <w:rPr>
+            <w:rStyle w:val="af"/>
+            <w:noProof/>
+          </w:rPr>
+          <w:t>4.1 Decision maker</w:t>
+        </w:r>
+        <w:r>
+          <w:rPr>
+            <w:noProof/>
+            <w:webHidden/>
+          </w:rPr>
+          <w:tab/>
+        </w:r>
+        <w:r>
+          <w:rPr>
+            <w:noProof/>
+            <w:webHidden/>
+          </w:rPr>
+          <w:fldChar w:fldCharType="begin"/>
+        </w:r>
+        <w:r>
+          <w:rPr>
+            <w:noProof/>
+            <w:webHidden/>
+          </w:rPr>
+          <w:instrText xml:space="preserve"> PAGEREF _Toc15354828 \h </w:instrText>
+        </w:r>
+        <w:r>
+          <w:rPr>
+            <w:noProof/>
+            <w:webHidden/>
+          </w:rPr>
+        </w:r>
+        <w:r>
+          <w:rPr>
+            <w:noProof/>
+            <w:webHidden/>
+          </w:rPr>
+          <w:fldChar w:fldCharType="separate"/>
+        </w:r>
+        <w:r>
+          <w:rPr>
+            <w:noProof/>
+            <w:webHidden/>
+          </w:rPr>
+          <w:t>16</w:t>
+        </w:r>
+        <w:r>
+          <w:rPr>
+            <w:noProof/>
+            <w:webHidden/>
+          </w:rPr>
+          <w:fldChar w:fldCharType="end"/>
+        </w:r>
+      </w:hyperlink>
+    </w:p>
+    <w:p>
+      <w:pPr>
+        <w:pStyle w:val="TOC3"/>
+        <w:tabs>
+          <w:tab w:val="right" w:leader="dot" w:pos="8290"/>
+        </w:tabs>
+        <w:ind w:left="960"/>
+        <w:rPr>
+          <w:rFonts w:asciiTheme="minorHAnsi" w:hAnsiTheme="minorHAnsi"/>
+          <w:noProof/>
+          <w:kern w:val="2"/>
+          <w:sz w:val="21"/>
+          <w:szCs w:val="24"/>
+        </w:rPr>
+      </w:pPr>
+      <w:hyperlink w:anchor="_Toc15354829" w:history="1">
+        <w:r>
+          <w:rPr>
+            <w:rStyle w:val="af"/>
+            <w:noProof/>
+          </w:rPr>
+          <w:t>STC-01: Login to the system</w:t>
+        </w:r>
+        <w:r>
+          <w:rPr>
+            <w:noProof/>
+            <w:webHidden/>
+          </w:rPr>
+          <w:tab/>
+        </w:r>
+        <w:r>
+          <w:rPr>
+            <w:noProof/>
+            <w:webHidden/>
+          </w:rPr>
+          <w:fldChar w:fldCharType="begin"/>
+        </w:r>
+        <w:r>
+          <w:rPr>
+            <w:noProof/>
+            <w:webHidden/>
+          </w:rPr>
+          <w:instrText xml:space="preserve"> PAGEREF _Toc15354829 \h </w:instrText>
+        </w:r>
+        <w:r>
+          <w:rPr>
+            <w:noProof/>
+            <w:webHidden/>
+          </w:rPr>
+        </w:r>
+        <w:r>
+          <w:rPr>
+            <w:noProof/>
+            <w:webHidden/>
+          </w:rPr>
+          <w:fldChar w:fldCharType="separate"/>
+        </w:r>
+        <w:r>
+          <w:rPr>
+            <w:noProof/>
+            <w:webHidden/>
+          </w:rPr>
+          <w:t>16</w:t>
+        </w:r>
+        <w:r>
+          <w:rPr>
+            <w:noProof/>
+            <w:webHidden/>
+          </w:rPr>
+          <w:fldChar w:fldCharType="end"/>
+        </w:r>
+      </w:hyperlink>
+    </w:p>
+    <w:p>
+      <w:pPr>
+        <w:pStyle w:val="TOC3"/>
+        <w:tabs>
+          <w:tab w:val="right" w:leader="dot" w:pos="8290"/>
+        </w:tabs>
+        <w:ind w:left="960"/>
+        <w:rPr>
+          <w:rFonts w:asciiTheme="minorHAnsi" w:hAnsiTheme="minorHAnsi"/>
+          <w:noProof/>
+          <w:kern w:val="2"/>
+          <w:sz w:val="21"/>
+          <w:szCs w:val="24"/>
+        </w:rPr>
+      </w:pPr>
+      <w:hyperlink w:anchor="_Toc15354830" w:history="1">
+        <w:r>
+          <w:rPr>
+            <w:rStyle w:val="af"/>
+            <w:noProof/>
+          </w:rPr>
+          <w:t>STC-02: Log out from the system</w:t>
+        </w:r>
+        <w:r>
+          <w:rPr>
+            <w:noProof/>
+            <w:webHidden/>
+          </w:rPr>
+          <w:tab/>
+        </w:r>
+        <w:r>
+          <w:rPr>
+            <w:noProof/>
+            <w:webHidden/>
+          </w:rPr>
+          <w:fldChar w:fldCharType="begin"/>
+        </w:r>
+        <w:r>
+          <w:rPr>
+            <w:noProof/>
+            <w:webHidden/>
+          </w:rPr>
+          <w:instrText xml:space="preserve"> PAGEREF _Toc15354830 \h </w:instrText>
+        </w:r>
+        <w:r>
+          <w:rPr>
+            <w:noProof/>
+            <w:webHidden/>
+          </w:rPr>
+        </w:r>
+        <w:r>
+          <w:rPr>
+            <w:noProof/>
+            <w:webHidden/>
+          </w:rPr>
+          <w:fldChar w:fldCharType="separate"/>
+        </w:r>
+        <w:r>
+          <w:rPr>
+            <w:noProof/>
+            <w:webHidden/>
+          </w:rPr>
+          <w:t>18</w:t>
+        </w:r>
+        <w:r>
+          <w:rPr>
+            <w:noProof/>
+            <w:webHidden/>
+          </w:rPr>
+          <w:fldChar w:fldCharType="end"/>
+        </w:r>
+      </w:hyperlink>
+    </w:p>
+    <w:p>
+      <w:pPr>
+        <w:pStyle w:val="TOC3"/>
+        <w:tabs>
+          <w:tab w:val="right" w:leader="dot" w:pos="8290"/>
+        </w:tabs>
+        <w:ind w:left="960"/>
+        <w:rPr>
+          <w:rFonts w:asciiTheme="minorHAnsi" w:hAnsiTheme="minorHAnsi"/>
+          <w:noProof/>
+          <w:kern w:val="2"/>
+          <w:sz w:val="21"/>
+          <w:szCs w:val="24"/>
+        </w:rPr>
+      </w:pPr>
+      <w:hyperlink w:anchor="_Toc15354831" w:history="1">
+        <w:r>
+          <w:rPr>
+            <w:rStyle w:val="af"/>
+            <w:noProof/>
+          </w:rPr>
+          <w:t>STC-03: View the summary of data visualization result</w:t>
+        </w:r>
+        <w:r>
+          <w:rPr>
+            <w:noProof/>
+            <w:webHidden/>
+          </w:rPr>
+          <w:tab/>
+        </w:r>
+        <w:r>
+          <w:rPr>
+            <w:noProof/>
+            <w:webHidden/>
+          </w:rPr>
+          <w:fldChar w:fldCharType="begin"/>
+        </w:r>
+        <w:r>
+          <w:rPr>
+            <w:noProof/>
+            <w:webHidden/>
+          </w:rPr>
+          <w:instrText xml:space="preserve"> PAGEREF _Toc15354831 \h </w:instrText>
+        </w:r>
+        <w:r>
+          <w:rPr>
+            <w:noProof/>
+            <w:webHidden/>
+          </w:rPr>
+        </w:r>
+        <w:r>
+          <w:rPr>
+            <w:noProof/>
+            <w:webHidden/>
+          </w:rPr>
+          <w:fldChar w:fldCharType="separate"/>
+        </w:r>
+        <w:r>
+          <w:rPr>
+            <w:noProof/>
+            <w:webHidden/>
+          </w:rPr>
+          <w:t>19</w:t>
+        </w:r>
+        <w:r>
+          <w:rPr>
+            <w:noProof/>
+            <w:webHidden/>
+          </w:rPr>
+          <w:fldChar w:fldCharType="end"/>
+        </w:r>
+      </w:hyperlink>
+    </w:p>
+    <w:p>
+      <w:pPr>
+        <w:pStyle w:val="TOC1"/>
+        <w:tabs>
+          <w:tab w:val="right" w:leader="dot" w:pos="8290"/>
+        </w:tabs>
+        <w:rPr>
+          <w:rFonts w:asciiTheme="minorHAnsi" w:hAnsiTheme="minorHAnsi"/>
+          <w:noProof/>
+          <w:kern w:val="2"/>
+          <w:sz w:val="21"/>
+          <w:szCs w:val="24"/>
+        </w:rPr>
+      </w:pPr>
+      <w:hyperlink w:anchor="_Toc15354832" w:history="1">
+        <w:r>
+          <w:rPr>
+            <w:rStyle w:val="af"/>
+            <w:noProof/>
+          </w:rPr>
+          <w:t xml:space="preserve">5. </w:t>
+        </w:r>
+        <w:r>
+          <w:rPr>
+            <w:rStyle w:val="af"/>
+            <w:rFonts w:cs="Times New Roman"/>
+            <w:noProof/>
+          </w:rPr>
+          <w:t>Reference</w:t>
+        </w:r>
+        <w:r>
+          <w:rPr>
+            <w:noProof/>
+            <w:webHidden/>
+          </w:rPr>
+          <w:tab/>
+        </w:r>
+        <w:r>
+          <w:rPr>
+            <w:noProof/>
+            <w:webHidden/>
+          </w:rPr>
+          <w:fldChar w:fldCharType="begin"/>
+        </w:r>
+        <w:r>
+          <w:rPr>
+            <w:noProof/>
+            <w:webHidden/>
+          </w:rPr>
+          <w:instrText xml:space="preserve"> PAGEREF _Toc15354832 \h </w:instrText>
+        </w:r>
+        <w:r>
+          <w:rPr>
+            <w:noProof/>
+            <w:webHidden/>
+          </w:rPr>
+        </w:r>
+        <w:r>
+          <w:rPr>
+            <w:noProof/>
+            <w:webHidden/>
+          </w:rPr>
+          <w:fldChar w:fldCharType="separate"/>
+        </w:r>
+        <w:r>
+          <w:rPr>
+            <w:noProof/>
+            <w:webHidden/>
+          </w:rPr>
+          <w:t>20</w:t>
+        </w:r>
+        <w:r>
+          <w:rPr>
+            <w:noProof/>
+            <w:webHidden/>
+          </w:rPr>
+          <w:fldChar w:fldCharType="end"/>
+        </w:r>
+      </w:hyperlink>
+    </w:p>
+    <w:p>
+      <w:pPr>
+        <w:pStyle w:val="TOC1"/>
+        <w:tabs>
+          <w:tab w:val="right" w:leader="dot" w:pos="8290"/>
+        </w:tabs>
+        <w:rPr>
+          <w:rFonts w:asciiTheme="minorHAnsi" w:hAnsiTheme="minorHAnsi"/>
+          <w:noProof/>
+          <w:kern w:val="2"/>
+          <w:sz w:val="21"/>
+          <w:szCs w:val="24"/>
+        </w:rPr>
+      </w:pPr>
+      <w:hyperlink w:anchor="_Toc15354833" w:history="1">
+        <w:r>
+          <w:rPr>
+            <w:rStyle w:val="af"/>
+            <w:noProof/>
+          </w:rPr>
           <w:t>Appendix A</w:t>
         </w:r>
         <w:r>
@@ -1570,7 +2008,7 @@
             <w:noProof/>
             <w:webHidden/>
           </w:rPr>
-          <w:instrText xml:space="preserve"> PAGEREF _Toc15339047 \h </w:instrText>
+          <w:instrText xml:space="preserve"> PAGEREF _Toc15354833 \h </w:instrText>
         </w:r>
         <w:r>
           <w:rPr>
@@ -1590,7 +2028,7 @@
             <w:noProof/>
             <w:webHidden/>
           </w:rPr>
-          <w:t>20</w:t>
+          <w:t>23</w:t>
         </w:r>
         <w:r>
           <w:rPr>
@@ -1603,13 +2041,9 @@
     </w:p>
     <w:p>
       <w:pPr>
-        <w:widowControl/>
-        <w:spacing w:after="0" w:line="240" w:lineRule="auto"/>
-        <w:rPr>
-          <w:rFonts w:cs="Times New Roman"/>
-          <w:b/>
-          <w:sz w:val="48"/>
-          <w:szCs w:val="32"/>
+        <w:pStyle w:val="1"/>
+        <w:rPr>
+          <w:u w:val="none"/>
         </w:rPr>
       </w:pPr>
       <w:r>
@@ -1622,28 +2056,15 @@
       </w:r>
       <w:bookmarkStart w:id="0" w:name="_Toc13404739"/>
       <w:bookmarkStart w:id="1" w:name="_Toc14800935"/>
-      <w:r>
-        <w:rPr>
-          <w:rFonts w:cs="Times New Roman"/>
-          <w:bCs/>
-        </w:rPr>
+      <w:bookmarkStart w:id="2" w:name="_GoBack"/>
+      <w:bookmarkEnd w:id="2"/>
+      <w:r>
         <w:br w:type="page"/>
       </w:r>
-    </w:p>
-    <w:p>
-      <w:pPr>
-        <w:pStyle w:val="1"/>
-        <w:rPr>
-          <w:rFonts w:cs="Times New Roman"/>
-          <w:bCs/>
-          <w:u w:val="none"/>
-        </w:rPr>
-      </w:pPr>
-      <w:bookmarkStart w:id="2" w:name="_Toc15339030"/>
-      <w:r>
-        <w:rPr>
-          <w:rFonts w:cs="Times New Roman"/>
-          <w:bCs/>
+      <w:bookmarkStart w:id="3" w:name="_Toc15354639"/>
+      <w:bookmarkStart w:id="4" w:name="_Toc15354810"/>
+      <w:r>
+        <w:rPr>
           <w:u w:val="none"/>
         </w:rPr>
         <w:lastRenderedPageBreak/>
@@ -1651,7 +2072,8 @@
       </w:r>
       <w:bookmarkEnd w:id="0"/>
       <w:bookmarkEnd w:id="1"/>
-      <w:bookmarkEnd w:id="2"/>
+      <w:bookmarkEnd w:id="3"/>
+      <w:bookmarkEnd w:id="4"/>
     </w:p>
     <w:p>
       <w:pPr>
@@ -1836,7 +2258,25 @@
                 <w:bCs w:val="0"/>
                 <w:szCs w:val="28"/>
               </w:rPr>
+              <w:t>Project-</w:t>
+            </w:r>
+            <w:r>
+              <w:rPr>
+                <w:rFonts w:cs="Times New Roman"/>
+                <w:b w:val="0"/>
+                <w:bCs w:val="0"/>
+                <w:szCs w:val="28"/>
+              </w:rPr>
               <w:t>Test plan</w:t>
+            </w:r>
+            <w:r>
+              <w:rPr>
+                <w:rFonts w:cs="Times New Roman"/>
+                <w:b w:val="0"/>
+                <w:bCs w:val="0"/>
+                <w:szCs w:val="28"/>
+              </w:rPr>
+              <w:t>_v1</w:t>
             </w:r>
           </w:p>
         </w:tc>
@@ -2137,8 +2577,8 @@
           <w:rFonts w:cs="Times New Roman"/>
         </w:rPr>
       </w:pPr>
-      <w:bookmarkStart w:id="3" w:name="_Toc14800937"/>
-      <w:bookmarkStart w:id="4" w:name="_Toc15339031"/>
+      <w:bookmarkStart w:id="5" w:name="_Toc14800937"/>
+      <w:bookmarkStart w:id="6" w:name="_Toc15354811"/>
       <w:r>
         <w:rPr>
           <w:rFonts w:cs="Times New Roman"/>
@@ -2146,32 +2586,32 @@
         <w:lastRenderedPageBreak/>
         <w:t>1. Introduction</w:t>
       </w:r>
-      <w:bookmarkEnd w:id="3"/>
-      <w:bookmarkEnd w:id="4"/>
-      <w:r>
-        <w:rPr>
-          <w:rFonts w:cs="Times New Roman"/>
-        </w:rPr>
-        <w:t xml:space="preserve"> </w:t>
-      </w:r>
-    </w:p>
-    <w:p>
-      <w:pPr>
-        <w:pStyle w:val="3"/>
-      </w:pPr>
-      <w:bookmarkStart w:id="5" w:name="_Toc14800938"/>
-      <w:bookmarkStart w:id="6" w:name="_Toc15339032"/>
-      <w:r>
-        <w:rPr>
-          <w:rFonts w:hint="eastAsia"/>
-        </w:rPr>
-        <w:t>1</w:t>
-      </w:r>
-      <w:r>
-        <w:t>.1 Objectives</w:t>
-      </w:r>
       <w:bookmarkEnd w:id="5"/>
       <w:bookmarkEnd w:id="6"/>
+      <w:r>
+        <w:rPr>
+          <w:rFonts w:cs="Times New Roman"/>
+        </w:rPr>
+        <w:t xml:space="preserve"> </w:t>
+      </w:r>
+    </w:p>
+    <w:p>
+      <w:pPr>
+        <w:pStyle w:val="3"/>
+      </w:pPr>
+      <w:bookmarkStart w:id="7" w:name="_Toc14800938"/>
+      <w:bookmarkStart w:id="8" w:name="_Toc15354812"/>
+      <w:r>
+        <w:rPr>
+          <w:rFonts w:hint="eastAsia"/>
+        </w:rPr>
+        <w:t>1</w:t>
+      </w:r>
+      <w:r>
+        <w:t>.1 Objectives</w:t>
+      </w:r>
+      <w:bookmarkEnd w:id="7"/>
+      <w:bookmarkEnd w:id="8"/>
     </w:p>
     <w:p>
       <w:pPr>
@@ -2193,13 +2633,13 @@
       <w:pPr>
         <w:pStyle w:val="3"/>
       </w:pPr>
-      <w:bookmarkStart w:id="7" w:name="_Toc14800939"/>
-      <w:bookmarkStart w:id="8" w:name="_Toc15339033"/>
+      <w:bookmarkStart w:id="9" w:name="_Toc14800939"/>
+      <w:bookmarkStart w:id="10" w:name="_Toc15354813"/>
       <w:r>
         <w:t>1.2 Scope</w:t>
       </w:r>
-      <w:bookmarkEnd w:id="7"/>
-      <w:bookmarkEnd w:id="8"/>
+      <w:bookmarkEnd w:id="9"/>
+      <w:bookmarkEnd w:id="10"/>
     </w:p>
     <w:p>
       <w:pPr>
@@ -2221,26 +2661,26 @@
       <w:pPr>
         <w:pStyle w:val="3"/>
       </w:pPr>
-      <w:bookmarkStart w:id="9" w:name="_Toc14800940"/>
-      <w:bookmarkStart w:id="10" w:name="_Toc15339034"/>
+      <w:bookmarkStart w:id="11" w:name="_Toc14800940"/>
+      <w:bookmarkStart w:id="12" w:name="_Toc15354814"/>
       <w:r>
         <w:t>1.3 Acronyms and Definitions</w:t>
       </w:r>
-      <w:bookmarkEnd w:id="9"/>
-      <w:bookmarkEnd w:id="10"/>
+      <w:bookmarkEnd w:id="11"/>
+      <w:bookmarkEnd w:id="12"/>
     </w:p>
     <w:p>
       <w:pPr>
         <w:pStyle w:val="3"/>
         <w:ind w:left="420"/>
       </w:pPr>
-      <w:bookmarkStart w:id="11" w:name="_Toc14800941"/>
-      <w:bookmarkStart w:id="12" w:name="_Toc15339035"/>
+      <w:bookmarkStart w:id="13" w:name="_Toc14800941"/>
+      <w:bookmarkStart w:id="14" w:name="_Toc15354815"/>
       <w:r>
         <w:t>1.3.1 Acronyms</w:t>
       </w:r>
-      <w:bookmarkEnd w:id="11"/>
-      <w:bookmarkEnd w:id="12"/>
+      <w:bookmarkEnd w:id="13"/>
+      <w:bookmarkEnd w:id="14"/>
       <w:r>
         <w:t xml:space="preserve"> </w:t>
       </w:r>
@@ -2889,8 +3329,8 @@
       <w:pPr>
         <w:pStyle w:val="1"/>
       </w:pPr>
-      <w:bookmarkStart w:id="13" w:name="_Toc14800942"/>
-      <w:bookmarkStart w:id="14" w:name="_Toc15339036"/>
+      <w:bookmarkStart w:id="15" w:name="_Toc14800942"/>
+      <w:bookmarkStart w:id="16" w:name="_Toc15354816"/>
       <w:r>
         <w:rPr>
           <w:rFonts w:hint="eastAsia"/>
@@ -2901,28 +3341,28 @@
       <w:r>
         <w:t>. Test Plan and Test Procedure</w:t>
       </w:r>
-      <w:bookmarkEnd w:id="13"/>
-      <w:bookmarkEnd w:id="14"/>
-    </w:p>
-    <w:p>
-      <w:pPr>
-        <w:pStyle w:val="3"/>
-      </w:pPr>
-      <w:bookmarkStart w:id="15" w:name="_Toc14800943"/>
-      <w:bookmarkStart w:id="16" w:name="_Toc15339037"/>
-      <w:r>
-        <w:rPr>
-          <w:rFonts w:hint="eastAsia"/>
-        </w:rPr>
-        <w:t>2</w:t>
-      </w:r>
-      <w:r>
-        <w:t>.1 Scope of testing</w:t>
-      </w:r>
       <w:bookmarkEnd w:id="15"/>
       <w:bookmarkEnd w:id="16"/>
     </w:p>
     <w:p>
+      <w:pPr>
+        <w:pStyle w:val="3"/>
+      </w:pPr>
+      <w:bookmarkStart w:id="17" w:name="_Toc14800943"/>
+      <w:bookmarkStart w:id="18" w:name="_Toc15354817"/>
+      <w:r>
+        <w:rPr>
+          <w:rFonts w:hint="eastAsia"/>
+        </w:rPr>
+        <w:t>2</w:t>
+      </w:r>
+      <w:r>
+        <w:t>.1 Scope of testing</w:t>
+      </w:r>
+      <w:bookmarkEnd w:id="17"/>
+      <w:bookmarkEnd w:id="18"/>
+    </w:p>
+    <w:p>
       <w:r>
         <w:tab/>
       </w:r>
@@ -2941,13 +3381,13 @@
       <w:pPr>
         <w:pStyle w:val="3"/>
       </w:pPr>
-      <w:bookmarkStart w:id="17" w:name="_Toc14800944"/>
-      <w:bookmarkStart w:id="18" w:name="_Toc15339038"/>
+      <w:bookmarkStart w:id="19" w:name="_Toc14800944"/>
+      <w:bookmarkStart w:id="20" w:name="_Toc15354818"/>
       <w:r>
         <w:t>2.2 Test Duration</w:t>
       </w:r>
-      <w:bookmarkEnd w:id="17"/>
-      <w:bookmarkEnd w:id="18"/>
+      <w:bookmarkEnd w:id="19"/>
+      <w:bookmarkEnd w:id="20"/>
       <w:r>
         <w:t xml:space="preserve"> </w:t>
       </w:r>
@@ -3086,7 +3526,19 @@
               <w:rPr>
                 <w:szCs w:val="24"/>
               </w:rPr>
-              <w:t>Duration: 1 day</w:t>
+              <w:t xml:space="preserve">Duration: </w:t>
+            </w:r>
+            <w:r>
+              <w:rPr>
+                <w:szCs w:val="24"/>
+              </w:rPr>
+              <w:t>15</w:t>
+            </w:r>
+            <w:r>
+              <w:rPr>
+                <w:szCs w:val="24"/>
+              </w:rPr>
+              <w:t xml:space="preserve"> day</w:t>
             </w:r>
           </w:p>
         </w:tc>
@@ -3496,13 +3948,13 @@
           <w:szCs w:val="24"/>
         </w:rPr>
       </w:pPr>
-      <w:bookmarkStart w:id="19" w:name="_Toc14800945"/>
-      <w:bookmarkStart w:id="20" w:name="_Toc15339039"/>
+      <w:bookmarkStart w:id="21" w:name="_Toc14800945"/>
+      <w:bookmarkStart w:id="22" w:name="_Toc15354819"/>
       <w:r>
         <w:t>2.4 Test Strategy</w:t>
       </w:r>
-      <w:bookmarkEnd w:id="19"/>
-      <w:bookmarkEnd w:id="20"/>
+      <w:bookmarkEnd w:id="21"/>
+      <w:bookmarkEnd w:id="22"/>
       <w:r>
         <w:t xml:space="preserve"> </w:t>
       </w:r>
@@ -3567,14 +4019,14 @@
       <w:pPr>
         <w:pStyle w:val="3"/>
       </w:pPr>
-      <w:bookmarkStart w:id="21" w:name="_Toc14800946"/>
-      <w:bookmarkStart w:id="22" w:name="_Toc15339040"/>
+      <w:bookmarkStart w:id="23" w:name="_Toc14800946"/>
+      <w:bookmarkStart w:id="24" w:name="_Toc15354820"/>
       <w:r>
         <w:lastRenderedPageBreak/>
         <w:t>2.5 Result of Testing</w:t>
       </w:r>
-      <w:bookmarkEnd w:id="21"/>
-      <w:bookmarkEnd w:id="22"/>
+      <w:bookmarkEnd w:id="23"/>
+      <w:bookmarkEnd w:id="24"/>
       <w:r>
         <w:t xml:space="preserve"> </w:t>
       </w:r>
@@ -3602,13 +4054,13 @@
       <w:pPr>
         <w:pStyle w:val="3"/>
       </w:pPr>
-      <w:bookmarkStart w:id="23" w:name="_Toc14800947"/>
-      <w:bookmarkStart w:id="24" w:name="_Toc15339041"/>
+      <w:bookmarkStart w:id="25" w:name="_Toc14800947"/>
+      <w:bookmarkStart w:id="26" w:name="_Toc15354821"/>
       <w:r>
         <w:t>2.6 Test Environment</w:t>
       </w:r>
-      <w:bookmarkEnd w:id="23"/>
-      <w:bookmarkEnd w:id="24"/>
+      <w:bookmarkEnd w:id="25"/>
+      <w:bookmarkEnd w:id="26"/>
       <w:r>
         <w:t xml:space="preserve"> </w:t>
       </w:r>
@@ -3926,8 +4378,8 @@
           <w:rFonts w:eastAsia="宋体"/>
         </w:rPr>
       </w:pPr>
-      <w:bookmarkStart w:id="25" w:name="_Toc14800948"/>
-      <w:bookmarkStart w:id="26" w:name="_Toc15339042"/>
+      <w:bookmarkStart w:id="27" w:name="_Toc14800948"/>
+      <w:bookmarkStart w:id="28" w:name="_Toc15354822"/>
       <w:r>
         <w:rPr>
           <w:rFonts w:eastAsia="宋体" w:hint="eastAsia"/>
@@ -3941,27 +4393,28 @@
         </w:rPr>
         <w:t>. Unit Testing</w:t>
       </w:r>
-      <w:bookmarkEnd w:id="25"/>
-      <w:bookmarkEnd w:id="26"/>
-    </w:p>
-    <w:p>
-      <w:pPr>
+      <w:bookmarkEnd w:id="27"/>
+      <w:bookmarkEnd w:id="28"/>
+    </w:p>
+    <w:p>
+      <w:pPr>
+        <w:pStyle w:val="3"/>
         <w:rPr>
           <w:rStyle w:val="ae"/>
-        </w:rPr>
-      </w:pPr>
+          <w:b/>
+          <w:bCs/>
+        </w:rPr>
+      </w:pPr>
+      <w:bookmarkStart w:id="29" w:name="_Toc15354823"/>
       <w:r>
         <w:rPr>
           <w:rStyle w:val="ae"/>
-        </w:rPr>
-        <w:t>UTC-01</w:t>
-      </w:r>
-      <w:r>
-        <w:rPr>
-          <w:rStyle w:val="ae"/>
-        </w:rPr>
-        <w:t>:</w:t>
-      </w:r>
+          <w:b/>
+          <w:bCs/>
+        </w:rPr>
+        <w:t>UTC-01:</w:t>
+      </w:r>
+      <w:bookmarkEnd w:id="29"/>
     </w:p>
     <w:p>
       <w:r>
@@ -4935,22 +5388,31 @@
     </w:p>
     <w:p>
       <w:pPr>
+        <w:pStyle w:val="3"/>
         <w:rPr>
           <w:rStyle w:val="ae"/>
-        </w:rPr>
-      </w:pPr>
+          <w:b/>
+          <w:bCs/>
+        </w:rPr>
+      </w:pPr>
+      <w:bookmarkStart w:id="30" w:name="_Toc15354824"/>
       <w:r>
         <w:rPr>
           <w:rStyle w:val="ae"/>
+          <w:b/>
+          <w:bCs/>
         </w:rPr>
         <w:lastRenderedPageBreak/>
-        <w:t>UTC-0</w:t>
-      </w:r>
+        <w:t>UTC-02:</w:t>
+      </w:r>
+      <w:bookmarkEnd w:id="30"/>
       <w:r>
         <w:rPr>
           <w:rStyle w:val="ae"/>
-        </w:rPr>
-        <w:t xml:space="preserve">2: </w:t>
+          <w:b/>
+          <w:bCs/>
+        </w:rPr>
+        <w:t xml:space="preserve"> </w:t>
       </w:r>
     </w:p>
     <w:p>
@@ -5458,22 +5920,31 @@
     </w:p>
     <w:p>
       <w:pPr>
+        <w:pStyle w:val="3"/>
         <w:rPr>
           <w:rStyle w:val="ae"/>
-        </w:rPr>
-      </w:pPr>
+          <w:b/>
+          <w:bCs/>
+        </w:rPr>
+      </w:pPr>
+      <w:bookmarkStart w:id="31" w:name="_Toc15354825"/>
       <w:r>
         <w:rPr>
           <w:rStyle w:val="ae"/>
+          <w:b/>
+          <w:bCs/>
         </w:rPr>
         <w:lastRenderedPageBreak/>
-        <w:t>UTC-0</w:t>
-      </w:r>
+        <w:t>UTC-03:</w:t>
+      </w:r>
+      <w:bookmarkEnd w:id="31"/>
       <w:r>
         <w:rPr>
           <w:rStyle w:val="ae"/>
-        </w:rPr>
-        <w:t xml:space="preserve">3: </w:t>
+          <w:b/>
+          <w:bCs/>
+        </w:rPr>
+        <w:t xml:space="preserve"> </w:t>
       </w:r>
     </w:p>
     <w:p>
@@ -5786,22 +6257,31 @@
     </w:p>
     <w:p>
       <w:pPr>
+        <w:pStyle w:val="3"/>
         <w:rPr>
           <w:rStyle w:val="ae"/>
-        </w:rPr>
-      </w:pPr>
+          <w:b/>
+          <w:bCs/>
+        </w:rPr>
+      </w:pPr>
+      <w:bookmarkStart w:id="32" w:name="_Toc15354826"/>
       <w:r>
         <w:rPr>
           <w:rStyle w:val="ae"/>
+          <w:b/>
+          <w:bCs/>
         </w:rPr>
         <w:lastRenderedPageBreak/>
-        <w:t>UTC-0</w:t>
-      </w:r>
+        <w:t>UTC-04:</w:t>
+      </w:r>
+      <w:bookmarkEnd w:id="32"/>
       <w:r>
         <w:rPr>
           <w:rStyle w:val="ae"/>
-        </w:rPr>
-        <w:t xml:space="preserve">4: </w:t>
+          <w:b/>
+          <w:bCs/>
+        </w:rPr>
+        <w:t xml:space="preserve"> </w:t>
       </w:r>
     </w:p>
     <w:p>
@@ -6114,7 +6594,7 @@
       <w:pPr>
         <w:pStyle w:val="1"/>
       </w:pPr>
-      <w:bookmarkStart w:id="27" w:name="_Toc15339044"/>
+      <w:bookmarkStart w:id="33" w:name="_Toc15354827"/>
       <w:r>
         <w:rPr>
           <w:rFonts w:hint="eastAsia"/>
@@ -6125,43 +6605,36 @@
       <w:r>
         <w:t>. System Testing</w:t>
       </w:r>
-      <w:bookmarkEnd w:id="27"/>
+      <w:bookmarkEnd w:id="33"/>
     </w:p>
     <w:p>
       <w:pPr>
         <w:pStyle w:val="3"/>
       </w:pPr>
-      <w:bookmarkStart w:id="28" w:name="_Toc15339045"/>
+      <w:bookmarkStart w:id="34" w:name="_Toc15354828"/>
       <w:r>
         <w:t>4.1 Decision maker</w:t>
       </w:r>
-      <w:bookmarkEnd w:id="28"/>
+      <w:bookmarkEnd w:id="34"/>
       <w:r>
         <w:tab/>
       </w:r>
     </w:p>
     <w:p>
       <w:pPr>
-        <w:rPr>
-          <w:b/>
-          <w:bCs/>
-        </w:rPr>
-      </w:pPr>
+        <w:pStyle w:val="3"/>
+      </w:pPr>
+      <w:bookmarkStart w:id="35" w:name="_Toc15354829"/>
       <w:r>
         <w:rPr>
           <w:rFonts w:hint="eastAsia"/>
-          <w:b/>
-          <w:bCs/>
         </w:rPr>
         <w:t>S</w:t>
       </w:r>
       <w:r>
-        <w:rPr>
-          <w:b/>
-          <w:bCs/>
-        </w:rPr>
         <w:t>TC-01: Login to the system</w:t>
       </w:r>
+      <w:bookmarkEnd w:id="35"/>
     </w:p>
     <w:p>
       <w:r>
@@ -6485,7 +6958,14 @@
               <w:rPr>
                 <w:szCs w:val="24"/>
               </w:rPr>
-              <w:t>Input correct username and password.</w:t>
+              <w:t xml:space="preserve">Input correct username and </w:t>
+            </w:r>
+            <w:r>
+              <w:rPr>
+                <w:szCs w:val="24"/>
+              </w:rPr>
+              <w:lastRenderedPageBreak/>
+              <w:t>password.</w:t>
             </w:r>
           </w:p>
         </w:tc>
@@ -6506,6 +6986,7 @@
                 <w:rFonts w:hint="eastAsia"/>
                 <w:szCs w:val="24"/>
               </w:rPr>
+              <w:lastRenderedPageBreak/>
               <w:t>U</w:t>
             </w:r>
             <w:r>
@@ -6555,7 +7036,14 @@
               <w:rPr>
                 <w:szCs w:val="24"/>
               </w:rPr>
-              <w:t>The system redirects to dashboard.</w:t>
+              <w:t xml:space="preserve">The system redirects to </w:t>
+            </w:r>
+            <w:r>
+              <w:rPr>
+                <w:szCs w:val="24"/>
+              </w:rPr>
+              <w:lastRenderedPageBreak/>
+              <w:t>dashboard.</w:t>
             </w:r>
           </w:p>
         </w:tc>
@@ -6577,6 +7065,7 @@
                 <w:rFonts w:hint="eastAsia"/>
                 <w:szCs w:val="24"/>
               </w:rPr>
+              <w:lastRenderedPageBreak/>
               <w:t>P</w:t>
             </w:r>
             <w:r>
@@ -6614,7 +7103,6 @@
                 <w:bCs w:val="0"/>
                 <w:szCs w:val="24"/>
               </w:rPr>
-              <w:lastRenderedPageBreak/>
               <w:t>2</w:t>
             </w:r>
           </w:p>
@@ -7041,59 +7529,34 @@
     <w:p/>
     <w:p/>
     <w:p/>
-    <w:p/>
-    <w:p/>
-    <w:p>
-      <w:pPr>
-        <w:rPr>
-          <w:b/>
-          <w:bCs/>
-        </w:rPr>
-      </w:pPr>
+    <w:p>
+      <w:pPr>
+        <w:pStyle w:val="3"/>
+      </w:pPr>
+      <w:bookmarkStart w:id="36" w:name="_Toc15354830"/>
       <w:r>
         <w:rPr>
           <w:rFonts w:hint="eastAsia"/>
-          <w:b/>
-          <w:bCs/>
         </w:rPr>
         <w:lastRenderedPageBreak/>
         <w:t>S</w:t>
       </w:r>
       <w:r>
-        <w:rPr>
-          <w:b/>
-          <w:bCs/>
-        </w:rPr>
         <w:t>TC-0</w:t>
       </w:r>
       <w:r>
-        <w:rPr>
-          <w:b/>
-          <w:bCs/>
-        </w:rPr>
         <w:t>2</w:t>
       </w:r>
       <w:r>
-        <w:rPr>
-          <w:b/>
-          <w:bCs/>
-        </w:rPr>
         <w:t>: Log</w:t>
       </w:r>
       <w:r>
-        <w:rPr>
-          <w:b/>
-          <w:bCs/>
-        </w:rPr>
         <w:t xml:space="preserve"> out from</w:t>
       </w:r>
       <w:r>
-        <w:rPr>
-          <w:b/>
-          <w:bCs/>
-        </w:rPr>
         <w:t xml:space="preserve"> the system</w:t>
       </w:r>
+      <w:bookmarkEnd w:id="36"/>
     </w:p>
     <w:p>
       <w:r>
@@ -7477,60 +7940,35 @@
     </w:p>
     <w:p>
       <w:pPr>
-        <w:rPr>
-          <w:b/>
-          <w:bCs/>
-        </w:rPr>
-      </w:pPr>
+        <w:pStyle w:val="3"/>
+      </w:pPr>
+      <w:bookmarkStart w:id="37" w:name="_Toc15354831"/>
       <w:r>
         <w:rPr>
           <w:rFonts w:hint="eastAsia"/>
-          <w:b/>
-          <w:bCs/>
         </w:rPr>
         <w:lastRenderedPageBreak/>
         <w:t>S</w:t>
       </w:r>
       <w:r>
-        <w:rPr>
-          <w:b/>
-          <w:bCs/>
-        </w:rPr>
         <w:t>TC-0</w:t>
       </w:r>
       <w:r>
-        <w:rPr>
-          <w:b/>
-          <w:bCs/>
-        </w:rPr>
         <w:t>3</w:t>
       </w:r>
       <w:r>
-        <w:rPr>
-          <w:b/>
-          <w:bCs/>
-        </w:rPr>
         <w:t>:</w:t>
       </w:r>
       <w:r>
-        <w:rPr>
-          <w:b/>
-          <w:bCs/>
-        </w:rPr>
         <w:t xml:space="preserve"> </w:t>
       </w:r>
       <w:r>
-        <w:rPr>
-          <w:b/>
-          <w:bCs/>
-        </w:rPr>
         <w:t>View the summary of data visualization result</w:t>
       </w:r>
+      <w:bookmarkEnd w:id="37"/>
       <w:r>
         <w:rPr>
           <w:rFonts w:hint="eastAsia"/>
-          <w:b/>
-          <w:bCs/>
         </w:rPr>
         <w:t xml:space="preserve"> </w:t>
       </w:r>
@@ -7959,7 +8397,7 @@
           <w:rFonts w:cs="Times New Roman"/>
         </w:rPr>
       </w:pPr>
-      <w:bookmarkStart w:id="29" w:name="_Toc15339046"/>
+      <w:bookmarkStart w:id="38" w:name="_Toc15354832"/>
       <w:r>
         <w:rPr>
           <w:rFonts w:hint="eastAsia"/>
@@ -7976,7 +8414,7 @@
         </w:rPr>
         <w:t>Reference</w:t>
       </w:r>
-      <w:bookmarkEnd w:id="29"/>
+      <w:bookmarkEnd w:id="38"/>
     </w:p>
     <w:p>
       <w:r>
@@ -8276,12 +8714,12 @@
         <w:pStyle w:val="1"/>
         <w:jc w:val="center"/>
       </w:pPr>
-      <w:bookmarkStart w:id="30" w:name="_Toc15339047"/>
+      <w:bookmarkStart w:id="39" w:name="_Toc15354833"/>
       <w:r>
         <w:lastRenderedPageBreak/>
         <w:t>Appendix A</w:t>
       </w:r>
-      <w:bookmarkEnd w:id="30"/>
+      <w:bookmarkEnd w:id="39"/>
     </w:p>
     <w:p/>
     <w:tbl>
@@ -8420,8 +8858,6 @@
               </w:rPr>
               <w:t>regDate</w:t>
             </w:r>
-            <w:bookmarkStart w:id="31" w:name="_GoBack"/>
-            <w:bookmarkEnd w:id="31"/>
           </w:p>
         </w:tc>
       </w:tr>

</xml_diff>

<commit_message>
Update progress I docs
Update progress I docs
</commit_message>
<xml_diff>
--- a/Documents/TestPlan/Project-Test plan_v1.docx
+++ b/Documents/TestPlan/Project-Test plan_v1.docx
@@ -286,7 +286,7 @@
             <v:path o:extrusionok="f" gradientshapeok="t" o:connecttype="rect"/>
             <o:lock v:ext="edit" aspectratio="t"/>
           </v:shapetype>
-          <v:shape id="_x0000_i1025" type="#_x0000_t75" alt="Microsoft Office 签名行​​..." style="width:192pt;height:98.65pt;mso-width-percent:0;mso-height-percent:0;mso-width-percent:0;mso-height-percent:0">
+          <v:shape id="_x0000_i1025" type="#_x0000_t75" alt="Microsoft Office 签名行​​..." style="width:192.3pt;height:98.55pt;mso-width-percent:0;mso-height-percent:0;mso-width-percent:0;mso-height-percent:0">
             <v:imagedata r:id="rId7" o:title=""/>
             <o:lock v:ext="edit" ungrouping="t" rotation="t" cropping="t" verticies="t" text="t" grouping="t"/>
             <o:signatureline v:ext="edit" id="{CB116C51-4251-4A2D-8301-3285B9CBD66D}" provid="{00000000-0000-0000-0000-000000000000}" o:suggestedsigner="Dr. Pree Thiengburanathum" issignatureline="t"/>
@@ -2042,9 +2042,6 @@
     <w:p>
       <w:pPr>
         <w:pStyle w:val="1"/>
-        <w:rPr>
-          <w:u w:val="none"/>
-        </w:rPr>
       </w:pPr>
       <w:r>
         <w:rPr>
@@ -2056,24 +2053,25 @@
       </w:r>
       <w:bookmarkStart w:id="0" w:name="_Toc13404739"/>
       <w:bookmarkStart w:id="1" w:name="_Toc14800935"/>
-      <w:bookmarkStart w:id="2" w:name="_GoBack"/>
-      <w:bookmarkEnd w:id="2"/>
       <w:r>
         <w:br w:type="page"/>
       </w:r>
-      <w:bookmarkStart w:id="3" w:name="_Toc15354639"/>
-      <w:bookmarkStart w:id="4" w:name="_Toc15354810"/>
-      <w:r>
-        <w:rPr>
-          <w:u w:val="none"/>
-        </w:rPr>
+      <w:bookmarkStart w:id="2" w:name="_Toc15354639"/>
+      <w:bookmarkStart w:id="3" w:name="_Toc15354810"/>
+      <w:r>
         <w:lastRenderedPageBreak/>
+        <w:t>1.</w:t>
+      </w:r>
+      <w:r>
+        <w:t xml:space="preserve"> </w:t>
+      </w:r>
+      <w:r>
         <w:t>Document History</w:t>
       </w:r>
       <w:bookmarkEnd w:id="0"/>
       <w:bookmarkEnd w:id="1"/>
+      <w:bookmarkEnd w:id="2"/>
       <w:bookmarkEnd w:id="3"/>
-      <w:bookmarkEnd w:id="4"/>
     </w:p>
     <w:p>
       <w:pPr>
@@ -2246,8 +2244,6 @@
               <w:jc w:val="center"/>
               <w:rPr>
                 <w:rFonts w:cs="Times New Roman"/>
-                <w:b w:val="0"/>
-                <w:bCs w:val="0"/>
                 <w:szCs w:val="28"/>
               </w:rPr>
             </w:pPr>
@@ -2277,6 +2273,206 @@
                 <w:szCs w:val="28"/>
               </w:rPr>
               <w:t>_v1</w:t>
+            </w:r>
+            <w:r>
+              <w:rPr>
+                <w:rFonts w:cs="Times New Roman"/>
+                <w:b w:val="0"/>
+                <w:bCs w:val="0"/>
+                <w:szCs w:val="28"/>
+              </w:rPr>
+              <w:t>.docx</w:t>
+            </w:r>
+          </w:p>
+          <w:p>
+            <w:pPr>
+              <w:spacing w:after="0"/>
+              <w:rPr>
+                <w:rFonts w:cs="Times New Roman"/>
+                <w:szCs w:val="28"/>
+              </w:rPr>
+            </w:pPr>
+            <w:r>
+              <w:rPr>
+                <w:rFonts w:cs="Times New Roman" w:hint="eastAsia"/>
+                <w:b w:val="0"/>
+                <w:bCs w:val="0"/>
+                <w:szCs w:val="28"/>
+              </w:rPr>
+              <w:t>C</w:t>
+            </w:r>
+            <w:r>
+              <w:rPr>
+                <w:rFonts w:cs="Times New Roman"/>
+                <w:b w:val="0"/>
+                <w:bCs w:val="0"/>
+                <w:szCs w:val="28"/>
+              </w:rPr>
+              <w:t>reate:</w:t>
+            </w:r>
+          </w:p>
+          <w:p>
+            <w:pPr>
+              <w:spacing w:after="0"/>
+              <w:rPr>
+                <w:rFonts w:cs="Times New Roman"/>
+                <w:szCs w:val="28"/>
+              </w:rPr>
+            </w:pPr>
+            <w:r>
+              <w:rPr>
+                <w:rFonts w:cs="Times New Roman" w:hint="eastAsia"/>
+                <w:b w:val="0"/>
+                <w:bCs w:val="0"/>
+                <w:szCs w:val="28"/>
+              </w:rPr>
+              <w:t>-</w:t>
+            </w:r>
+            <w:r>
+              <w:rPr>
+                <w:rFonts w:cs="Times New Roman"/>
+                <w:b w:val="0"/>
+                <w:bCs w:val="0"/>
+                <w:szCs w:val="28"/>
+              </w:rPr>
+              <w:t xml:space="preserve"> Introduction</w:t>
+            </w:r>
+          </w:p>
+          <w:p>
+            <w:pPr>
+              <w:spacing w:after="0"/>
+              <w:rPr>
+                <w:rFonts w:cs="Times New Roman"/>
+                <w:szCs w:val="28"/>
+              </w:rPr>
+            </w:pPr>
+            <w:r>
+              <w:rPr>
+                <w:rFonts w:cs="Times New Roman" w:hint="eastAsia"/>
+                <w:b w:val="0"/>
+                <w:bCs w:val="0"/>
+                <w:szCs w:val="28"/>
+              </w:rPr>
+              <w:t>-</w:t>
+            </w:r>
+            <w:r>
+              <w:rPr>
+                <w:rFonts w:cs="Times New Roman"/>
+                <w:b w:val="0"/>
+                <w:bCs w:val="0"/>
+                <w:szCs w:val="28"/>
+              </w:rPr>
+              <w:t xml:space="preserve"> Test Plan and Test Procedure</w:t>
+            </w:r>
+          </w:p>
+          <w:p>
+            <w:pPr>
+              <w:spacing w:after="0"/>
+              <w:rPr>
+                <w:rFonts w:cs="Times New Roman"/>
+                <w:szCs w:val="28"/>
+              </w:rPr>
+            </w:pPr>
+            <w:r>
+              <w:rPr>
+                <w:rFonts w:cs="Times New Roman" w:hint="eastAsia"/>
+                <w:b w:val="0"/>
+                <w:bCs w:val="0"/>
+                <w:szCs w:val="28"/>
+              </w:rPr>
+              <w:t>-</w:t>
+            </w:r>
+            <w:r>
+              <w:rPr>
+                <w:rFonts w:cs="Times New Roman"/>
+                <w:b w:val="0"/>
+                <w:bCs w:val="0"/>
+                <w:szCs w:val="28"/>
+              </w:rPr>
+              <w:t xml:space="preserve"> Unit Testing</w:t>
+            </w:r>
+          </w:p>
+          <w:p>
+            <w:pPr>
+              <w:spacing w:after="0"/>
+              <w:rPr>
+                <w:rFonts w:cs="Times New Roman"/>
+                <w:szCs w:val="28"/>
+              </w:rPr>
+            </w:pPr>
+            <w:r>
+              <w:rPr>
+                <w:rFonts w:cs="Times New Roman" w:hint="eastAsia"/>
+                <w:b w:val="0"/>
+                <w:bCs w:val="0"/>
+                <w:szCs w:val="28"/>
+              </w:rPr>
+              <w:t>-</w:t>
+            </w:r>
+            <w:r>
+              <w:rPr>
+                <w:rFonts w:cs="Times New Roman"/>
+                <w:b w:val="0"/>
+                <w:bCs w:val="0"/>
+                <w:szCs w:val="28"/>
+              </w:rPr>
+              <w:t xml:space="preserve"> System Testing </w:t>
+            </w:r>
+          </w:p>
+          <w:p>
+            <w:pPr>
+              <w:spacing w:after="0"/>
+              <w:rPr>
+                <w:rFonts w:cs="Times New Roman"/>
+                <w:szCs w:val="28"/>
+              </w:rPr>
+            </w:pPr>
+            <w:r>
+              <w:rPr>
+                <w:rFonts w:cs="Times New Roman" w:hint="eastAsia"/>
+                <w:b w:val="0"/>
+                <w:bCs w:val="0"/>
+                <w:szCs w:val="28"/>
+              </w:rPr>
+              <w:t>-</w:t>
+            </w:r>
+            <w:r>
+              <w:rPr>
+                <w:rFonts w:cs="Times New Roman"/>
+                <w:b w:val="0"/>
+                <w:bCs w:val="0"/>
+                <w:szCs w:val="28"/>
+              </w:rPr>
+              <w:t xml:space="preserve"> Reference</w:t>
+            </w:r>
+          </w:p>
+          <w:p>
+            <w:pPr>
+              <w:spacing w:after="0"/>
+              <w:rPr>
+                <w:rFonts w:cs="Times New Roman" w:hint="eastAsia"/>
+                <w:b w:val="0"/>
+                <w:bCs w:val="0"/>
+                <w:szCs w:val="28"/>
+              </w:rPr>
+            </w:pPr>
+            <w:r>
+              <w:rPr>
+                <w:rFonts w:cs="Times New Roman" w:hint="eastAsia"/>
+                <w:b w:val="0"/>
+                <w:bCs w:val="0"/>
+                <w:szCs w:val="28"/>
+              </w:rPr>
+              <w:t>-</w:t>
+            </w:r>
+            <w:r>
+              <w:rPr>
+                <w:rFonts w:cs="Times New Roman"/>
+                <w:b w:val="0"/>
+                <w:bCs w:val="0"/>
+                <w:szCs w:val="28"/>
+              </w:rPr>
+              <w:t xml:space="preserve"> Appendix A</w:t>
             </w:r>
           </w:p>
         </w:tc>
@@ -2414,11 +2610,79 @@
           <w:p>
             <w:pPr>
               <w:spacing w:after="0"/>
+              <w:jc w:val="center"/>
               <w:rPr>
                 <w:rFonts w:cs="Times New Roman"/>
+                <w:b w:val="0"/>
+                <w:bCs w:val="0"/>
                 <w:szCs w:val="28"/>
               </w:rPr>
             </w:pPr>
+            <w:r>
+              <w:rPr>
+                <w:rFonts w:cs="Times New Roman"/>
+                <w:b w:val="0"/>
+                <w:bCs w:val="0"/>
+                <w:szCs w:val="28"/>
+              </w:rPr>
+              <w:t>Project-</w:t>
+            </w:r>
+            <w:r>
+              <w:rPr>
+                <w:rFonts w:cs="Times New Roman"/>
+                <w:b w:val="0"/>
+                <w:bCs w:val="0"/>
+                <w:szCs w:val="28"/>
+              </w:rPr>
+              <w:t>Test plan</w:t>
+            </w:r>
+            <w:r>
+              <w:rPr>
+                <w:rFonts w:cs="Times New Roman"/>
+                <w:b w:val="0"/>
+                <w:bCs w:val="0"/>
+                <w:szCs w:val="28"/>
+              </w:rPr>
+              <w:t>_v</w:t>
+            </w:r>
+            <w:r>
+              <w:rPr>
+                <w:rFonts w:cs="Times New Roman"/>
+                <w:b w:val="0"/>
+                <w:bCs w:val="0"/>
+                <w:szCs w:val="28"/>
+              </w:rPr>
+              <w:t>2.docx</w:t>
+            </w:r>
+          </w:p>
+          <w:p>
+            <w:pPr>
+              <w:spacing w:after="0"/>
+              <w:rPr>
+                <w:rFonts w:cs="Times New Roman" w:hint="eastAsia"/>
+                <w:b w:val="0"/>
+                <w:bCs w:val="0"/>
+                <w:szCs w:val="28"/>
+              </w:rPr>
+            </w:pPr>
+            <w:r>
+              <w:rPr>
+                <w:rFonts w:cs="Times New Roman" w:hint="eastAsia"/>
+                <w:b w:val="0"/>
+                <w:bCs w:val="0"/>
+                <w:szCs w:val="28"/>
+              </w:rPr>
+              <w:t>M</w:t>
+            </w:r>
+            <w:r>
+              <w:rPr>
+                <w:rFonts w:cs="Times New Roman"/>
+                <w:b w:val="0"/>
+                <w:bCs w:val="0"/>
+                <w:szCs w:val="28"/>
+              </w:rPr>
+              <w:t xml:space="preserve">odify: </w:t>
+            </w:r>
           </w:p>
         </w:tc>
         <w:tc>
@@ -2577,8 +2841,8 @@
           <w:rFonts w:cs="Times New Roman"/>
         </w:rPr>
       </w:pPr>
-      <w:bookmarkStart w:id="5" w:name="_Toc14800937"/>
-      <w:bookmarkStart w:id="6" w:name="_Toc15354811"/>
+      <w:bookmarkStart w:id="4" w:name="_Toc14800937"/>
+      <w:bookmarkStart w:id="5" w:name="_Toc15354811"/>
       <w:r>
         <w:rPr>
           <w:rFonts w:cs="Times New Roman"/>
@@ -2586,32 +2850,32 @@
         <w:lastRenderedPageBreak/>
         <w:t>1. Introduction</w:t>
       </w:r>
+      <w:bookmarkEnd w:id="4"/>
       <w:bookmarkEnd w:id="5"/>
+      <w:r>
+        <w:rPr>
+          <w:rFonts w:cs="Times New Roman"/>
+        </w:rPr>
+        <w:t xml:space="preserve"> </w:t>
+      </w:r>
+    </w:p>
+    <w:p>
+      <w:pPr>
+        <w:pStyle w:val="3"/>
+      </w:pPr>
+      <w:bookmarkStart w:id="6" w:name="_Toc14800938"/>
+      <w:bookmarkStart w:id="7" w:name="_Toc15354812"/>
+      <w:r>
+        <w:rPr>
+          <w:rFonts w:hint="eastAsia"/>
+        </w:rPr>
+        <w:t>1</w:t>
+      </w:r>
+      <w:r>
+        <w:t>.1 Objectives</w:t>
+      </w:r>
       <w:bookmarkEnd w:id="6"/>
-      <w:r>
-        <w:rPr>
-          <w:rFonts w:cs="Times New Roman"/>
-        </w:rPr>
-        <w:t xml:space="preserve"> </w:t>
-      </w:r>
-    </w:p>
-    <w:p>
-      <w:pPr>
-        <w:pStyle w:val="3"/>
-      </w:pPr>
-      <w:bookmarkStart w:id="7" w:name="_Toc14800938"/>
-      <w:bookmarkStart w:id="8" w:name="_Toc15354812"/>
-      <w:r>
-        <w:rPr>
-          <w:rFonts w:hint="eastAsia"/>
-        </w:rPr>
-        <w:t>1</w:t>
-      </w:r>
-      <w:r>
-        <w:t>.1 Objectives</w:t>
-      </w:r>
       <w:bookmarkEnd w:id="7"/>
-      <w:bookmarkEnd w:id="8"/>
     </w:p>
     <w:p>
       <w:pPr>
@@ -2633,13 +2897,13 @@
       <w:pPr>
         <w:pStyle w:val="3"/>
       </w:pPr>
-      <w:bookmarkStart w:id="9" w:name="_Toc14800939"/>
-      <w:bookmarkStart w:id="10" w:name="_Toc15354813"/>
+      <w:bookmarkStart w:id="8" w:name="_Toc14800939"/>
+      <w:bookmarkStart w:id="9" w:name="_Toc15354813"/>
       <w:r>
         <w:t>1.2 Scope</w:t>
       </w:r>
+      <w:bookmarkEnd w:id="8"/>
       <w:bookmarkEnd w:id="9"/>
-      <w:bookmarkEnd w:id="10"/>
     </w:p>
     <w:p>
       <w:pPr>
@@ -2661,26 +2925,26 @@
       <w:pPr>
         <w:pStyle w:val="3"/>
       </w:pPr>
-      <w:bookmarkStart w:id="11" w:name="_Toc14800940"/>
-      <w:bookmarkStart w:id="12" w:name="_Toc15354814"/>
+      <w:bookmarkStart w:id="10" w:name="_Toc14800940"/>
+      <w:bookmarkStart w:id="11" w:name="_Toc15354814"/>
       <w:r>
         <w:t>1.3 Acronyms and Definitions</w:t>
       </w:r>
+      <w:bookmarkEnd w:id="10"/>
       <w:bookmarkEnd w:id="11"/>
-      <w:bookmarkEnd w:id="12"/>
     </w:p>
     <w:p>
       <w:pPr>
         <w:pStyle w:val="3"/>
         <w:ind w:left="420"/>
       </w:pPr>
-      <w:bookmarkStart w:id="13" w:name="_Toc14800941"/>
-      <w:bookmarkStart w:id="14" w:name="_Toc15354815"/>
+      <w:bookmarkStart w:id="12" w:name="_Toc14800941"/>
+      <w:bookmarkStart w:id="13" w:name="_Toc15354815"/>
       <w:r>
         <w:t>1.3.1 Acronyms</w:t>
       </w:r>
+      <w:bookmarkEnd w:id="12"/>
       <w:bookmarkEnd w:id="13"/>
-      <w:bookmarkEnd w:id="14"/>
       <w:r>
         <w:t xml:space="preserve"> </w:t>
       </w:r>
@@ -3182,7 +3446,6 @@
                 <w:bCs w:val="0"/>
                 <w:color w:val="000007"/>
               </w:rPr>
-              <w:lastRenderedPageBreak/>
               <w:t>Unit testing</w:t>
             </w:r>
           </w:p>
@@ -3329,8 +3592,8 @@
       <w:pPr>
         <w:pStyle w:val="1"/>
       </w:pPr>
-      <w:bookmarkStart w:id="15" w:name="_Toc14800942"/>
-      <w:bookmarkStart w:id="16" w:name="_Toc15354816"/>
+      <w:bookmarkStart w:id="14" w:name="_Toc14800942"/>
+      <w:bookmarkStart w:id="15" w:name="_Toc15354816"/>
       <w:r>
         <w:rPr>
           <w:rFonts w:hint="eastAsia"/>
@@ -3341,26 +3604,26 @@
       <w:r>
         <w:t>. Test Plan and Test Procedure</w:t>
       </w:r>
+      <w:bookmarkEnd w:id="14"/>
       <w:bookmarkEnd w:id="15"/>
+    </w:p>
+    <w:p>
+      <w:pPr>
+        <w:pStyle w:val="3"/>
+      </w:pPr>
+      <w:bookmarkStart w:id="16" w:name="_Toc14800943"/>
+      <w:bookmarkStart w:id="17" w:name="_Toc15354817"/>
+      <w:r>
+        <w:rPr>
+          <w:rFonts w:hint="eastAsia"/>
+        </w:rPr>
+        <w:t>2</w:t>
+      </w:r>
+      <w:r>
+        <w:t>.1 Scope of testing</w:t>
+      </w:r>
       <w:bookmarkEnd w:id="16"/>
-    </w:p>
-    <w:p>
-      <w:pPr>
-        <w:pStyle w:val="3"/>
-      </w:pPr>
-      <w:bookmarkStart w:id="17" w:name="_Toc14800943"/>
-      <w:bookmarkStart w:id="18" w:name="_Toc15354817"/>
-      <w:r>
-        <w:rPr>
-          <w:rFonts w:hint="eastAsia"/>
-        </w:rPr>
-        <w:t>2</w:t>
-      </w:r>
-      <w:r>
-        <w:t>.1 Scope of testing</w:t>
-      </w:r>
       <w:bookmarkEnd w:id="17"/>
-      <w:bookmarkEnd w:id="18"/>
     </w:p>
     <w:p>
       <w:r>
@@ -3381,13 +3644,13 @@
       <w:pPr>
         <w:pStyle w:val="3"/>
       </w:pPr>
-      <w:bookmarkStart w:id="19" w:name="_Toc14800944"/>
-      <w:bookmarkStart w:id="20" w:name="_Toc15354818"/>
+      <w:bookmarkStart w:id="18" w:name="_Toc14800944"/>
+      <w:bookmarkStart w:id="19" w:name="_Toc15354818"/>
       <w:r>
         <w:t>2.2 Test Duration</w:t>
       </w:r>
+      <w:bookmarkEnd w:id="18"/>
       <w:bookmarkEnd w:id="19"/>
-      <w:bookmarkEnd w:id="20"/>
       <w:r>
         <w:t xml:space="preserve"> </w:t>
       </w:r>
@@ -3948,13 +4211,13 @@
           <w:szCs w:val="24"/>
         </w:rPr>
       </w:pPr>
-      <w:bookmarkStart w:id="21" w:name="_Toc14800945"/>
-      <w:bookmarkStart w:id="22" w:name="_Toc15354819"/>
+      <w:bookmarkStart w:id="20" w:name="_Toc14800945"/>
+      <w:bookmarkStart w:id="21" w:name="_Toc15354819"/>
       <w:r>
         <w:t>2.4 Test Strategy</w:t>
       </w:r>
+      <w:bookmarkEnd w:id="20"/>
       <w:bookmarkEnd w:id="21"/>
-      <w:bookmarkEnd w:id="22"/>
       <w:r>
         <w:t xml:space="preserve"> </w:t>
       </w:r>
@@ -4019,14 +4282,14 @@
       <w:pPr>
         <w:pStyle w:val="3"/>
       </w:pPr>
-      <w:bookmarkStart w:id="23" w:name="_Toc14800946"/>
-      <w:bookmarkStart w:id="24" w:name="_Toc15354820"/>
+      <w:bookmarkStart w:id="22" w:name="_Toc14800946"/>
+      <w:bookmarkStart w:id="23" w:name="_Toc15354820"/>
       <w:r>
         <w:lastRenderedPageBreak/>
         <w:t>2.5 Result of Testing</w:t>
       </w:r>
+      <w:bookmarkEnd w:id="22"/>
       <w:bookmarkEnd w:id="23"/>
-      <w:bookmarkEnd w:id="24"/>
       <w:r>
         <w:t xml:space="preserve"> </w:t>
       </w:r>
@@ -4054,13 +4317,13 @@
       <w:pPr>
         <w:pStyle w:val="3"/>
       </w:pPr>
-      <w:bookmarkStart w:id="25" w:name="_Toc14800947"/>
-      <w:bookmarkStart w:id="26" w:name="_Toc15354821"/>
+      <w:bookmarkStart w:id="24" w:name="_Toc14800947"/>
+      <w:bookmarkStart w:id="25" w:name="_Toc15354821"/>
       <w:r>
         <w:t>2.6 Test Environment</w:t>
       </w:r>
+      <w:bookmarkEnd w:id="24"/>
       <w:bookmarkEnd w:id="25"/>
-      <w:bookmarkEnd w:id="26"/>
       <w:r>
         <w:t xml:space="preserve"> </w:t>
       </w:r>
@@ -4378,8 +4641,8 @@
           <w:rFonts w:eastAsia="宋体"/>
         </w:rPr>
       </w:pPr>
-      <w:bookmarkStart w:id="27" w:name="_Toc14800948"/>
-      <w:bookmarkStart w:id="28" w:name="_Toc15354822"/>
+      <w:bookmarkStart w:id="26" w:name="_Toc14800948"/>
+      <w:bookmarkStart w:id="27" w:name="_Toc15354822"/>
       <w:r>
         <w:rPr>
           <w:rFonts w:eastAsia="宋体" w:hint="eastAsia"/>
@@ -4393,8 +4656,8 @@
         </w:rPr>
         <w:t>. Unit Testing</w:t>
       </w:r>
+      <w:bookmarkEnd w:id="26"/>
       <w:bookmarkEnd w:id="27"/>
-      <w:bookmarkEnd w:id="28"/>
     </w:p>
     <w:p>
       <w:pPr>
@@ -4405,7 +4668,7 @@
           <w:bCs/>
         </w:rPr>
       </w:pPr>
-      <w:bookmarkStart w:id="29" w:name="_Toc15354823"/>
+      <w:bookmarkStart w:id="28" w:name="_Toc15354823"/>
       <w:r>
         <w:rPr>
           <w:rStyle w:val="ae"/>
@@ -4414,7 +4677,7 @@
         </w:rPr>
         <w:t>UTC-01:</w:t>
       </w:r>
-      <w:bookmarkEnd w:id="29"/>
+      <w:bookmarkEnd w:id="28"/>
     </w:p>
     <w:p>
       <w:r>
@@ -4452,16 +4715,1311 @@
     <w:tbl>
       <w:tblPr>
         <w:tblStyle w:val="11"/>
-        <w:tblW w:w="9704" w:type="dxa"/>
+        <w:tblW w:w="9214" w:type="dxa"/>
         <w:tblInd w:w="-714" w:type="dxa"/>
+        <w:tblLook w:val="04A0" w:firstRow="1" w:lastRow="0" w:firstColumn="1" w:lastColumn="0" w:noHBand="0" w:noVBand="1"/>
+      </w:tblPr>
+      <w:tblGrid>
+        <w:gridCol w:w="963"/>
+        <w:gridCol w:w="2035"/>
+        <w:gridCol w:w="3260"/>
+        <w:gridCol w:w="2956"/>
+      </w:tblGrid>
+      <w:tr>
+        <w:trPr>
+          <w:cnfStyle w:val="100000000000" w:firstRow="1" w:lastRow="0" w:firstColumn="0" w:lastColumn="0" w:oddVBand="0" w:evenVBand="0" w:oddHBand="0" w:evenHBand="0" w:firstRowFirstColumn="0" w:firstRowLastColumn="0" w:lastRowFirstColumn="0" w:lastRowLastColumn="0"/>
+          <w:trHeight w:val="331"/>
+        </w:trPr>
+        <w:tc>
+          <w:tcPr>
+            <w:cnfStyle w:val="001000000000" w:firstRow="0" w:lastRow="0" w:firstColumn="1" w:lastColumn="0" w:oddVBand="0" w:evenVBand="0" w:oddHBand="0" w:evenHBand="0" w:firstRowFirstColumn="0" w:firstRowLastColumn="0" w:lastRowFirstColumn="0" w:lastRowLastColumn="0"/>
+            <w:tcW w:w="963" w:type="dxa"/>
+          </w:tcPr>
+          <w:p>
+            <w:pPr>
+              <w:ind w:left="240" w:right="240"/>
+              <w:jc w:val="center"/>
+              <w:rPr>
+                <w:szCs w:val="24"/>
+              </w:rPr>
+            </w:pPr>
+            <w:r>
+              <w:rPr>
+                <w:szCs w:val="24"/>
+              </w:rPr>
+              <w:t>ID</w:t>
+            </w:r>
+          </w:p>
+        </w:tc>
+        <w:tc>
+          <w:tcPr>
+            <w:tcW w:w="2040" w:type="dxa"/>
+          </w:tcPr>
+          <w:p>
+            <w:pPr>
+              <w:ind w:left="240" w:right="240"/>
+              <w:jc w:val="center"/>
+              <w:cnfStyle w:val="100000000000" w:firstRow="1" w:lastRow="0" w:firstColumn="0" w:lastColumn="0" w:oddVBand="0" w:evenVBand="0" w:oddHBand="0" w:evenHBand="0" w:firstRowFirstColumn="0" w:firstRowLastColumn="0" w:lastRowFirstColumn="0" w:lastRowLastColumn="0"/>
+              <w:rPr>
+                <w:szCs w:val="24"/>
+              </w:rPr>
+            </w:pPr>
+            <w:r>
+              <w:rPr>
+                <w:szCs w:val="24"/>
+              </w:rPr>
+              <w:t xml:space="preserve">Description </w:t>
+            </w:r>
+          </w:p>
+        </w:tc>
+        <w:tc>
+          <w:tcPr>
+            <w:tcW w:w="3308" w:type="dxa"/>
+          </w:tcPr>
+          <w:p>
+            <w:pPr>
+              <w:ind w:left="240" w:right="240"/>
+              <w:jc w:val="center"/>
+              <w:cnfStyle w:val="100000000000" w:firstRow="1" w:lastRow="0" w:firstColumn="0" w:lastColumn="0" w:oddVBand="0" w:evenVBand="0" w:oddHBand="0" w:evenHBand="0" w:firstRowFirstColumn="0" w:firstRowLastColumn="0" w:lastRowFirstColumn="0" w:lastRowLastColumn="0"/>
+              <w:rPr>
+                <w:szCs w:val="24"/>
+              </w:rPr>
+            </w:pPr>
+            <w:r>
+              <w:rPr>
+                <w:rFonts w:hint="eastAsia"/>
+                <w:szCs w:val="24"/>
+              </w:rPr>
+              <w:t>I</w:t>
+            </w:r>
+            <w:r>
+              <w:rPr>
+                <w:szCs w:val="24"/>
+              </w:rPr>
+              <w:t>nput</w:t>
+            </w:r>
+          </w:p>
+        </w:tc>
+        <w:tc>
+          <w:tcPr>
+            <w:tcW w:w="2903" w:type="dxa"/>
+          </w:tcPr>
+          <w:p>
+            <w:pPr>
+              <w:ind w:left="240" w:right="240"/>
+              <w:jc w:val="center"/>
+              <w:cnfStyle w:val="100000000000" w:firstRow="1" w:lastRow="0" w:firstColumn="0" w:lastColumn="0" w:oddVBand="0" w:evenVBand="0" w:oddHBand="0" w:evenHBand="0" w:firstRowFirstColumn="0" w:firstRowLastColumn="0" w:lastRowFirstColumn="0" w:lastRowLastColumn="0"/>
+              <w:rPr>
+                <w:szCs w:val="24"/>
+              </w:rPr>
+            </w:pPr>
+            <w:r>
+              <w:rPr>
+                <w:rFonts w:hint="eastAsia"/>
+                <w:szCs w:val="24"/>
+              </w:rPr>
+              <w:t>E</w:t>
+            </w:r>
+            <w:r>
+              <w:rPr>
+                <w:szCs w:val="24"/>
+              </w:rPr>
+              <w:t>xpect Result</w:t>
+            </w:r>
+          </w:p>
+        </w:tc>
+      </w:tr>
+      <w:tr>
+        <w:trPr>
+          <w:cnfStyle w:val="000000100000" w:firstRow="0" w:lastRow="0" w:firstColumn="0" w:lastColumn="0" w:oddVBand="0" w:evenVBand="0" w:oddHBand="1" w:evenHBand="0" w:firstRowFirstColumn="0" w:firstRowLastColumn="0" w:lastRowFirstColumn="0" w:lastRowLastColumn="0"/>
+          <w:trHeight w:val="1321"/>
+        </w:trPr>
+        <w:tc>
+          <w:tcPr>
+            <w:cnfStyle w:val="001000000000" w:firstRow="0" w:lastRow="0" w:firstColumn="1" w:lastColumn="0" w:oddVBand="0" w:evenVBand="0" w:oddHBand="0" w:evenHBand="0" w:firstRowFirstColumn="0" w:firstRowLastColumn="0" w:lastRowFirstColumn="0" w:lastRowLastColumn="0"/>
+            <w:tcW w:w="963" w:type="dxa"/>
+          </w:tcPr>
+          <w:p>
+            <w:pPr>
+              <w:ind w:left="240" w:right="240"/>
+              <w:jc w:val="center"/>
+              <w:rPr>
+                <w:b w:val="0"/>
+                <w:bCs w:val="0"/>
+                <w:szCs w:val="24"/>
+              </w:rPr>
+            </w:pPr>
+            <w:r>
+              <w:rPr>
+                <w:rFonts w:hint="eastAsia"/>
+                <w:b w:val="0"/>
+                <w:bCs w:val="0"/>
+                <w:szCs w:val="24"/>
+              </w:rPr>
+              <w:t>1</w:t>
+            </w:r>
+          </w:p>
+        </w:tc>
+        <w:tc>
+          <w:tcPr>
+            <w:tcW w:w="2040" w:type="dxa"/>
+          </w:tcPr>
+          <w:p>
+            <w:pPr>
+              <w:ind w:right="240"/>
+              <w:cnfStyle w:val="000000100000" w:firstRow="0" w:lastRow="0" w:firstColumn="0" w:lastColumn="0" w:oddVBand="0" w:evenVBand="0" w:oddHBand="1" w:evenHBand="0" w:firstRowFirstColumn="0" w:firstRowLastColumn="0" w:lastRowFirstColumn="0" w:lastRowLastColumn="0"/>
+              <w:rPr>
+                <w:szCs w:val="24"/>
+              </w:rPr>
+            </w:pPr>
+            <w:r>
+              <w:rPr>
+                <w:szCs w:val="24"/>
+              </w:rPr>
+              <w:t>Input empty username</w:t>
+            </w:r>
+          </w:p>
+        </w:tc>
+        <w:tc>
+          <w:tcPr>
+            <w:tcW w:w="3308" w:type="dxa"/>
+          </w:tcPr>
+          <w:p>
+            <w:pPr>
+              <w:ind w:left="240" w:right="240"/>
+              <w:cnfStyle w:val="000000100000" w:firstRow="0" w:lastRow="0" w:firstColumn="0" w:lastColumn="0" w:oddVBand="0" w:evenVBand="0" w:oddHBand="1" w:evenHBand="0" w:firstRowFirstColumn="0" w:firstRowLastColumn="0" w:lastRowFirstColumn="0" w:lastRowLastColumn="0"/>
+              <w:rPr>
+                <w:szCs w:val="24"/>
+              </w:rPr>
+            </w:pPr>
+            <w:r>
+              <w:rPr>
+                <w:rFonts w:hint="eastAsia"/>
+                <w:szCs w:val="24"/>
+              </w:rPr>
+              <w:t>U</w:t>
+            </w:r>
+            <w:r>
+              <w:rPr>
+                <w:szCs w:val="24"/>
+              </w:rPr>
+              <w:t>sername=</w:t>
+            </w:r>
+          </w:p>
+        </w:tc>
+        <w:tc>
+          <w:tcPr>
+            <w:tcW w:w="2903" w:type="dxa"/>
+          </w:tcPr>
+          <w:p>
+            <w:pPr>
+              <w:ind w:left="240" w:right="240"/>
+              <w:jc w:val="center"/>
+              <w:cnfStyle w:val="000000100000" w:firstRow="0" w:lastRow="0" w:firstColumn="0" w:lastColumn="0" w:oddVBand="0" w:evenVBand="0" w:oddHBand="1" w:evenHBand="0" w:firstRowFirstColumn="0" w:firstRowLastColumn="0" w:lastRowFirstColumn="0" w:lastRowLastColumn="0"/>
+              <w:rPr>
+                <w:szCs w:val="24"/>
+              </w:rPr>
+            </w:pPr>
+            <w:r>
+              <w:rPr>
+                <w:szCs w:val="24"/>
+              </w:rPr>
+              <w:t>console.log (</w:t>
+            </w:r>
+            <w:r>
+              <w:rPr>
+                <w:szCs w:val="24"/>
+              </w:rPr>
+              <w:t>“</w:t>
+            </w:r>
+            <w:r>
+              <w:rPr>
+                <w:rFonts w:hint="eastAsia"/>
+                <w:szCs w:val="24"/>
+              </w:rPr>
+              <w:t>F</w:t>
+            </w:r>
+            <w:r>
+              <w:rPr>
+                <w:szCs w:val="24"/>
+              </w:rPr>
+              <w:t>ormat incorrect</w:t>
+            </w:r>
+            <w:r>
+              <w:rPr>
+                <w:szCs w:val="24"/>
+              </w:rPr>
+              <w:t>”)</w:t>
+            </w:r>
+          </w:p>
+        </w:tc>
+      </w:tr>
+      <w:tr>
+        <w:trPr>
+          <w:trHeight w:val="331"/>
+        </w:trPr>
+        <w:tc>
+          <w:tcPr>
+            <w:cnfStyle w:val="001000000000" w:firstRow="0" w:lastRow="0" w:firstColumn="1" w:lastColumn="0" w:oddVBand="0" w:evenVBand="0" w:oddHBand="0" w:evenHBand="0" w:firstRowFirstColumn="0" w:firstRowLastColumn="0" w:lastRowFirstColumn="0" w:lastRowLastColumn="0"/>
+            <w:tcW w:w="963" w:type="dxa"/>
+          </w:tcPr>
+          <w:p>
+            <w:pPr>
+              <w:ind w:left="240" w:right="240"/>
+              <w:jc w:val="center"/>
+              <w:rPr>
+                <w:szCs w:val="24"/>
+              </w:rPr>
+            </w:pPr>
+            <w:r>
+              <w:rPr>
+                <w:rFonts w:hint="eastAsia"/>
+                <w:szCs w:val="24"/>
+              </w:rPr>
+              <w:t>2</w:t>
+            </w:r>
+          </w:p>
+        </w:tc>
+        <w:tc>
+          <w:tcPr>
+            <w:tcW w:w="2040" w:type="dxa"/>
+          </w:tcPr>
+          <w:p>
+            <w:pPr>
+              <w:ind w:right="240"/>
+              <w:cnfStyle w:val="000000000000" w:firstRow="0" w:lastRow="0" w:firstColumn="0" w:lastColumn="0" w:oddVBand="0" w:evenVBand="0" w:oddHBand="0" w:evenHBand="0" w:firstRowFirstColumn="0" w:firstRowLastColumn="0" w:lastRowFirstColumn="0" w:lastRowLastColumn="0"/>
+              <w:rPr>
+                <w:szCs w:val="24"/>
+              </w:rPr>
+            </w:pPr>
+            <w:r>
+              <w:rPr>
+                <w:szCs w:val="24"/>
+              </w:rPr>
+              <w:t xml:space="preserve">Input username with special characters </w:t>
+            </w:r>
+          </w:p>
+        </w:tc>
+        <w:tc>
+          <w:tcPr>
+            <w:tcW w:w="3308" w:type="dxa"/>
+          </w:tcPr>
+          <w:p>
+            <w:pPr>
+              <w:ind w:right="240" w:firstLineChars="100" w:firstLine="240"/>
+              <w:cnfStyle w:val="000000000000" w:firstRow="0" w:lastRow="0" w:firstColumn="0" w:lastColumn="0" w:oddVBand="0" w:evenVBand="0" w:oddHBand="0" w:evenHBand="0" w:firstRowFirstColumn="0" w:firstRowLastColumn="0" w:lastRowFirstColumn="0" w:lastRowLastColumn="0"/>
+              <w:rPr>
+                <w:szCs w:val="24"/>
+              </w:rPr>
+            </w:pPr>
+            <w:r>
+              <w:rPr>
+                <w:rFonts w:hint="eastAsia"/>
+                <w:szCs w:val="24"/>
+              </w:rPr>
+              <w:t>U</w:t>
+            </w:r>
+            <w:r>
+              <w:rPr>
+                <w:szCs w:val="24"/>
+              </w:rPr>
+              <w:t>sername= admin;’]</w:t>
+            </w:r>
+          </w:p>
+        </w:tc>
+        <w:tc>
+          <w:tcPr>
+            <w:tcW w:w="2903" w:type="dxa"/>
+          </w:tcPr>
+          <w:p>
+            <w:pPr>
+              <w:ind w:left="240" w:right="240"/>
+              <w:jc w:val="center"/>
+              <w:cnfStyle w:val="000000000000" w:firstRow="0" w:lastRow="0" w:firstColumn="0" w:lastColumn="0" w:oddVBand="0" w:evenVBand="0" w:oddHBand="0" w:evenHBand="0" w:firstRowFirstColumn="0" w:firstRowLastColumn="0" w:lastRowFirstColumn="0" w:lastRowLastColumn="0"/>
+              <w:rPr>
+                <w:szCs w:val="24"/>
+              </w:rPr>
+            </w:pPr>
+            <w:r>
+              <w:rPr>
+                <w:szCs w:val="24"/>
+              </w:rPr>
+              <w:t>console.log(</w:t>
+            </w:r>
+            <w:r>
+              <w:rPr>
+                <w:szCs w:val="24"/>
+              </w:rPr>
+              <w:t>“Username cannot contain special characters!”)</w:t>
+            </w:r>
+          </w:p>
+        </w:tc>
+      </w:tr>
+      <w:tr>
+        <w:trPr>
+          <w:cnfStyle w:val="000000100000" w:firstRow="0" w:lastRow="0" w:firstColumn="0" w:lastColumn="0" w:oddVBand="0" w:evenVBand="0" w:oddHBand="1" w:evenHBand="0" w:firstRowFirstColumn="0" w:firstRowLastColumn="0" w:lastRowFirstColumn="0" w:lastRowLastColumn="0"/>
+          <w:trHeight w:val="331"/>
+        </w:trPr>
+        <w:tc>
+          <w:tcPr>
+            <w:cnfStyle w:val="001000000000" w:firstRow="0" w:lastRow="0" w:firstColumn="1" w:lastColumn="0" w:oddVBand="0" w:evenVBand="0" w:oddHBand="0" w:evenHBand="0" w:firstRowFirstColumn="0" w:firstRowLastColumn="0" w:lastRowFirstColumn="0" w:lastRowLastColumn="0"/>
+            <w:tcW w:w="963" w:type="dxa"/>
+          </w:tcPr>
+          <w:p>
+            <w:pPr>
+              <w:ind w:left="240" w:right="240"/>
+              <w:jc w:val="center"/>
+              <w:rPr>
+                <w:szCs w:val="24"/>
+              </w:rPr>
+            </w:pPr>
+            <w:r>
+              <w:rPr>
+                <w:rFonts w:hint="eastAsia"/>
+                <w:szCs w:val="24"/>
+              </w:rPr>
+              <w:t>3</w:t>
+            </w:r>
+          </w:p>
+        </w:tc>
+        <w:tc>
+          <w:tcPr>
+            <w:tcW w:w="2040" w:type="dxa"/>
+          </w:tcPr>
+          <w:p>
+            <w:pPr>
+              <w:ind w:left="120" w:right="240" w:hangingChars="50" w:hanging="120"/>
+              <w:cnfStyle w:val="000000100000" w:firstRow="0" w:lastRow="0" w:firstColumn="0" w:lastColumn="0" w:oddVBand="0" w:evenVBand="0" w:oddHBand="1" w:evenHBand="0" w:firstRowFirstColumn="0" w:firstRowLastColumn="0" w:lastRowFirstColumn="0" w:lastRowLastColumn="0"/>
+              <w:rPr>
+                <w:szCs w:val="24"/>
+              </w:rPr>
+            </w:pPr>
+            <w:r>
+              <w:rPr>
+                <w:szCs w:val="24"/>
+              </w:rPr>
+              <w:t xml:space="preserve">Input username within 10 characters </w:t>
+            </w:r>
+          </w:p>
+        </w:tc>
+        <w:tc>
+          <w:tcPr>
+            <w:tcW w:w="3308" w:type="dxa"/>
+          </w:tcPr>
+          <w:p>
+            <w:pPr>
+              <w:ind w:right="240" w:firstLineChars="100" w:firstLine="240"/>
+              <w:cnfStyle w:val="000000100000" w:firstRow="0" w:lastRow="0" w:firstColumn="0" w:lastColumn="0" w:oddVBand="0" w:evenVBand="0" w:oddHBand="1" w:evenHBand="0" w:firstRowFirstColumn="0" w:firstRowLastColumn="0" w:lastRowFirstColumn="0" w:lastRowLastColumn="0"/>
+              <w:rPr>
+                <w:szCs w:val="24"/>
+              </w:rPr>
+            </w:pPr>
+            <w:r>
+              <w:rPr>
+                <w:rFonts w:hint="eastAsia"/>
+                <w:szCs w:val="24"/>
+              </w:rPr>
+              <w:t>U</w:t>
+            </w:r>
+            <w:r>
+              <w:rPr>
+                <w:szCs w:val="24"/>
+              </w:rPr>
+              <w:t>sername= admin001</w:t>
+            </w:r>
+          </w:p>
+        </w:tc>
+        <w:tc>
+          <w:tcPr>
+            <w:tcW w:w="2903" w:type="dxa"/>
+          </w:tcPr>
+          <w:p>
+            <w:pPr>
+              <w:ind w:left="240" w:right="240"/>
+              <w:jc w:val="center"/>
+              <w:cnfStyle w:val="000000100000" w:firstRow="0" w:lastRow="0" w:firstColumn="0" w:lastColumn="0" w:oddVBand="0" w:evenVBand="0" w:oddHBand="1" w:evenHBand="0" w:firstRowFirstColumn="0" w:firstRowLastColumn="0" w:lastRowFirstColumn="0" w:lastRowLastColumn="0"/>
+              <w:rPr>
+                <w:szCs w:val="24"/>
+              </w:rPr>
+            </w:pPr>
+            <w:r>
+              <w:rPr>
+                <w:szCs w:val="24"/>
+              </w:rPr>
+              <w:t>console.log (</w:t>
+            </w:r>
+            <w:r>
+              <w:rPr>
+                <w:szCs w:val="24"/>
+              </w:rPr>
+              <w:t>“</w:t>
+            </w:r>
+            <w:r>
+              <w:rPr>
+                <w:szCs w:val="24"/>
+              </w:rPr>
+              <w:t>Format correct</w:t>
+            </w:r>
+            <w:r>
+              <w:rPr>
+                <w:szCs w:val="24"/>
+              </w:rPr>
+              <w:t>”)</w:t>
+            </w:r>
+            <w:bookmarkStart w:id="29" w:name="_GoBack"/>
+            <w:bookmarkEnd w:id="29"/>
+          </w:p>
+        </w:tc>
+      </w:tr>
+      <w:tr>
+        <w:trPr>
+          <w:trHeight w:val="331"/>
+        </w:trPr>
+        <w:tc>
+          <w:tcPr>
+            <w:cnfStyle w:val="001000000000" w:firstRow="0" w:lastRow="0" w:firstColumn="1" w:lastColumn="0" w:oddVBand="0" w:evenVBand="0" w:oddHBand="0" w:evenHBand="0" w:firstRowFirstColumn="0" w:firstRowLastColumn="0" w:lastRowFirstColumn="0" w:lastRowLastColumn="0"/>
+            <w:tcW w:w="963" w:type="dxa"/>
+          </w:tcPr>
+          <w:p>
+            <w:pPr>
+              <w:ind w:left="240" w:right="240"/>
+              <w:jc w:val="center"/>
+              <w:rPr>
+                <w:szCs w:val="24"/>
+              </w:rPr>
+            </w:pPr>
+            <w:r>
+              <w:rPr>
+                <w:rFonts w:hint="eastAsia"/>
+                <w:szCs w:val="24"/>
+              </w:rPr>
+              <w:t>4</w:t>
+            </w:r>
+          </w:p>
+        </w:tc>
+        <w:tc>
+          <w:tcPr>
+            <w:tcW w:w="2040" w:type="dxa"/>
+          </w:tcPr>
+          <w:p>
+            <w:pPr>
+              <w:ind w:right="240"/>
+              <w:cnfStyle w:val="000000000000" w:firstRow="0" w:lastRow="0" w:firstColumn="0" w:lastColumn="0" w:oddVBand="0" w:evenVBand="0" w:oddHBand="0" w:evenHBand="0" w:firstRowFirstColumn="0" w:firstRowLastColumn="0" w:lastRowFirstColumn="0" w:lastRowLastColumn="0"/>
+              <w:rPr>
+                <w:szCs w:val="24"/>
+              </w:rPr>
+            </w:pPr>
+            <w:r>
+              <w:rPr>
+                <w:szCs w:val="24"/>
+              </w:rPr>
+              <w:t>Input password less than 6 digits</w:t>
+            </w:r>
+          </w:p>
+        </w:tc>
+        <w:tc>
+          <w:tcPr>
+            <w:tcW w:w="3308" w:type="dxa"/>
+          </w:tcPr>
+          <w:p>
+            <w:pPr>
+              <w:ind w:left="240" w:right="240"/>
+              <w:cnfStyle w:val="000000000000" w:firstRow="0" w:lastRow="0" w:firstColumn="0" w:lastColumn="0" w:oddVBand="0" w:evenVBand="0" w:oddHBand="0" w:evenHBand="0" w:firstRowFirstColumn="0" w:firstRowLastColumn="0" w:lastRowFirstColumn="0" w:lastRowLastColumn="0"/>
+              <w:rPr>
+                <w:szCs w:val="24"/>
+              </w:rPr>
+            </w:pPr>
+            <w:r>
+              <w:rPr>
+                <w:rFonts w:hint="eastAsia"/>
+                <w:szCs w:val="24"/>
+              </w:rPr>
+              <w:t>P</w:t>
+            </w:r>
+            <w:r>
+              <w:rPr>
+                <w:szCs w:val="24"/>
+              </w:rPr>
+              <w:t>assword= 12345</w:t>
+            </w:r>
+          </w:p>
+        </w:tc>
+        <w:tc>
+          <w:tcPr>
+            <w:tcW w:w="2903" w:type="dxa"/>
+          </w:tcPr>
+          <w:p>
+            <w:pPr>
+              <w:ind w:left="240" w:right="240"/>
+              <w:jc w:val="center"/>
+              <w:cnfStyle w:val="000000000000" w:firstRow="0" w:lastRow="0" w:firstColumn="0" w:lastColumn="0" w:oddVBand="0" w:evenVBand="0" w:oddHBand="0" w:evenHBand="0" w:firstRowFirstColumn="0" w:firstRowLastColumn="0" w:lastRowFirstColumn="0" w:lastRowLastColumn="0"/>
+              <w:rPr>
+                <w:szCs w:val="24"/>
+              </w:rPr>
+            </w:pPr>
+            <w:r>
+              <w:rPr>
+                <w:szCs w:val="24"/>
+              </w:rPr>
+              <w:t>console.log(</w:t>
+            </w:r>
+            <w:r>
+              <w:rPr>
+                <w:szCs w:val="24"/>
+              </w:rPr>
+              <w:t>“Password must be more than 6 digits!”)</w:t>
+            </w:r>
+          </w:p>
+        </w:tc>
+      </w:tr>
+      <w:tr>
+        <w:trPr>
+          <w:cnfStyle w:val="000000100000" w:firstRow="0" w:lastRow="0" w:firstColumn="0" w:lastColumn="0" w:oddVBand="0" w:evenVBand="0" w:oddHBand="1" w:evenHBand="0" w:firstRowFirstColumn="0" w:firstRowLastColumn="0" w:lastRowFirstColumn="0" w:lastRowLastColumn="0"/>
+          <w:trHeight w:val="331"/>
+        </w:trPr>
+        <w:tc>
+          <w:tcPr>
+            <w:cnfStyle w:val="001000000000" w:firstRow="0" w:lastRow="0" w:firstColumn="1" w:lastColumn="0" w:oddVBand="0" w:evenVBand="0" w:oddHBand="0" w:evenHBand="0" w:firstRowFirstColumn="0" w:firstRowLastColumn="0" w:lastRowFirstColumn="0" w:lastRowLastColumn="0"/>
+            <w:tcW w:w="963" w:type="dxa"/>
+          </w:tcPr>
+          <w:p>
+            <w:pPr>
+              <w:ind w:left="240" w:right="240"/>
+              <w:jc w:val="center"/>
+              <w:rPr>
+                <w:szCs w:val="24"/>
+              </w:rPr>
+            </w:pPr>
+            <w:r>
+              <w:rPr>
+                <w:rFonts w:hint="eastAsia"/>
+                <w:szCs w:val="24"/>
+              </w:rPr>
+              <w:lastRenderedPageBreak/>
+              <w:t>5</w:t>
+            </w:r>
+          </w:p>
+        </w:tc>
+        <w:tc>
+          <w:tcPr>
+            <w:tcW w:w="2040" w:type="dxa"/>
+          </w:tcPr>
+          <w:p>
+            <w:pPr>
+              <w:ind w:right="240"/>
+              <w:cnfStyle w:val="000000100000" w:firstRow="0" w:lastRow="0" w:firstColumn="0" w:lastColumn="0" w:oddVBand="0" w:evenVBand="0" w:oddHBand="1" w:evenHBand="0" w:firstRowFirstColumn="0" w:firstRowLastColumn="0" w:lastRowFirstColumn="0" w:lastRowLastColumn="0"/>
+              <w:rPr>
+                <w:szCs w:val="24"/>
+              </w:rPr>
+            </w:pPr>
+            <w:r>
+              <w:rPr>
+                <w:szCs w:val="24"/>
+              </w:rPr>
+              <w:t>Input password with 6 digits</w:t>
+            </w:r>
+          </w:p>
+        </w:tc>
+        <w:tc>
+          <w:tcPr>
+            <w:tcW w:w="3308" w:type="dxa"/>
+          </w:tcPr>
+          <w:p>
+            <w:pPr>
+              <w:ind w:left="240" w:right="240"/>
+              <w:cnfStyle w:val="000000100000" w:firstRow="0" w:lastRow="0" w:firstColumn="0" w:lastColumn="0" w:oddVBand="0" w:evenVBand="0" w:oddHBand="1" w:evenHBand="0" w:firstRowFirstColumn="0" w:firstRowLastColumn="0" w:lastRowFirstColumn="0" w:lastRowLastColumn="0"/>
+              <w:rPr>
+                <w:szCs w:val="24"/>
+              </w:rPr>
+            </w:pPr>
+            <w:r>
+              <w:rPr>
+                <w:rFonts w:hint="eastAsia"/>
+                <w:szCs w:val="24"/>
+              </w:rPr>
+              <w:t>P</w:t>
+            </w:r>
+            <w:r>
+              <w:rPr>
+                <w:szCs w:val="24"/>
+              </w:rPr>
+              <w:t>assword= admin001</w:t>
+            </w:r>
+          </w:p>
+        </w:tc>
+        <w:tc>
+          <w:tcPr>
+            <w:tcW w:w="2903" w:type="dxa"/>
+          </w:tcPr>
+          <w:p>
+            <w:pPr>
+              <w:ind w:left="240" w:right="240"/>
+              <w:jc w:val="center"/>
+              <w:cnfStyle w:val="000000100000" w:firstRow="0" w:lastRow="0" w:firstColumn="0" w:lastColumn="0" w:oddVBand="0" w:evenVBand="0" w:oddHBand="1" w:evenHBand="0" w:firstRowFirstColumn="0" w:firstRowLastColumn="0" w:lastRowFirstColumn="0" w:lastRowLastColumn="0"/>
+              <w:rPr>
+                <w:szCs w:val="24"/>
+              </w:rPr>
+            </w:pPr>
+            <w:r>
+              <w:rPr>
+                <w:rFonts w:hint="eastAsia"/>
+                <w:szCs w:val="24"/>
+              </w:rPr>
+              <w:t>F</w:t>
+            </w:r>
+            <w:r>
+              <w:rPr>
+                <w:szCs w:val="24"/>
+              </w:rPr>
+              <w:t>ormat correct</w:t>
+            </w:r>
+          </w:p>
+        </w:tc>
+      </w:tr>
+      <w:tr>
+        <w:trPr>
+          <w:trHeight w:val="331"/>
+        </w:trPr>
+        <w:tc>
+          <w:tcPr>
+            <w:cnfStyle w:val="001000000000" w:firstRow="0" w:lastRow="0" w:firstColumn="1" w:lastColumn="0" w:oddVBand="0" w:evenVBand="0" w:oddHBand="0" w:evenHBand="0" w:firstRowFirstColumn="0" w:firstRowLastColumn="0" w:lastRowFirstColumn="0" w:lastRowLastColumn="0"/>
+            <w:tcW w:w="963" w:type="dxa"/>
+          </w:tcPr>
+          <w:p>
+            <w:pPr>
+              <w:ind w:left="240" w:right="240"/>
+              <w:jc w:val="center"/>
+              <w:rPr>
+                <w:szCs w:val="24"/>
+              </w:rPr>
+            </w:pPr>
+            <w:r>
+              <w:rPr>
+                <w:rFonts w:hint="eastAsia"/>
+                <w:szCs w:val="24"/>
+              </w:rPr>
+              <w:t>6</w:t>
+            </w:r>
+          </w:p>
+        </w:tc>
+        <w:tc>
+          <w:tcPr>
+            <w:tcW w:w="2040" w:type="dxa"/>
+          </w:tcPr>
+          <w:p>
+            <w:pPr>
+              <w:ind w:right="240"/>
+              <w:cnfStyle w:val="000000000000" w:firstRow="0" w:lastRow="0" w:firstColumn="0" w:lastColumn="0" w:oddVBand="0" w:evenVBand="0" w:oddHBand="0" w:evenHBand="0" w:firstRowFirstColumn="0" w:firstRowLastColumn="0" w:lastRowFirstColumn="0" w:lastRowLastColumn="0"/>
+              <w:rPr>
+                <w:szCs w:val="24"/>
+              </w:rPr>
+            </w:pPr>
+            <w:r>
+              <w:rPr>
+                <w:szCs w:val="24"/>
+              </w:rPr>
+              <w:t>Input empty password</w:t>
+            </w:r>
+          </w:p>
+        </w:tc>
+        <w:tc>
+          <w:tcPr>
+            <w:tcW w:w="3308" w:type="dxa"/>
+          </w:tcPr>
+          <w:p>
+            <w:pPr>
+              <w:ind w:left="240" w:right="240"/>
+              <w:cnfStyle w:val="000000000000" w:firstRow="0" w:lastRow="0" w:firstColumn="0" w:lastColumn="0" w:oddVBand="0" w:evenVBand="0" w:oddHBand="0" w:evenHBand="0" w:firstRowFirstColumn="0" w:firstRowLastColumn="0" w:lastRowFirstColumn="0" w:lastRowLastColumn="0"/>
+              <w:rPr>
+                <w:szCs w:val="24"/>
+              </w:rPr>
+            </w:pPr>
+            <w:r>
+              <w:rPr>
+                <w:rFonts w:hint="eastAsia"/>
+                <w:szCs w:val="24"/>
+              </w:rPr>
+              <w:t>P</w:t>
+            </w:r>
+            <w:r>
+              <w:rPr>
+                <w:szCs w:val="24"/>
+              </w:rPr>
+              <w:t xml:space="preserve">assword= </w:t>
+            </w:r>
+          </w:p>
+        </w:tc>
+        <w:tc>
+          <w:tcPr>
+            <w:tcW w:w="2903" w:type="dxa"/>
+          </w:tcPr>
+          <w:p>
+            <w:pPr>
+              <w:ind w:left="240" w:right="240"/>
+              <w:jc w:val="center"/>
+              <w:cnfStyle w:val="000000000000" w:firstRow="0" w:lastRow="0" w:firstColumn="0" w:lastColumn="0" w:oddVBand="0" w:evenVBand="0" w:oddHBand="0" w:evenHBand="0" w:firstRowFirstColumn="0" w:firstRowLastColumn="0" w:lastRowFirstColumn="0" w:lastRowLastColumn="0"/>
+              <w:rPr>
+                <w:szCs w:val="24"/>
+              </w:rPr>
+            </w:pPr>
+            <w:r>
+              <w:rPr>
+                <w:rFonts w:hint="eastAsia"/>
+                <w:szCs w:val="24"/>
+              </w:rPr>
+              <w:t>F</w:t>
+            </w:r>
+            <w:r>
+              <w:rPr>
+                <w:szCs w:val="24"/>
+              </w:rPr>
+              <w:t>ormat incorrect</w:t>
+            </w:r>
+          </w:p>
+        </w:tc>
+      </w:tr>
+    </w:tbl>
+    <w:p/>
+    <w:p>
+      <w:pPr>
+        <w:widowControl/>
+        <w:spacing w:after="0" w:line="240" w:lineRule="auto"/>
+        <w:rPr>
+          <w:rStyle w:val="ae"/>
+        </w:rPr>
+      </w:pPr>
+      <w:r>
+        <w:rPr>
+          <w:rStyle w:val="ae"/>
+        </w:rPr>
+        <w:br w:type="page"/>
+      </w:r>
+    </w:p>
+    <w:p>
+      <w:pPr>
+        <w:pStyle w:val="3"/>
+        <w:rPr>
+          <w:rStyle w:val="ae"/>
+          <w:b/>
+          <w:bCs/>
+        </w:rPr>
+      </w:pPr>
+      <w:bookmarkStart w:id="30" w:name="_Toc15354824"/>
+      <w:r>
+        <w:rPr>
+          <w:rStyle w:val="ae"/>
+          <w:b/>
+          <w:bCs/>
+        </w:rPr>
+        <w:lastRenderedPageBreak/>
+        <w:t>UTC-02:</w:t>
+      </w:r>
+      <w:bookmarkEnd w:id="30"/>
+      <w:r>
+        <w:rPr>
+          <w:rStyle w:val="ae"/>
+          <w:b/>
+          <w:bCs/>
+        </w:rPr>
+        <w:t xml:space="preserve"> </w:t>
+      </w:r>
+    </w:p>
+    <w:p>
+      <w:r>
+        <w:t>Description: This method will login to the dashboard.</w:t>
+      </w:r>
+    </w:p>
+    <w:p>
+      <w:r>
+        <w:rPr>
+          <w:rFonts w:hint="eastAsia"/>
+        </w:rPr>
+        <w:t>T</w:t>
+      </w:r>
+      <w:r>
+        <w:t>est Date: 29 July,2019</w:t>
+      </w:r>
+    </w:p>
+    <w:p>
+      <w:pPr>
+        <w:ind w:firstLine="420"/>
+      </w:pPr>
+      <w:r>
+        <w:rPr>
+          <w:rFonts w:hint="eastAsia"/>
+        </w:rPr>
+        <w:t>T</w:t>
+      </w:r>
+      <w:r>
+        <w:t>est Case:</w:t>
+      </w:r>
+    </w:p>
+    <w:tbl>
+      <w:tblPr>
+        <w:tblStyle w:val="11"/>
+        <w:tblpPr w:leftFromText="180" w:rightFromText="180" w:vertAnchor="text" w:horzAnchor="margin" w:tblpY="37"/>
+        <w:tblW w:w="8926" w:type="dxa"/>
+        <w:tblLook w:val="04A0" w:firstRow="1" w:lastRow="0" w:firstColumn="1" w:lastColumn="0" w:noHBand="0" w:noVBand="1"/>
+      </w:tblPr>
+      <w:tblGrid>
+        <w:gridCol w:w="963"/>
+        <w:gridCol w:w="2032"/>
+        <w:gridCol w:w="3249"/>
+        <w:gridCol w:w="2682"/>
+      </w:tblGrid>
+      <w:tr>
+        <w:trPr>
+          <w:cnfStyle w:val="100000000000" w:firstRow="1" w:lastRow="0" w:firstColumn="0" w:lastColumn="0" w:oddVBand="0" w:evenVBand="0" w:oddHBand="0" w:evenHBand="0" w:firstRowFirstColumn="0" w:firstRowLastColumn="0" w:lastRowFirstColumn="0" w:lastRowLastColumn="0"/>
+          <w:trHeight w:val="331"/>
+        </w:trPr>
+        <w:tc>
+          <w:tcPr>
+            <w:cnfStyle w:val="001000000000" w:firstRow="0" w:lastRow="0" w:firstColumn="1" w:lastColumn="0" w:oddVBand="0" w:evenVBand="0" w:oddHBand="0" w:evenHBand="0" w:firstRowFirstColumn="0" w:firstRowLastColumn="0" w:lastRowFirstColumn="0" w:lastRowLastColumn="0"/>
+            <w:tcW w:w="963" w:type="dxa"/>
+          </w:tcPr>
+          <w:p>
+            <w:pPr>
+              <w:ind w:left="240" w:right="240"/>
+              <w:jc w:val="center"/>
+              <w:rPr>
+                <w:szCs w:val="24"/>
+              </w:rPr>
+            </w:pPr>
+            <w:r>
+              <w:rPr>
+                <w:szCs w:val="24"/>
+              </w:rPr>
+              <w:t>ID</w:t>
+            </w:r>
+          </w:p>
+        </w:tc>
+        <w:tc>
+          <w:tcPr>
+            <w:tcW w:w="2032" w:type="dxa"/>
+          </w:tcPr>
+          <w:p>
+            <w:pPr>
+              <w:ind w:left="240" w:right="240"/>
+              <w:jc w:val="center"/>
+              <w:cnfStyle w:val="100000000000" w:firstRow="1" w:lastRow="0" w:firstColumn="0" w:lastColumn="0" w:oddVBand="0" w:evenVBand="0" w:oddHBand="0" w:evenHBand="0" w:firstRowFirstColumn="0" w:firstRowLastColumn="0" w:lastRowFirstColumn="0" w:lastRowLastColumn="0"/>
+              <w:rPr>
+                <w:szCs w:val="24"/>
+              </w:rPr>
+            </w:pPr>
+            <w:r>
+              <w:rPr>
+                <w:szCs w:val="24"/>
+              </w:rPr>
+              <w:t xml:space="preserve">Description </w:t>
+            </w:r>
+          </w:p>
+        </w:tc>
+        <w:tc>
+          <w:tcPr>
+            <w:tcW w:w="3249" w:type="dxa"/>
+          </w:tcPr>
+          <w:p>
+            <w:pPr>
+              <w:ind w:left="240" w:right="240"/>
+              <w:jc w:val="center"/>
+              <w:cnfStyle w:val="100000000000" w:firstRow="1" w:lastRow="0" w:firstColumn="0" w:lastColumn="0" w:oddVBand="0" w:evenVBand="0" w:oddHBand="0" w:evenHBand="0" w:firstRowFirstColumn="0" w:firstRowLastColumn="0" w:lastRowFirstColumn="0" w:lastRowLastColumn="0"/>
+              <w:rPr>
+                <w:szCs w:val="24"/>
+              </w:rPr>
+            </w:pPr>
+            <w:r>
+              <w:rPr>
+                <w:rFonts w:hint="eastAsia"/>
+                <w:szCs w:val="24"/>
+              </w:rPr>
+              <w:t>I</w:t>
+            </w:r>
+            <w:r>
+              <w:rPr>
+                <w:szCs w:val="24"/>
+              </w:rPr>
+              <w:t>nput</w:t>
+            </w:r>
+          </w:p>
+        </w:tc>
+        <w:tc>
+          <w:tcPr>
+            <w:tcW w:w="2682" w:type="dxa"/>
+          </w:tcPr>
+          <w:p>
+            <w:pPr>
+              <w:ind w:left="240" w:right="240"/>
+              <w:jc w:val="center"/>
+              <w:cnfStyle w:val="100000000000" w:firstRow="1" w:lastRow="0" w:firstColumn="0" w:lastColumn="0" w:oddVBand="0" w:evenVBand="0" w:oddHBand="0" w:evenHBand="0" w:firstRowFirstColumn="0" w:firstRowLastColumn="0" w:lastRowFirstColumn="0" w:lastRowLastColumn="0"/>
+              <w:rPr>
+                <w:szCs w:val="24"/>
+              </w:rPr>
+            </w:pPr>
+            <w:r>
+              <w:rPr>
+                <w:rFonts w:hint="eastAsia"/>
+                <w:szCs w:val="24"/>
+              </w:rPr>
+              <w:t>E</w:t>
+            </w:r>
+            <w:r>
+              <w:rPr>
+                <w:szCs w:val="24"/>
+              </w:rPr>
+              <w:t>xpect Result</w:t>
+            </w:r>
+          </w:p>
+        </w:tc>
+      </w:tr>
+      <w:tr>
+        <w:trPr>
+          <w:cnfStyle w:val="000000100000" w:firstRow="0" w:lastRow="0" w:firstColumn="0" w:lastColumn="0" w:oddVBand="0" w:evenVBand="0" w:oddHBand="1" w:evenHBand="0" w:firstRowFirstColumn="0" w:firstRowLastColumn="0" w:lastRowFirstColumn="0" w:lastRowLastColumn="0"/>
+          <w:trHeight w:val="1321"/>
+        </w:trPr>
+        <w:tc>
+          <w:tcPr>
+            <w:cnfStyle w:val="001000000000" w:firstRow="0" w:lastRow="0" w:firstColumn="1" w:lastColumn="0" w:oddVBand="0" w:evenVBand="0" w:oddHBand="0" w:evenHBand="0" w:firstRowFirstColumn="0" w:firstRowLastColumn="0" w:lastRowFirstColumn="0" w:lastRowLastColumn="0"/>
+            <w:tcW w:w="963" w:type="dxa"/>
+          </w:tcPr>
+          <w:p>
+            <w:pPr>
+              <w:ind w:left="240" w:right="240"/>
+              <w:jc w:val="center"/>
+              <w:rPr>
+                <w:szCs w:val="24"/>
+              </w:rPr>
+            </w:pPr>
+            <w:r>
+              <w:rPr>
+                <w:szCs w:val="24"/>
+              </w:rPr>
+              <w:t>7</w:t>
+            </w:r>
+          </w:p>
+        </w:tc>
+        <w:tc>
+          <w:tcPr>
+            <w:tcW w:w="2032" w:type="dxa"/>
+          </w:tcPr>
+          <w:p>
+            <w:pPr>
+              <w:ind w:right="240"/>
+              <w:cnfStyle w:val="000000100000" w:firstRow="0" w:lastRow="0" w:firstColumn="0" w:lastColumn="0" w:oddVBand="0" w:evenVBand="0" w:oddHBand="1" w:evenHBand="0" w:firstRowFirstColumn="0" w:firstRowLastColumn="0" w:lastRowFirstColumn="0" w:lastRowLastColumn="0"/>
+              <w:rPr>
+                <w:szCs w:val="24"/>
+              </w:rPr>
+            </w:pPr>
+            <w:r>
+              <w:rPr>
+                <w:szCs w:val="24"/>
+              </w:rPr>
+              <w:t>Inputs correct username and password</w:t>
+            </w:r>
+          </w:p>
+        </w:tc>
+        <w:tc>
+          <w:tcPr>
+            <w:tcW w:w="3249" w:type="dxa"/>
+          </w:tcPr>
+          <w:p>
+            <w:pPr>
+              <w:ind w:left="240" w:right="240" w:firstLineChars="100" w:firstLine="240"/>
+              <w:jc w:val="center"/>
+              <w:cnfStyle w:val="000000100000" w:firstRow="0" w:lastRow="0" w:firstColumn="0" w:lastColumn="0" w:oddVBand="0" w:evenVBand="0" w:oddHBand="1" w:evenHBand="0" w:firstRowFirstColumn="0" w:firstRowLastColumn="0" w:lastRowFirstColumn="0" w:lastRowLastColumn="0"/>
+              <w:rPr>
+                <w:szCs w:val="24"/>
+              </w:rPr>
+            </w:pPr>
+            <w:r>
+              <w:rPr>
+                <w:rFonts w:hint="eastAsia"/>
+                <w:szCs w:val="24"/>
+              </w:rPr>
+              <w:t>U</w:t>
+            </w:r>
+            <w:r>
+              <w:rPr>
+                <w:szCs w:val="24"/>
+              </w:rPr>
+              <w:t>sername= admin001</w:t>
+            </w:r>
+          </w:p>
+          <w:p>
+            <w:pPr>
+              <w:ind w:left="240" w:right="240" w:firstLineChars="150" w:firstLine="360"/>
+              <w:jc w:val="center"/>
+              <w:cnfStyle w:val="000000100000" w:firstRow="0" w:lastRow="0" w:firstColumn="0" w:lastColumn="0" w:oddVBand="0" w:evenVBand="0" w:oddHBand="1" w:evenHBand="0" w:firstRowFirstColumn="0" w:firstRowLastColumn="0" w:lastRowFirstColumn="0" w:lastRowLastColumn="0"/>
+              <w:rPr>
+                <w:szCs w:val="24"/>
+              </w:rPr>
+            </w:pPr>
+            <w:r>
+              <w:rPr>
+                <w:rFonts w:hint="eastAsia"/>
+                <w:szCs w:val="24"/>
+              </w:rPr>
+              <w:t>P</w:t>
+            </w:r>
+            <w:r>
+              <w:rPr>
+                <w:szCs w:val="24"/>
+              </w:rPr>
+              <w:t>assword= admin001</w:t>
+            </w:r>
+          </w:p>
+        </w:tc>
+        <w:tc>
+          <w:tcPr>
+            <w:tcW w:w="2682" w:type="dxa"/>
+          </w:tcPr>
+          <w:p>
+            <w:pPr>
+              <w:ind w:left="240" w:right="240"/>
+              <w:jc w:val="center"/>
+              <w:cnfStyle w:val="000000100000" w:firstRow="0" w:lastRow="0" w:firstColumn="0" w:lastColumn="0" w:oddVBand="0" w:evenVBand="0" w:oddHBand="1" w:evenHBand="0" w:firstRowFirstColumn="0" w:firstRowLastColumn="0" w:lastRowFirstColumn="0" w:lastRowLastColumn="0"/>
+              <w:rPr>
+                <w:szCs w:val="24"/>
+              </w:rPr>
+            </w:pPr>
+            <w:r>
+              <w:rPr>
+                <w:szCs w:val="24"/>
+              </w:rPr>
+              <w:t>console.log (“</w:t>
+            </w:r>
+            <w:r>
+              <w:rPr>
+                <w:szCs w:val="24"/>
+              </w:rPr>
+              <w:t xml:space="preserve">Login </w:t>
+            </w:r>
+            <w:r>
+              <w:rPr>
+                <w:szCs w:val="24"/>
+              </w:rPr>
+              <w:t>successfully</w:t>
+            </w:r>
+            <w:r>
+              <w:rPr>
+                <w:szCs w:val="24"/>
+              </w:rPr>
+              <w:t>”)</w:t>
+            </w:r>
+          </w:p>
+        </w:tc>
+      </w:tr>
+      <w:tr>
+        <w:trPr>
+          <w:trHeight w:val="1321"/>
+        </w:trPr>
+        <w:tc>
+          <w:tcPr>
+            <w:cnfStyle w:val="001000000000" w:firstRow="0" w:lastRow="0" w:firstColumn="1" w:lastColumn="0" w:oddVBand="0" w:evenVBand="0" w:oddHBand="0" w:evenHBand="0" w:firstRowFirstColumn="0" w:firstRowLastColumn="0" w:lastRowFirstColumn="0" w:lastRowLastColumn="0"/>
+            <w:tcW w:w="963" w:type="dxa"/>
+          </w:tcPr>
+          <w:p>
+            <w:pPr>
+              <w:ind w:left="240" w:right="240"/>
+              <w:jc w:val="center"/>
+              <w:rPr>
+                <w:szCs w:val="24"/>
+              </w:rPr>
+            </w:pPr>
+            <w:r>
+              <w:rPr>
+                <w:rFonts w:hint="eastAsia"/>
+                <w:szCs w:val="24"/>
+              </w:rPr>
+              <w:t>8</w:t>
+            </w:r>
+          </w:p>
+        </w:tc>
+        <w:tc>
+          <w:tcPr>
+            <w:tcW w:w="2032" w:type="dxa"/>
+          </w:tcPr>
+          <w:p>
+            <w:pPr>
+              <w:ind w:right="240"/>
+              <w:cnfStyle w:val="000000000000" w:firstRow="0" w:lastRow="0" w:firstColumn="0" w:lastColumn="0" w:oddVBand="0" w:evenVBand="0" w:oddHBand="0" w:evenHBand="0" w:firstRowFirstColumn="0" w:firstRowLastColumn="0" w:lastRowFirstColumn="0" w:lastRowLastColumn="0"/>
+              <w:rPr>
+                <w:szCs w:val="24"/>
+              </w:rPr>
+            </w:pPr>
+            <w:r>
+              <w:rPr>
+                <w:szCs w:val="24"/>
+              </w:rPr>
+              <w:t>Inputs incorrect username or password</w:t>
+            </w:r>
+          </w:p>
+        </w:tc>
+        <w:tc>
+          <w:tcPr>
+            <w:tcW w:w="3249" w:type="dxa"/>
+          </w:tcPr>
+          <w:p>
+            <w:pPr>
+              <w:ind w:left="240" w:right="240" w:firstLineChars="100" w:firstLine="240"/>
+              <w:jc w:val="center"/>
+              <w:cnfStyle w:val="000000000000" w:firstRow="0" w:lastRow="0" w:firstColumn="0" w:lastColumn="0" w:oddVBand="0" w:evenVBand="0" w:oddHBand="0" w:evenHBand="0" w:firstRowFirstColumn="0" w:firstRowLastColumn="0" w:lastRowFirstColumn="0" w:lastRowLastColumn="0"/>
+              <w:rPr>
+                <w:szCs w:val="24"/>
+              </w:rPr>
+            </w:pPr>
+            <w:r>
+              <w:rPr>
+                <w:rFonts w:hint="eastAsia"/>
+                <w:szCs w:val="24"/>
+              </w:rPr>
+              <w:t>U</w:t>
+            </w:r>
+            <w:r>
+              <w:rPr>
+                <w:szCs w:val="24"/>
+              </w:rPr>
+              <w:t>sername= admin001</w:t>
+            </w:r>
+          </w:p>
+          <w:p>
+            <w:pPr>
+              <w:ind w:left="240" w:right="240"/>
+              <w:jc w:val="center"/>
+              <w:cnfStyle w:val="000000000000" w:firstRow="0" w:lastRow="0" w:firstColumn="0" w:lastColumn="0" w:oddVBand="0" w:evenVBand="0" w:oddHBand="0" w:evenHBand="0" w:firstRowFirstColumn="0" w:firstRowLastColumn="0" w:lastRowFirstColumn="0" w:lastRowLastColumn="0"/>
+              <w:rPr>
+                <w:szCs w:val="24"/>
+              </w:rPr>
+            </w:pPr>
+            <w:r>
+              <w:rPr>
+                <w:rFonts w:hint="eastAsia"/>
+                <w:szCs w:val="24"/>
+              </w:rPr>
+              <w:t>P</w:t>
+            </w:r>
+            <w:r>
+              <w:rPr>
+                <w:szCs w:val="24"/>
+              </w:rPr>
+              <w:t>assword= admin000</w:t>
+            </w:r>
+          </w:p>
+        </w:tc>
+        <w:tc>
+          <w:tcPr>
+            <w:tcW w:w="2682" w:type="dxa"/>
+          </w:tcPr>
+          <w:p>
+            <w:pPr>
+              <w:ind w:left="240" w:right="240"/>
+              <w:jc w:val="center"/>
+              <w:cnfStyle w:val="000000000000" w:firstRow="0" w:lastRow="0" w:firstColumn="0" w:lastColumn="0" w:oddVBand="0" w:evenVBand="0" w:oddHBand="0" w:evenHBand="0" w:firstRowFirstColumn="0" w:firstRowLastColumn="0" w:lastRowFirstColumn="0" w:lastRowLastColumn="0"/>
+              <w:rPr>
+                <w:szCs w:val="24"/>
+              </w:rPr>
+            </w:pPr>
+            <w:r>
+              <w:rPr>
+                <w:szCs w:val="24"/>
+              </w:rPr>
+              <w:t>console.log (</w:t>
+            </w:r>
+            <w:r>
+              <w:rPr>
+                <w:szCs w:val="24"/>
+              </w:rPr>
+              <w:t>“Username or password is incorrect”)</w:t>
+            </w:r>
+          </w:p>
+        </w:tc>
+      </w:tr>
+    </w:tbl>
+    <w:p>
+      <w:pPr>
+        <w:widowControl/>
+        <w:spacing w:after="0" w:line="240" w:lineRule="auto"/>
+        <w:rPr>
+          <w:rStyle w:val="ae"/>
+        </w:rPr>
+      </w:pPr>
+      <w:r>
+        <w:rPr>
+          <w:rStyle w:val="ae"/>
+        </w:rPr>
+        <w:br w:type="page"/>
+      </w:r>
+    </w:p>
+    <w:p>
+      <w:pPr>
+        <w:pStyle w:val="3"/>
+        <w:rPr>
+          <w:rStyle w:val="ae"/>
+          <w:b/>
+          <w:bCs/>
+        </w:rPr>
+      </w:pPr>
+      <w:bookmarkStart w:id="31" w:name="_Toc15354825"/>
+      <w:r>
+        <w:rPr>
+          <w:rStyle w:val="ae"/>
+          <w:b/>
+          <w:bCs/>
+        </w:rPr>
+        <w:lastRenderedPageBreak/>
+        <w:t>UTC-03:</w:t>
+      </w:r>
+      <w:bookmarkEnd w:id="31"/>
+      <w:r>
+        <w:rPr>
+          <w:rStyle w:val="ae"/>
+          <w:b/>
+          <w:bCs/>
+        </w:rPr>
+        <w:t xml:space="preserve"> </w:t>
+      </w:r>
+    </w:p>
+    <w:p>
+      <w:r>
+        <w:t>Description: This method will log out from dashboard.</w:t>
+      </w:r>
+    </w:p>
+    <w:p>
+      <w:r>
+        <w:rPr>
+          <w:rFonts w:hint="eastAsia"/>
+        </w:rPr>
+        <w:t>T</w:t>
+      </w:r>
+      <w:r>
+        <w:t>est Date: 29 July,2019</w:t>
+      </w:r>
+    </w:p>
+    <w:p>
+      <w:pPr>
+        <w:ind w:firstLine="420"/>
+      </w:pPr>
+      <w:r>
+        <w:rPr>
+          <w:rFonts w:hint="eastAsia"/>
+        </w:rPr>
+        <w:t>T</w:t>
+      </w:r>
+      <w:r>
+        <w:t>est Case:</w:t>
+      </w:r>
+    </w:p>
+    <w:tbl>
+      <w:tblPr>
+        <w:tblStyle w:val="11"/>
+        <w:tblpPr w:leftFromText="180" w:rightFromText="180" w:vertAnchor="text" w:horzAnchor="margin" w:tblpY="37"/>
+        <w:tblW w:w="8926" w:type="dxa"/>
         <w:tblLook w:val="04A0" w:firstRow="1" w:lastRow="0" w:firstColumn="1" w:lastColumn="0" w:noHBand="0" w:noVBand="1"/>
       </w:tblPr>
       <w:tblGrid>
         <w:gridCol w:w="963"/>
         <w:gridCol w:w="2040"/>
         <w:gridCol w:w="3308"/>
-        <w:gridCol w:w="2043"/>
-        <w:gridCol w:w="1350"/>
+        <w:gridCol w:w="2615"/>
       </w:tblGrid>
       <w:tr>
         <w:trPr>
@@ -4540,7 +6098,7 @@
         </w:tc>
         <w:tc>
           <w:tcPr>
-            <w:tcW w:w="2043" w:type="dxa"/>
+            <w:tcW w:w="2615" w:type="dxa"/>
           </w:tcPr>
           <w:p>
             <w:pPr>
@@ -4563,34 +6121,6 @@
                 <w:szCs w:val="24"/>
               </w:rPr>
               <w:t>xpect Result</w:t>
-            </w:r>
-          </w:p>
-        </w:tc>
-        <w:tc>
-          <w:tcPr>
-            <w:tcW w:w="1350" w:type="dxa"/>
-          </w:tcPr>
-          <w:p>
-            <w:pPr>
-              <w:ind w:left="240" w:right="240"/>
-              <w:jc w:val="center"/>
-              <w:cnfStyle w:val="100000000000" w:firstRow="1" w:lastRow="0" w:firstColumn="0" w:lastColumn="0" w:oddVBand="0" w:evenVBand="0" w:oddHBand="0" w:evenHBand="0" w:firstRowFirstColumn="0" w:firstRowLastColumn="0" w:lastRowFirstColumn="0" w:lastRowLastColumn="0"/>
-              <w:rPr>
-                <w:szCs w:val="24"/>
-              </w:rPr>
-            </w:pPr>
-            <w:r>
-              <w:rPr>
-                <w:rFonts w:hint="eastAsia"/>
-                <w:szCs w:val="24"/>
-              </w:rPr>
-              <w:t>R</w:t>
-            </w:r>
-            <w:r>
-              <w:rPr>
-                <w:szCs w:val="24"/>
-              </w:rPr>
-              <w:t>esult</w:t>
             </w:r>
           </w:p>
         </w:tc>
@@ -4610,19 +6140,15 @@
               <w:ind w:left="240" w:right="240"/>
               <w:jc w:val="center"/>
               <w:rPr>
-                <w:b w:val="0"/>
-                <w:bCs w:val="0"/>
                 <w:szCs w:val="24"/>
               </w:rPr>
             </w:pPr>
             <w:r>
               <w:rPr>
                 <w:rFonts w:hint="eastAsia"/>
-                <w:b w:val="0"/>
-                <w:bCs w:val="0"/>
-                <w:szCs w:val="24"/>
-              </w:rPr>
-              <w:t>1</w:t>
+                <w:szCs w:val="24"/>
+              </w:rPr>
+              <w:t>9</w:t>
             </w:r>
           </w:p>
         </w:tc>
@@ -4642,7 +6168,7 @@
               <w:rPr>
                 <w:szCs w:val="24"/>
               </w:rPr>
-              <w:t>Input empty username</w:t>
+              <w:t>Decision maker logs out from dashboard</w:t>
             </w:r>
           </w:p>
         </w:tc>
@@ -4653,6 +6179,7 @@
           <w:p>
             <w:pPr>
               <w:ind w:left="240" w:right="240"/>
+              <w:jc w:val="center"/>
               <w:cnfStyle w:val="000000100000" w:firstRow="0" w:lastRow="0" w:firstColumn="0" w:lastColumn="0" w:oddVBand="0" w:evenVBand="0" w:oddHBand="1" w:evenHBand="0" w:firstRowFirstColumn="0" w:firstRowLastColumn="0" w:lastRowFirstColumn="0" w:lastRowLastColumn="0"/>
               <w:rPr>
                 <w:szCs w:val="24"/>
@@ -4660,1590 +6187,49 @@
             </w:pPr>
             <w:r>
               <w:rPr>
+                <w:szCs w:val="24"/>
+              </w:rPr>
+              <w:t>-</w:t>
+            </w:r>
+          </w:p>
+        </w:tc>
+        <w:tc>
+          <w:tcPr>
+            <w:tcW w:w="2615" w:type="dxa"/>
+          </w:tcPr>
+          <w:p>
+            <w:pPr>
+              <w:ind w:left="240" w:right="240"/>
+              <w:jc w:val="center"/>
+              <w:cnfStyle w:val="000000100000" w:firstRow="0" w:lastRow="0" w:firstColumn="0" w:lastColumn="0" w:oddVBand="0" w:evenVBand="0" w:oddHBand="1" w:evenHBand="0" w:firstRowFirstColumn="0" w:firstRowLastColumn="0" w:lastRowFirstColumn="0" w:lastRowLastColumn="0"/>
+              <w:rPr>
+                <w:szCs w:val="24"/>
+              </w:rPr>
+            </w:pPr>
+            <w:r>
+              <w:rPr>
+                <w:szCs w:val="24"/>
+              </w:rPr>
+              <w:t>console.log (</w:t>
+            </w:r>
+            <w:r>
+              <w:rPr>
+                <w:szCs w:val="24"/>
+              </w:rPr>
+              <w:t>“</w:t>
+            </w:r>
+            <w:r>
+              <w:rPr>
                 <w:rFonts w:hint="eastAsia"/>
                 <w:szCs w:val="24"/>
               </w:rPr>
-              <w:t>U</w:t>
-            </w:r>
-            <w:r>
-              <w:rPr>
-                <w:szCs w:val="24"/>
-              </w:rPr>
-              <w:t>sername=</w:t>
-            </w:r>
-          </w:p>
-        </w:tc>
-        <w:tc>
-          <w:tcPr>
-            <w:tcW w:w="2043" w:type="dxa"/>
-          </w:tcPr>
-          <w:p>
-            <w:pPr>
-              <w:ind w:left="240" w:right="240"/>
-              <w:jc w:val="center"/>
-              <w:cnfStyle w:val="000000100000" w:firstRow="0" w:lastRow="0" w:firstColumn="0" w:lastColumn="0" w:oddVBand="0" w:evenVBand="0" w:oddHBand="1" w:evenHBand="0" w:firstRowFirstColumn="0" w:firstRowLastColumn="0" w:lastRowFirstColumn="0" w:lastRowLastColumn="0"/>
-              <w:rPr>
-                <w:szCs w:val="24"/>
-              </w:rPr>
-            </w:pPr>
-            <w:r>
-              <w:rPr>
-                <w:rFonts w:hint="eastAsia"/>
-                <w:szCs w:val="24"/>
-              </w:rPr>
-              <w:t>F</w:t>
-            </w:r>
-            <w:r>
-              <w:rPr>
-                <w:szCs w:val="24"/>
-              </w:rPr>
-              <w:t>ormat incorrect</w:t>
-            </w:r>
-          </w:p>
-        </w:tc>
-        <w:tc>
-          <w:tcPr>
-            <w:tcW w:w="1350" w:type="dxa"/>
-          </w:tcPr>
-          <w:p>
-            <w:pPr>
-              <w:ind w:left="240" w:right="240"/>
-              <w:jc w:val="center"/>
-              <w:cnfStyle w:val="000000100000" w:firstRow="0" w:lastRow="0" w:firstColumn="0" w:lastColumn="0" w:oddVBand="0" w:evenVBand="0" w:oddHBand="1" w:evenHBand="0" w:firstRowFirstColumn="0" w:firstRowLastColumn="0" w:lastRowFirstColumn="0" w:lastRowLastColumn="0"/>
-              <w:rPr>
-                <w:szCs w:val="24"/>
-              </w:rPr>
-            </w:pPr>
-            <w:r>
-              <w:rPr>
-                <w:rFonts w:hint="eastAsia"/>
-                <w:szCs w:val="24"/>
-              </w:rPr>
-              <w:t>P</w:t>
-            </w:r>
-            <w:r>
-              <w:rPr>
-                <w:szCs w:val="24"/>
-              </w:rPr>
-              <w:t>ass</w:t>
-            </w:r>
-          </w:p>
-        </w:tc>
-      </w:tr>
-      <w:tr>
-        <w:trPr>
-          <w:trHeight w:val="331"/>
-        </w:trPr>
-        <w:tc>
-          <w:tcPr>
-            <w:cnfStyle w:val="001000000000" w:firstRow="0" w:lastRow="0" w:firstColumn="1" w:lastColumn="0" w:oddVBand="0" w:evenVBand="0" w:oddHBand="0" w:evenHBand="0" w:firstRowFirstColumn="0" w:firstRowLastColumn="0" w:lastRowFirstColumn="0" w:lastRowLastColumn="0"/>
-            <w:tcW w:w="963" w:type="dxa"/>
-          </w:tcPr>
-          <w:p>
-            <w:pPr>
-              <w:ind w:left="240" w:right="240"/>
-              <w:jc w:val="center"/>
-              <w:rPr>
-                <w:szCs w:val="24"/>
-              </w:rPr>
-            </w:pPr>
-            <w:r>
-              <w:rPr>
-                <w:rFonts w:hint="eastAsia"/>
-                <w:szCs w:val="24"/>
-              </w:rPr>
-              <w:t>2</w:t>
-            </w:r>
-          </w:p>
-        </w:tc>
-        <w:tc>
-          <w:tcPr>
-            <w:tcW w:w="2040" w:type="dxa"/>
-          </w:tcPr>
-          <w:p>
-            <w:pPr>
-              <w:ind w:right="240"/>
-              <w:cnfStyle w:val="000000000000" w:firstRow="0" w:lastRow="0" w:firstColumn="0" w:lastColumn="0" w:oddVBand="0" w:evenVBand="0" w:oddHBand="0" w:evenHBand="0" w:firstRowFirstColumn="0" w:firstRowLastColumn="0" w:lastRowFirstColumn="0" w:lastRowLastColumn="0"/>
-              <w:rPr>
-                <w:szCs w:val="24"/>
-              </w:rPr>
-            </w:pPr>
-            <w:r>
-              <w:rPr>
-                <w:szCs w:val="24"/>
-              </w:rPr>
-              <w:t xml:space="preserve">Input username with special characters </w:t>
-            </w:r>
-          </w:p>
-        </w:tc>
-        <w:tc>
-          <w:tcPr>
-            <w:tcW w:w="3308" w:type="dxa"/>
-          </w:tcPr>
-          <w:p>
-            <w:pPr>
-              <w:ind w:right="240" w:firstLineChars="100" w:firstLine="240"/>
-              <w:cnfStyle w:val="000000000000" w:firstRow="0" w:lastRow="0" w:firstColumn="0" w:lastColumn="0" w:oddVBand="0" w:evenVBand="0" w:oddHBand="0" w:evenHBand="0" w:firstRowFirstColumn="0" w:firstRowLastColumn="0" w:lastRowFirstColumn="0" w:lastRowLastColumn="0"/>
-              <w:rPr>
-                <w:szCs w:val="24"/>
-              </w:rPr>
-            </w:pPr>
-            <w:r>
-              <w:rPr>
-                <w:rFonts w:hint="eastAsia"/>
-                <w:szCs w:val="24"/>
-              </w:rPr>
-              <w:t>U</w:t>
-            </w:r>
-            <w:r>
-              <w:rPr>
-                <w:szCs w:val="24"/>
-              </w:rPr>
-              <w:t>sername= admin;’]</w:t>
-            </w:r>
-          </w:p>
-        </w:tc>
-        <w:tc>
-          <w:tcPr>
-            <w:tcW w:w="2043" w:type="dxa"/>
-          </w:tcPr>
-          <w:p>
-            <w:pPr>
-              <w:ind w:left="240" w:right="240"/>
-              <w:jc w:val="center"/>
-              <w:cnfStyle w:val="000000000000" w:firstRow="0" w:lastRow="0" w:firstColumn="0" w:lastColumn="0" w:oddVBand="0" w:evenVBand="0" w:oddHBand="0" w:evenHBand="0" w:firstRowFirstColumn="0" w:firstRowLastColumn="0" w:lastRowFirstColumn="0" w:lastRowLastColumn="0"/>
-              <w:rPr>
-                <w:szCs w:val="24"/>
-              </w:rPr>
-            </w:pPr>
-            <w:r>
-              <w:rPr>
-                <w:rFonts w:hint="eastAsia"/>
-                <w:szCs w:val="24"/>
-              </w:rPr>
-              <w:t>A</w:t>
-            </w:r>
-            <w:r>
-              <w:rPr>
-                <w:szCs w:val="24"/>
-              </w:rPr>
-              <w:t>lert “Username cannot contain special characters!”</w:t>
-            </w:r>
-          </w:p>
-        </w:tc>
-        <w:tc>
-          <w:tcPr>
-            <w:tcW w:w="1350" w:type="dxa"/>
-          </w:tcPr>
-          <w:p>
-            <w:pPr>
-              <w:ind w:left="240" w:right="240"/>
-              <w:jc w:val="center"/>
-              <w:cnfStyle w:val="000000000000" w:firstRow="0" w:lastRow="0" w:firstColumn="0" w:lastColumn="0" w:oddVBand="0" w:evenVBand="0" w:oddHBand="0" w:evenHBand="0" w:firstRowFirstColumn="0" w:firstRowLastColumn="0" w:lastRowFirstColumn="0" w:lastRowLastColumn="0"/>
-              <w:rPr>
-                <w:szCs w:val="24"/>
-              </w:rPr>
-            </w:pPr>
-            <w:r>
-              <w:rPr>
-                <w:rFonts w:hint="eastAsia"/>
-                <w:szCs w:val="24"/>
-              </w:rPr>
-              <w:t>P</w:t>
-            </w:r>
-            <w:r>
-              <w:rPr>
-                <w:szCs w:val="24"/>
-              </w:rPr>
-              <w:t>ass</w:t>
-            </w:r>
-          </w:p>
-        </w:tc>
-      </w:tr>
-      <w:tr>
-        <w:trPr>
-          <w:cnfStyle w:val="000000100000" w:firstRow="0" w:lastRow="0" w:firstColumn="0" w:lastColumn="0" w:oddVBand="0" w:evenVBand="0" w:oddHBand="1" w:evenHBand="0" w:firstRowFirstColumn="0" w:firstRowLastColumn="0" w:lastRowFirstColumn="0" w:lastRowLastColumn="0"/>
-          <w:trHeight w:val="331"/>
-        </w:trPr>
-        <w:tc>
-          <w:tcPr>
-            <w:cnfStyle w:val="001000000000" w:firstRow="0" w:lastRow="0" w:firstColumn="1" w:lastColumn="0" w:oddVBand="0" w:evenVBand="0" w:oddHBand="0" w:evenHBand="0" w:firstRowFirstColumn="0" w:firstRowLastColumn="0" w:lastRowFirstColumn="0" w:lastRowLastColumn="0"/>
-            <w:tcW w:w="963" w:type="dxa"/>
-          </w:tcPr>
-          <w:p>
-            <w:pPr>
-              <w:ind w:left="240" w:right="240"/>
-              <w:jc w:val="center"/>
-              <w:rPr>
-                <w:szCs w:val="24"/>
-              </w:rPr>
-            </w:pPr>
-            <w:r>
-              <w:rPr>
-                <w:rFonts w:hint="eastAsia"/>
-                <w:szCs w:val="24"/>
-              </w:rPr>
-              <w:t>3</w:t>
-            </w:r>
-          </w:p>
-        </w:tc>
-        <w:tc>
-          <w:tcPr>
-            <w:tcW w:w="2040" w:type="dxa"/>
-          </w:tcPr>
-          <w:p>
-            <w:pPr>
-              <w:ind w:left="120" w:right="240" w:hangingChars="50" w:hanging="120"/>
-              <w:cnfStyle w:val="000000100000" w:firstRow="0" w:lastRow="0" w:firstColumn="0" w:lastColumn="0" w:oddVBand="0" w:evenVBand="0" w:oddHBand="1" w:evenHBand="0" w:firstRowFirstColumn="0" w:firstRowLastColumn="0" w:lastRowFirstColumn="0" w:lastRowLastColumn="0"/>
-              <w:rPr>
-                <w:szCs w:val="24"/>
-              </w:rPr>
-            </w:pPr>
-            <w:r>
-              <w:rPr>
-                <w:szCs w:val="24"/>
-              </w:rPr>
-              <w:t xml:space="preserve">Input username within 10 characters </w:t>
-            </w:r>
-          </w:p>
-        </w:tc>
-        <w:tc>
-          <w:tcPr>
-            <w:tcW w:w="3308" w:type="dxa"/>
-          </w:tcPr>
-          <w:p>
-            <w:pPr>
-              <w:ind w:right="240" w:firstLineChars="100" w:firstLine="240"/>
-              <w:cnfStyle w:val="000000100000" w:firstRow="0" w:lastRow="0" w:firstColumn="0" w:lastColumn="0" w:oddVBand="0" w:evenVBand="0" w:oddHBand="1" w:evenHBand="0" w:firstRowFirstColumn="0" w:firstRowLastColumn="0" w:lastRowFirstColumn="0" w:lastRowLastColumn="0"/>
-              <w:rPr>
-                <w:szCs w:val="24"/>
-              </w:rPr>
-            </w:pPr>
-            <w:r>
-              <w:rPr>
-                <w:rFonts w:hint="eastAsia"/>
-                <w:szCs w:val="24"/>
-              </w:rPr>
-              <w:t>U</w:t>
-            </w:r>
-            <w:r>
-              <w:rPr>
-                <w:szCs w:val="24"/>
-              </w:rPr>
-              <w:t>sername= admin001</w:t>
-            </w:r>
-          </w:p>
-        </w:tc>
-        <w:tc>
-          <w:tcPr>
-            <w:tcW w:w="2043" w:type="dxa"/>
-          </w:tcPr>
-          <w:p>
-            <w:pPr>
-              <w:ind w:left="240" w:right="240"/>
-              <w:jc w:val="center"/>
-              <w:cnfStyle w:val="000000100000" w:firstRow="0" w:lastRow="0" w:firstColumn="0" w:lastColumn="0" w:oddVBand="0" w:evenVBand="0" w:oddHBand="1" w:evenHBand="0" w:firstRowFirstColumn="0" w:firstRowLastColumn="0" w:lastRowFirstColumn="0" w:lastRowLastColumn="0"/>
-              <w:rPr>
-                <w:szCs w:val="24"/>
-              </w:rPr>
-            </w:pPr>
-            <w:r>
-              <w:rPr>
-                <w:szCs w:val="24"/>
-              </w:rPr>
-              <w:t>Format correct</w:t>
-            </w:r>
-          </w:p>
-        </w:tc>
-        <w:tc>
-          <w:tcPr>
-            <w:tcW w:w="1350" w:type="dxa"/>
-          </w:tcPr>
-          <w:p>
-            <w:pPr>
-              <w:ind w:left="240" w:right="240"/>
-              <w:jc w:val="center"/>
-              <w:cnfStyle w:val="000000100000" w:firstRow="0" w:lastRow="0" w:firstColumn="0" w:lastColumn="0" w:oddVBand="0" w:evenVBand="0" w:oddHBand="1" w:evenHBand="0" w:firstRowFirstColumn="0" w:firstRowLastColumn="0" w:lastRowFirstColumn="0" w:lastRowLastColumn="0"/>
-              <w:rPr>
-                <w:szCs w:val="24"/>
-              </w:rPr>
-            </w:pPr>
-            <w:r>
-              <w:rPr>
-                <w:rFonts w:hint="eastAsia"/>
-                <w:szCs w:val="24"/>
-              </w:rPr>
-              <w:t>P</w:t>
-            </w:r>
-            <w:r>
-              <w:rPr>
-                <w:szCs w:val="24"/>
-              </w:rPr>
-              <w:t>ass</w:t>
-            </w:r>
-          </w:p>
-        </w:tc>
-      </w:tr>
-      <w:tr>
-        <w:trPr>
-          <w:trHeight w:val="331"/>
-        </w:trPr>
-        <w:tc>
-          <w:tcPr>
-            <w:cnfStyle w:val="001000000000" w:firstRow="0" w:lastRow="0" w:firstColumn="1" w:lastColumn="0" w:oddVBand="0" w:evenVBand="0" w:oddHBand="0" w:evenHBand="0" w:firstRowFirstColumn="0" w:firstRowLastColumn="0" w:lastRowFirstColumn="0" w:lastRowLastColumn="0"/>
-            <w:tcW w:w="963" w:type="dxa"/>
-          </w:tcPr>
-          <w:p>
-            <w:pPr>
-              <w:ind w:left="240" w:right="240"/>
-              <w:jc w:val="center"/>
-              <w:rPr>
-                <w:szCs w:val="24"/>
-              </w:rPr>
-            </w:pPr>
-            <w:r>
-              <w:rPr>
-                <w:rFonts w:hint="eastAsia"/>
-                <w:szCs w:val="24"/>
-              </w:rPr>
-              <w:lastRenderedPageBreak/>
-              <w:t>4</w:t>
-            </w:r>
-          </w:p>
-        </w:tc>
-        <w:tc>
-          <w:tcPr>
-            <w:tcW w:w="2040" w:type="dxa"/>
-          </w:tcPr>
-          <w:p>
-            <w:pPr>
-              <w:ind w:right="240"/>
-              <w:cnfStyle w:val="000000000000" w:firstRow="0" w:lastRow="0" w:firstColumn="0" w:lastColumn="0" w:oddVBand="0" w:evenVBand="0" w:oddHBand="0" w:evenHBand="0" w:firstRowFirstColumn="0" w:firstRowLastColumn="0" w:lastRowFirstColumn="0" w:lastRowLastColumn="0"/>
-              <w:rPr>
-                <w:szCs w:val="24"/>
-              </w:rPr>
-            </w:pPr>
-            <w:r>
-              <w:rPr>
-                <w:szCs w:val="24"/>
-              </w:rPr>
-              <w:t>Input password less than 6 digits</w:t>
-            </w:r>
-          </w:p>
-        </w:tc>
-        <w:tc>
-          <w:tcPr>
-            <w:tcW w:w="3308" w:type="dxa"/>
-          </w:tcPr>
-          <w:p>
-            <w:pPr>
-              <w:ind w:left="240" w:right="240"/>
-              <w:cnfStyle w:val="000000000000" w:firstRow="0" w:lastRow="0" w:firstColumn="0" w:lastColumn="0" w:oddVBand="0" w:evenVBand="0" w:oddHBand="0" w:evenHBand="0" w:firstRowFirstColumn="0" w:firstRowLastColumn="0" w:lastRowFirstColumn="0" w:lastRowLastColumn="0"/>
-              <w:rPr>
-                <w:szCs w:val="24"/>
-              </w:rPr>
-            </w:pPr>
-            <w:r>
-              <w:rPr>
-                <w:rFonts w:hint="eastAsia"/>
-                <w:szCs w:val="24"/>
-              </w:rPr>
-              <w:t>P</w:t>
-            </w:r>
-            <w:r>
-              <w:rPr>
-                <w:szCs w:val="24"/>
-              </w:rPr>
-              <w:t>assword= 12345</w:t>
-            </w:r>
-          </w:p>
-        </w:tc>
-        <w:tc>
-          <w:tcPr>
-            <w:tcW w:w="2043" w:type="dxa"/>
-          </w:tcPr>
-          <w:p>
-            <w:pPr>
-              <w:ind w:left="240" w:right="240"/>
-              <w:jc w:val="center"/>
-              <w:cnfStyle w:val="000000000000" w:firstRow="0" w:lastRow="0" w:firstColumn="0" w:lastColumn="0" w:oddVBand="0" w:evenVBand="0" w:oddHBand="0" w:evenHBand="0" w:firstRowFirstColumn="0" w:firstRowLastColumn="0" w:lastRowFirstColumn="0" w:lastRowLastColumn="0"/>
-              <w:rPr>
-                <w:szCs w:val="24"/>
-              </w:rPr>
-            </w:pPr>
-            <w:r>
-              <w:rPr>
-                <w:szCs w:val="24"/>
-              </w:rPr>
-              <w:t>Alert “Password must be more than 6 digits!”</w:t>
-            </w:r>
-          </w:p>
-        </w:tc>
-        <w:tc>
-          <w:tcPr>
-            <w:tcW w:w="1350" w:type="dxa"/>
-          </w:tcPr>
-          <w:p>
-            <w:pPr>
-              <w:ind w:left="240" w:right="240"/>
-              <w:jc w:val="center"/>
-              <w:cnfStyle w:val="000000000000" w:firstRow="0" w:lastRow="0" w:firstColumn="0" w:lastColumn="0" w:oddVBand="0" w:evenVBand="0" w:oddHBand="0" w:evenHBand="0" w:firstRowFirstColumn="0" w:firstRowLastColumn="0" w:lastRowFirstColumn="0" w:lastRowLastColumn="0"/>
-              <w:rPr>
-                <w:szCs w:val="24"/>
-              </w:rPr>
-            </w:pPr>
-            <w:r>
-              <w:rPr>
-                <w:rFonts w:hint="eastAsia"/>
-                <w:szCs w:val="24"/>
-              </w:rPr>
-              <w:t>P</w:t>
-            </w:r>
-            <w:r>
-              <w:rPr>
-                <w:szCs w:val="24"/>
-              </w:rPr>
-              <w:t>ass</w:t>
-            </w:r>
-          </w:p>
-        </w:tc>
-      </w:tr>
-      <w:tr>
-        <w:trPr>
-          <w:cnfStyle w:val="000000100000" w:firstRow="0" w:lastRow="0" w:firstColumn="0" w:lastColumn="0" w:oddVBand="0" w:evenVBand="0" w:oddHBand="1" w:evenHBand="0" w:firstRowFirstColumn="0" w:firstRowLastColumn="0" w:lastRowFirstColumn="0" w:lastRowLastColumn="0"/>
-          <w:trHeight w:val="331"/>
-        </w:trPr>
-        <w:tc>
-          <w:tcPr>
-            <w:cnfStyle w:val="001000000000" w:firstRow="0" w:lastRow="0" w:firstColumn="1" w:lastColumn="0" w:oddVBand="0" w:evenVBand="0" w:oddHBand="0" w:evenHBand="0" w:firstRowFirstColumn="0" w:firstRowLastColumn="0" w:lastRowFirstColumn="0" w:lastRowLastColumn="0"/>
-            <w:tcW w:w="963" w:type="dxa"/>
-          </w:tcPr>
-          <w:p>
-            <w:pPr>
-              <w:ind w:left="240" w:right="240"/>
-              <w:jc w:val="center"/>
-              <w:rPr>
-                <w:szCs w:val="24"/>
-              </w:rPr>
-            </w:pPr>
-            <w:r>
-              <w:rPr>
-                <w:rFonts w:hint="eastAsia"/>
-                <w:szCs w:val="24"/>
-              </w:rPr>
-              <w:t>5</w:t>
-            </w:r>
-          </w:p>
-        </w:tc>
-        <w:tc>
-          <w:tcPr>
-            <w:tcW w:w="2040" w:type="dxa"/>
-          </w:tcPr>
-          <w:p>
-            <w:pPr>
-              <w:ind w:right="240"/>
-              <w:cnfStyle w:val="000000100000" w:firstRow="0" w:lastRow="0" w:firstColumn="0" w:lastColumn="0" w:oddVBand="0" w:evenVBand="0" w:oddHBand="1" w:evenHBand="0" w:firstRowFirstColumn="0" w:firstRowLastColumn="0" w:lastRowFirstColumn="0" w:lastRowLastColumn="0"/>
-              <w:rPr>
-                <w:szCs w:val="24"/>
-              </w:rPr>
-            </w:pPr>
-            <w:r>
-              <w:rPr>
-                <w:szCs w:val="24"/>
-              </w:rPr>
-              <w:t>Input password with 6 digits</w:t>
-            </w:r>
-          </w:p>
-        </w:tc>
-        <w:tc>
-          <w:tcPr>
-            <w:tcW w:w="3308" w:type="dxa"/>
-          </w:tcPr>
-          <w:p>
-            <w:pPr>
-              <w:ind w:left="240" w:right="240"/>
-              <w:cnfStyle w:val="000000100000" w:firstRow="0" w:lastRow="0" w:firstColumn="0" w:lastColumn="0" w:oddVBand="0" w:evenVBand="0" w:oddHBand="1" w:evenHBand="0" w:firstRowFirstColumn="0" w:firstRowLastColumn="0" w:lastRowFirstColumn="0" w:lastRowLastColumn="0"/>
-              <w:rPr>
-                <w:szCs w:val="24"/>
-              </w:rPr>
-            </w:pPr>
-            <w:r>
-              <w:rPr>
-                <w:rFonts w:hint="eastAsia"/>
-                <w:szCs w:val="24"/>
-              </w:rPr>
-              <w:t>P</w:t>
-            </w:r>
-            <w:r>
-              <w:rPr>
-                <w:szCs w:val="24"/>
-              </w:rPr>
-              <w:t>assword= admin001</w:t>
-            </w:r>
-          </w:p>
-        </w:tc>
-        <w:tc>
-          <w:tcPr>
-            <w:tcW w:w="2043" w:type="dxa"/>
-          </w:tcPr>
-          <w:p>
-            <w:pPr>
-              <w:ind w:left="240" w:right="240"/>
-              <w:jc w:val="center"/>
-              <w:cnfStyle w:val="000000100000" w:firstRow="0" w:lastRow="0" w:firstColumn="0" w:lastColumn="0" w:oddVBand="0" w:evenVBand="0" w:oddHBand="1" w:evenHBand="0" w:firstRowFirstColumn="0" w:firstRowLastColumn="0" w:lastRowFirstColumn="0" w:lastRowLastColumn="0"/>
-              <w:rPr>
-                <w:szCs w:val="24"/>
-              </w:rPr>
-            </w:pPr>
-            <w:r>
-              <w:rPr>
-                <w:rFonts w:hint="eastAsia"/>
-                <w:szCs w:val="24"/>
-              </w:rPr>
-              <w:t>F</w:t>
-            </w:r>
-            <w:r>
-              <w:rPr>
-                <w:szCs w:val="24"/>
-              </w:rPr>
-              <w:t>ormat correct</w:t>
-            </w:r>
-          </w:p>
-        </w:tc>
-        <w:tc>
-          <w:tcPr>
-            <w:tcW w:w="1350" w:type="dxa"/>
-          </w:tcPr>
-          <w:p>
-            <w:pPr>
-              <w:ind w:left="240" w:right="240"/>
-              <w:jc w:val="center"/>
-              <w:cnfStyle w:val="000000100000" w:firstRow="0" w:lastRow="0" w:firstColumn="0" w:lastColumn="0" w:oddVBand="0" w:evenVBand="0" w:oddHBand="1" w:evenHBand="0" w:firstRowFirstColumn="0" w:firstRowLastColumn="0" w:lastRowFirstColumn="0" w:lastRowLastColumn="0"/>
-              <w:rPr>
-                <w:szCs w:val="24"/>
-              </w:rPr>
-            </w:pPr>
-            <w:r>
-              <w:rPr>
-                <w:rFonts w:hint="eastAsia"/>
-                <w:szCs w:val="24"/>
-              </w:rPr>
-              <w:t>P</w:t>
-            </w:r>
-            <w:r>
-              <w:rPr>
-                <w:szCs w:val="24"/>
-              </w:rPr>
-              <w:t>ass</w:t>
-            </w:r>
-          </w:p>
-        </w:tc>
-      </w:tr>
-      <w:tr>
-        <w:trPr>
-          <w:trHeight w:val="331"/>
-        </w:trPr>
-        <w:tc>
-          <w:tcPr>
-            <w:cnfStyle w:val="001000000000" w:firstRow="0" w:lastRow="0" w:firstColumn="1" w:lastColumn="0" w:oddVBand="0" w:evenVBand="0" w:oddHBand="0" w:evenHBand="0" w:firstRowFirstColumn="0" w:firstRowLastColumn="0" w:lastRowFirstColumn="0" w:lastRowLastColumn="0"/>
-            <w:tcW w:w="963" w:type="dxa"/>
-          </w:tcPr>
-          <w:p>
-            <w:pPr>
-              <w:ind w:left="240" w:right="240"/>
-              <w:jc w:val="center"/>
-              <w:rPr>
-                <w:szCs w:val="24"/>
-              </w:rPr>
-            </w:pPr>
-            <w:r>
-              <w:rPr>
-                <w:rFonts w:hint="eastAsia"/>
-                <w:szCs w:val="24"/>
-              </w:rPr>
-              <w:t>6</w:t>
-            </w:r>
-          </w:p>
-        </w:tc>
-        <w:tc>
-          <w:tcPr>
-            <w:tcW w:w="2040" w:type="dxa"/>
-          </w:tcPr>
-          <w:p>
-            <w:pPr>
-              <w:ind w:right="240"/>
-              <w:cnfStyle w:val="000000000000" w:firstRow="0" w:lastRow="0" w:firstColumn="0" w:lastColumn="0" w:oddVBand="0" w:evenVBand="0" w:oddHBand="0" w:evenHBand="0" w:firstRowFirstColumn="0" w:firstRowLastColumn="0" w:lastRowFirstColumn="0" w:lastRowLastColumn="0"/>
-              <w:rPr>
-                <w:szCs w:val="24"/>
-              </w:rPr>
-            </w:pPr>
-            <w:r>
-              <w:rPr>
-                <w:szCs w:val="24"/>
-              </w:rPr>
-              <w:t>Input empty password</w:t>
-            </w:r>
-          </w:p>
-        </w:tc>
-        <w:tc>
-          <w:tcPr>
-            <w:tcW w:w="3308" w:type="dxa"/>
-          </w:tcPr>
-          <w:p>
-            <w:pPr>
-              <w:ind w:left="240" w:right="240"/>
-              <w:cnfStyle w:val="000000000000" w:firstRow="0" w:lastRow="0" w:firstColumn="0" w:lastColumn="0" w:oddVBand="0" w:evenVBand="0" w:oddHBand="0" w:evenHBand="0" w:firstRowFirstColumn="0" w:firstRowLastColumn="0" w:lastRowFirstColumn="0" w:lastRowLastColumn="0"/>
-              <w:rPr>
-                <w:szCs w:val="24"/>
-              </w:rPr>
-            </w:pPr>
-            <w:r>
-              <w:rPr>
-                <w:rFonts w:hint="eastAsia"/>
-                <w:szCs w:val="24"/>
-              </w:rPr>
-              <w:t>P</w:t>
-            </w:r>
-            <w:r>
-              <w:rPr>
-                <w:szCs w:val="24"/>
-              </w:rPr>
-              <w:t xml:space="preserve">assword= </w:t>
-            </w:r>
-          </w:p>
-        </w:tc>
-        <w:tc>
-          <w:tcPr>
-            <w:tcW w:w="2043" w:type="dxa"/>
-          </w:tcPr>
-          <w:p>
-            <w:pPr>
-              <w:ind w:left="240" w:right="240"/>
-              <w:jc w:val="center"/>
-              <w:cnfStyle w:val="000000000000" w:firstRow="0" w:lastRow="0" w:firstColumn="0" w:lastColumn="0" w:oddVBand="0" w:evenVBand="0" w:oddHBand="0" w:evenHBand="0" w:firstRowFirstColumn="0" w:firstRowLastColumn="0" w:lastRowFirstColumn="0" w:lastRowLastColumn="0"/>
-              <w:rPr>
-                <w:szCs w:val="24"/>
-              </w:rPr>
-            </w:pPr>
-            <w:r>
-              <w:rPr>
-                <w:rFonts w:hint="eastAsia"/>
-                <w:szCs w:val="24"/>
-              </w:rPr>
-              <w:t>F</w:t>
-            </w:r>
-            <w:r>
-              <w:rPr>
-                <w:szCs w:val="24"/>
-              </w:rPr>
-              <w:t>ormat incorrect</w:t>
-            </w:r>
-          </w:p>
-        </w:tc>
-        <w:tc>
-          <w:tcPr>
-            <w:tcW w:w="1350" w:type="dxa"/>
-          </w:tcPr>
-          <w:p>
-            <w:pPr>
-              <w:ind w:left="240" w:right="240"/>
-              <w:jc w:val="center"/>
-              <w:cnfStyle w:val="000000000000" w:firstRow="0" w:lastRow="0" w:firstColumn="0" w:lastColumn="0" w:oddVBand="0" w:evenVBand="0" w:oddHBand="0" w:evenHBand="0" w:firstRowFirstColumn="0" w:firstRowLastColumn="0" w:lastRowFirstColumn="0" w:lastRowLastColumn="0"/>
-              <w:rPr>
-                <w:szCs w:val="24"/>
-              </w:rPr>
-            </w:pPr>
-            <w:r>
-              <w:rPr>
-                <w:rFonts w:hint="eastAsia"/>
-                <w:szCs w:val="24"/>
-              </w:rPr>
-              <w:t>P</w:t>
-            </w:r>
-            <w:r>
-              <w:rPr>
-                <w:szCs w:val="24"/>
-              </w:rPr>
-              <w:t>ass</w:t>
-            </w:r>
-          </w:p>
-        </w:tc>
-      </w:tr>
-    </w:tbl>
-    <w:p/>
-    <w:p>
-      <w:pPr>
-        <w:widowControl/>
-        <w:spacing w:after="0" w:line="240" w:lineRule="auto"/>
-        <w:rPr>
-          <w:rStyle w:val="ae"/>
-        </w:rPr>
-      </w:pPr>
-      <w:r>
-        <w:rPr>
-          <w:rStyle w:val="ae"/>
-        </w:rPr>
-        <w:br w:type="page"/>
-      </w:r>
-    </w:p>
-    <w:p>
-      <w:pPr>
-        <w:pStyle w:val="3"/>
-        <w:rPr>
-          <w:rStyle w:val="ae"/>
-          <w:b/>
-          <w:bCs/>
-        </w:rPr>
-      </w:pPr>
-      <w:bookmarkStart w:id="30" w:name="_Toc15354824"/>
-      <w:r>
-        <w:rPr>
-          <w:rStyle w:val="ae"/>
-          <w:b/>
-          <w:bCs/>
-        </w:rPr>
-        <w:lastRenderedPageBreak/>
-        <w:t>UTC-02:</w:t>
-      </w:r>
-      <w:bookmarkEnd w:id="30"/>
-      <w:r>
-        <w:rPr>
-          <w:rStyle w:val="ae"/>
-          <w:b/>
-          <w:bCs/>
-        </w:rPr>
-        <w:t xml:space="preserve"> </w:t>
-      </w:r>
-    </w:p>
-    <w:p>
-      <w:r>
-        <w:t>Description: This method will login to the dashboard.</w:t>
-      </w:r>
-    </w:p>
-    <w:p>
-      <w:r>
-        <w:rPr>
-          <w:rFonts w:hint="eastAsia"/>
-        </w:rPr>
-        <w:t>T</w:t>
-      </w:r>
-      <w:r>
-        <w:t>est Date: 29 July,2019</w:t>
-      </w:r>
-    </w:p>
-    <w:p>
-      <w:pPr>
-        <w:ind w:firstLine="420"/>
-      </w:pPr>
-      <w:r>
-        <w:rPr>
-          <w:rFonts w:hint="eastAsia"/>
-        </w:rPr>
-        <w:t>T</w:t>
-      </w:r>
-      <w:r>
-        <w:t>est Case:</w:t>
-      </w:r>
-    </w:p>
-    <w:tbl>
-      <w:tblPr>
-        <w:tblStyle w:val="11"/>
-        <w:tblpPr w:leftFromText="180" w:rightFromText="180" w:vertAnchor="text" w:horzAnchor="margin" w:tblpY="37"/>
-        <w:tblW w:w="9704" w:type="dxa"/>
-        <w:tblLook w:val="04A0" w:firstRow="1" w:lastRow="0" w:firstColumn="1" w:lastColumn="0" w:noHBand="0" w:noVBand="1"/>
-      </w:tblPr>
-      <w:tblGrid>
-        <w:gridCol w:w="963"/>
-        <w:gridCol w:w="2032"/>
-        <w:gridCol w:w="3249"/>
-        <w:gridCol w:w="2110"/>
-        <w:gridCol w:w="1350"/>
-      </w:tblGrid>
-      <w:tr>
-        <w:trPr>
-          <w:cnfStyle w:val="100000000000" w:firstRow="1" w:lastRow="0" w:firstColumn="0" w:lastColumn="0" w:oddVBand="0" w:evenVBand="0" w:oddHBand="0" w:evenHBand="0" w:firstRowFirstColumn="0" w:firstRowLastColumn="0" w:lastRowFirstColumn="0" w:lastRowLastColumn="0"/>
-          <w:trHeight w:val="331"/>
-        </w:trPr>
-        <w:tc>
-          <w:tcPr>
-            <w:cnfStyle w:val="001000000000" w:firstRow="0" w:lastRow="0" w:firstColumn="1" w:lastColumn="0" w:oddVBand="0" w:evenVBand="0" w:oddHBand="0" w:evenHBand="0" w:firstRowFirstColumn="0" w:firstRowLastColumn="0" w:lastRowFirstColumn="0" w:lastRowLastColumn="0"/>
-            <w:tcW w:w="963" w:type="dxa"/>
-          </w:tcPr>
-          <w:p>
-            <w:pPr>
-              <w:ind w:left="240" w:right="240"/>
-              <w:jc w:val="center"/>
-              <w:rPr>
-                <w:szCs w:val="24"/>
-              </w:rPr>
-            </w:pPr>
-            <w:r>
-              <w:rPr>
-                <w:szCs w:val="24"/>
-              </w:rPr>
-              <w:t>ID</w:t>
-            </w:r>
-          </w:p>
-        </w:tc>
-        <w:tc>
-          <w:tcPr>
-            <w:tcW w:w="2040" w:type="dxa"/>
-          </w:tcPr>
-          <w:p>
-            <w:pPr>
-              <w:ind w:left="240" w:right="240"/>
-              <w:jc w:val="center"/>
-              <w:cnfStyle w:val="100000000000" w:firstRow="1" w:lastRow="0" w:firstColumn="0" w:lastColumn="0" w:oddVBand="0" w:evenVBand="0" w:oddHBand="0" w:evenHBand="0" w:firstRowFirstColumn="0" w:firstRowLastColumn="0" w:lastRowFirstColumn="0" w:lastRowLastColumn="0"/>
-              <w:rPr>
-                <w:szCs w:val="24"/>
-              </w:rPr>
-            </w:pPr>
-            <w:r>
-              <w:rPr>
-                <w:szCs w:val="24"/>
-              </w:rPr>
-              <w:t xml:space="preserve">Description </w:t>
-            </w:r>
-          </w:p>
-        </w:tc>
-        <w:tc>
-          <w:tcPr>
-            <w:tcW w:w="3308" w:type="dxa"/>
-          </w:tcPr>
-          <w:p>
-            <w:pPr>
-              <w:ind w:left="240" w:right="240"/>
-              <w:jc w:val="center"/>
-              <w:cnfStyle w:val="100000000000" w:firstRow="1" w:lastRow="0" w:firstColumn="0" w:lastColumn="0" w:oddVBand="0" w:evenVBand="0" w:oddHBand="0" w:evenHBand="0" w:firstRowFirstColumn="0" w:firstRowLastColumn="0" w:lastRowFirstColumn="0" w:lastRowLastColumn="0"/>
-              <w:rPr>
-                <w:szCs w:val="24"/>
-              </w:rPr>
-            </w:pPr>
-            <w:r>
-              <w:rPr>
-                <w:rFonts w:hint="eastAsia"/>
-                <w:szCs w:val="24"/>
-              </w:rPr>
-              <w:t>I</w:t>
-            </w:r>
-            <w:r>
-              <w:rPr>
-                <w:szCs w:val="24"/>
-              </w:rPr>
-              <w:t>nput</w:t>
-            </w:r>
-          </w:p>
-        </w:tc>
-        <w:tc>
-          <w:tcPr>
-            <w:tcW w:w="2043" w:type="dxa"/>
-          </w:tcPr>
-          <w:p>
-            <w:pPr>
-              <w:ind w:left="240" w:right="240"/>
-              <w:jc w:val="center"/>
-              <w:cnfStyle w:val="100000000000" w:firstRow="1" w:lastRow="0" w:firstColumn="0" w:lastColumn="0" w:oddVBand="0" w:evenVBand="0" w:oddHBand="0" w:evenHBand="0" w:firstRowFirstColumn="0" w:firstRowLastColumn="0" w:lastRowFirstColumn="0" w:lastRowLastColumn="0"/>
-              <w:rPr>
-                <w:szCs w:val="24"/>
-              </w:rPr>
-            </w:pPr>
-            <w:r>
-              <w:rPr>
-                <w:rFonts w:hint="eastAsia"/>
-                <w:szCs w:val="24"/>
-              </w:rPr>
-              <w:t>E</w:t>
-            </w:r>
-            <w:r>
-              <w:rPr>
-                <w:szCs w:val="24"/>
-              </w:rPr>
-              <w:t>xpect Result</w:t>
-            </w:r>
-          </w:p>
-        </w:tc>
-        <w:tc>
-          <w:tcPr>
-            <w:tcW w:w="1350" w:type="dxa"/>
-          </w:tcPr>
-          <w:p>
-            <w:pPr>
-              <w:ind w:left="240" w:right="240"/>
-              <w:jc w:val="center"/>
-              <w:cnfStyle w:val="100000000000" w:firstRow="1" w:lastRow="0" w:firstColumn="0" w:lastColumn="0" w:oddVBand="0" w:evenVBand="0" w:oddHBand="0" w:evenHBand="0" w:firstRowFirstColumn="0" w:firstRowLastColumn="0" w:lastRowFirstColumn="0" w:lastRowLastColumn="0"/>
-              <w:rPr>
-                <w:szCs w:val="24"/>
-              </w:rPr>
-            </w:pPr>
-            <w:r>
-              <w:rPr>
-                <w:rFonts w:hint="eastAsia"/>
-                <w:szCs w:val="24"/>
-              </w:rPr>
-              <w:t>R</w:t>
-            </w:r>
-            <w:r>
-              <w:rPr>
-                <w:szCs w:val="24"/>
-              </w:rPr>
-              <w:t>esult</w:t>
-            </w:r>
-          </w:p>
-        </w:tc>
-      </w:tr>
-      <w:tr>
-        <w:trPr>
-          <w:cnfStyle w:val="000000100000" w:firstRow="0" w:lastRow="0" w:firstColumn="0" w:lastColumn="0" w:oddVBand="0" w:evenVBand="0" w:oddHBand="1" w:evenHBand="0" w:firstRowFirstColumn="0" w:firstRowLastColumn="0" w:lastRowFirstColumn="0" w:lastRowLastColumn="0"/>
-          <w:trHeight w:val="1321"/>
-        </w:trPr>
-        <w:tc>
-          <w:tcPr>
-            <w:cnfStyle w:val="001000000000" w:firstRow="0" w:lastRow="0" w:firstColumn="1" w:lastColumn="0" w:oddVBand="0" w:evenVBand="0" w:oddHBand="0" w:evenHBand="0" w:firstRowFirstColumn="0" w:firstRowLastColumn="0" w:lastRowFirstColumn="0" w:lastRowLastColumn="0"/>
-            <w:tcW w:w="963" w:type="dxa"/>
-          </w:tcPr>
-          <w:p>
-            <w:pPr>
-              <w:ind w:left="240" w:right="240"/>
-              <w:jc w:val="center"/>
-              <w:rPr>
-                <w:szCs w:val="24"/>
-              </w:rPr>
-            </w:pPr>
-            <w:r>
-              <w:rPr>
-                <w:szCs w:val="24"/>
-              </w:rPr>
-              <w:t>7</w:t>
-            </w:r>
-          </w:p>
-        </w:tc>
-        <w:tc>
-          <w:tcPr>
-            <w:tcW w:w="2040" w:type="dxa"/>
-          </w:tcPr>
-          <w:p>
-            <w:pPr>
-              <w:ind w:right="240"/>
-              <w:cnfStyle w:val="000000100000" w:firstRow="0" w:lastRow="0" w:firstColumn="0" w:lastColumn="0" w:oddVBand="0" w:evenVBand="0" w:oddHBand="1" w:evenHBand="0" w:firstRowFirstColumn="0" w:firstRowLastColumn="0" w:lastRowFirstColumn="0" w:lastRowLastColumn="0"/>
-              <w:rPr>
-                <w:szCs w:val="24"/>
-              </w:rPr>
-            </w:pPr>
-            <w:r>
-              <w:rPr>
-                <w:szCs w:val="24"/>
-              </w:rPr>
-              <w:t>Inputs correct username and password</w:t>
-            </w:r>
-          </w:p>
-        </w:tc>
-        <w:tc>
-          <w:tcPr>
-            <w:tcW w:w="3308" w:type="dxa"/>
-          </w:tcPr>
-          <w:p>
-            <w:pPr>
-              <w:ind w:left="240" w:right="240" w:firstLineChars="100" w:firstLine="240"/>
-              <w:jc w:val="center"/>
-              <w:cnfStyle w:val="000000100000" w:firstRow="0" w:lastRow="0" w:firstColumn="0" w:lastColumn="0" w:oddVBand="0" w:evenVBand="0" w:oddHBand="1" w:evenHBand="0" w:firstRowFirstColumn="0" w:firstRowLastColumn="0" w:lastRowFirstColumn="0" w:lastRowLastColumn="0"/>
-              <w:rPr>
-                <w:szCs w:val="24"/>
-              </w:rPr>
-            </w:pPr>
-            <w:r>
-              <w:rPr>
-                <w:rFonts w:hint="eastAsia"/>
-                <w:szCs w:val="24"/>
-              </w:rPr>
-              <w:t>U</w:t>
-            </w:r>
-            <w:r>
-              <w:rPr>
-                <w:szCs w:val="24"/>
-              </w:rPr>
-              <w:t>sername= admin001</w:t>
-            </w:r>
-          </w:p>
-          <w:p>
-            <w:pPr>
-              <w:ind w:left="240" w:right="240" w:firstLineChars="150" w:firstLine="360"/>
-              <w:jc w:val="center"/>
-              <w:cnfStyle w:val="000000100000" w:firstRow="0" w:lastRow="0" w:firstColumn="0" w:lastColumn="0" w:oddVBand="0" w:evenVBand="0" w:oddHBand="1" w:evenHBand="0" w:firstRowFirstColumn="0" w:firstRowLastColumn="0" w:lastRowFirstColumn="0" w:lastRowLastColumn="0"/>
-              <w:rPr>
-                <w:szCs w:val="24"/>
-              </w:rPr>
-            </w:pPr>
-            <w:r>
-              <w:rPr>
-                <w:rFonts w:hint="eastAsia"/>
-                <w:szCs w:val="24"/>
-              </w:rPr>
-              <w:t>P</w:t>
-            </w:r>
-            <w:r>
-              <w:rPr>
-                <w:szCs w:val="24"/>
-              </w:rPr>
-              <w:t>assword= admin001</w:t>
-            </w:r>
-          </w:p>
-        </w:tc>
-        <w:tc>
-          <w:tcPr>
-            <w:tcW w:w="2043" w:type="dxa"/>
-          </w:tcPr>
-          <w:p>
-            <w:pPr>
-              <w:ind w:left="240" w:right="240"/>
-              <w:jc w:val="center"/>
-              <w:cnfStyle w:val="000000100000" w:firstRow="0" w:lastRow="0" w:firstColumn="0" w:lastColumn="0" w:oddVBand="0" w:evenVBand="0" w:oddHBand="1" w:evenHBand="0" w:firstRowFirstColumn="0" w:firstRowLastColumn="0" w:lastRowFirstColumn="0" w:lastRowLastColumn="0"/>
-              <w:rPr>
-                <w:szCs w:val="24"/>
-              </w:rPr>
-            </w:pPr>
-            <w:r>
-              <w:rPr>
-                <w:rFonts w:hint="eastAsia"/>
-                <w:szCs w:val="24"/>
-              </w:rPr>
               <w:t>L</w:t>
             </w:r>
             <w:r>
               <w:rPr>
                 <w:szCs w:val="24"/>
               </w:rPr>
-              <w:t>og in successfully</w:t>
-            </w:r>
-          </w:p>
-        </w:tc>
-        <w:tc>
-          <w:tcPr>
-            <w:tcW w:w="1350" w:type="dxa"/>
-          </w:tcPr>
-          <w:p>
-            <w:pPr>
-              <w:ind w:left="240" w:right="240"/>
-              <w:jc w:val="center"/>
-              <w:cnfStyle w:val="000000100000" w:firstRow="0" w:lastRow="0" w:firstColumn="0" w:lastColumn="0" w:oddVBand="0" w:evenVBand="0" w:oddHBand="1" w:evenHBand="0" w:firstRowFirstColumn="0" w:firstRowLastColumn="0" w:lastRowFirstColumn="0" w:lastRowLastColumn="0"/>
-              <w:rPr>
-                <w:szCs w:val="24"/>
-              </w:rPr>
-            </w:pPr>
-            <w:r>
-              <w:rPr>
-                <w:rFonts w:hint="eastAsia"/>
-                <w:szCs w:val="24"/>
-              </w:rPr>
-              <w:t>P</w:t>
-            </w:r>
-            <w:r>
-              <w:rPr>
-                <w:szCs w:val="24"/>
-              </w:rPr>
-              <w:t>ass</w:t>
-            </w:r>
-          </w:p>
-        </w:tc>
-      </w:tr>
-      <w:tr>
-        <w:trPr>
-          <w:trHeight w:val="1321"/>
-        </w:trPr>
-        <w:tc>
-          <w:tcPr>
-            <w:cnfStyle w:val="001000000000" w:firstRow="0" w:lastRow="0" w:firstColumn="1" w:lastColumn="0" w:oddVBand="0" w:evenVBand="0" w:oddHBand="0" w:evenHBand="0" w:firstRowFirstColumn="0" w:firstRowLastColumn="0" w:lastRowFirstColumn="0" w:lastRowLastColumn="0"/>
-            <w:tcW w:w="963" w:type="dxa"/>
-          </w:tcPr>
-          <w:p>
-            <w:pPr>
-              <w:ind w:left="240" w:right="240"/>
-              <w:jc w:val="center"/>
-              <w:rPr>
-                <w:szCs w:val="24"/>
-              </w:rPr>
-            </w:pPr>
-            <w:r>
-              <w:rPr>
-                <w:rFonts w:hint="eastAsia"/>
-                <w:szCs w:val="24"/>
-              </w:rPr>
-              <w:t>8</w:t>
-            </w:r>
-          </w:p>
-        </w:tc>
-        <w:tc>
-          <w:tcPr>
-            <w:tcW w:w="2040" w:type="dxa"/>
-          </w:tcPr>
-          <w:p>
-            <w:pPr>
-              <w:ind w:right="240"/>
-              <w:cnfStyle w:val="000000000000" w:firstRow="0" w:lastRow="0" w:firstColumn="0" w:lastColumn="0" w:oddVBand="0" w:evenVBand="0" w:oddHBand="0" w:evenHBand="0" w:firstRowFirstColumn="0" w:firstRowLastColumn="0" w:lastRowFirstColumn="0" w:lastRowLastColumn="0"/>
-              <w:rPr>
-                <w:szCs w:val="24"/>
-              </w:rPr>
-            </w:pPr>
-            <w:r>
-              <w:rPr>
-                <w:szCs w:val="24"/>
-              </w:rPr>
-              <w:t>Inputs incorrect username or password</w:t>
-            </w:r>
-          </w:p>
-        </w:tc>
-        <w:tc>
-          <w:tcPr>
-            <w:tcW w:w="3308" w:type="dxa"/>
-          </w:tcPr>
-          <w:p>
-            <w:pPr>
-              <w:ind w:left="240" w:right="240" w:firstLineChars="100" w:firstLine="240"/>
-              <w:jc w:val="center"/>
-              <w:cnfStyle w:val="000000000000" w:firstRow="0" w:lastRow="0" w:firstColumn="0" w:lastColumn="0" w:oddVBand="0" w:evenVBand="0" w:oddHBand="0" w:evenHBand="0" w:firstRowFirstColumn="0" w:firstRowLastColumn="0" w:lastRowFirstColumn="0" w:lastRowLastColumn="0"/>
-              <w:rPr>
-                <w:szCs w:val="24"/>
-              </w:rPr>
-            </w:pPr>
-            <w:r>
-              <w:rPr>
-                <w:rFonts w:hint="eastAsia"/>
-                <w:szCs w:val="24"/>
-              </w:rPr>
-              <w:t>U</w:t>
-            </w:r>
-            <w:r>
-              <w:rPr>
-                <w:szCs w:val="24"/>
-              </w:rPr>
-              <w:t>sername= admin001</w:t>
-            </w:r>
-          </w:p>
-          <w:p>
-            <w:pPr>
-              <w:ind w:left="240" w:right="240"/>
-              <w:jc w:val="center"/>
-              <w:cnfStyle w:val="000000000000" w:firstRow="0" w:lastRow="0" w:firstColumn="0" w:lastColumn="0" w:oddVBand="0" w:evenVBand="0" w:oddHBand="0" w:evenHBand="0" w:firstRowFirstColumn="0" w:firstRowLastColumn="0" w:lastRowFirstColumn="0" w:lastRowLastColumn="0"/>
-              <w:rPr>
-                <w:szCs w:val="24"/>
-              </w:rPr>
-            </w:pPr>
-            <w:r>
-              <w:rPr>
-                <w:rFonts w:hint="eastAsia"/>
-                <w:szCs w:val="24"/>
-              </w:rPr>
-              <w:t>P</w:t>
-            </w:r>
-            <w:r>
-              <w:rPr>
-                <w:szCs w:val="24"/>
-              </w:rPr>
-              <w:t>assword= admin000</w:t>
-            </w:r>
-          </w:p>
-        </w:tc>
-        <w:tc>
-          <w:tcPr>
-            <w:tcW w:w="2043" w:type="dxa"/>
-          </w:tcPr>
-          <w:p>
-            <w:pPr>
-              <w:ind w:left="240" w:right="240"/>
-              <w:jc w:val="center"/>
-              <w:cnfStyle w:val="000000000000" w:firstRow="0" w:lastRow="0" w:firstColumn="0" w:lastColumn="0" w:oddVBand="0" w:evenVBand="0" w:oddHBand="0" w:evenHBand="0" w:firstRowFirstColumn="0" w:firstRowLastColumn="0" w:lastRowFirstColumn="0" w:lastRowLastColumn="0"/>
-              <w:rPr>
-                <w:szCs w:val="24"/>
-              </w:rPr>
-            </w:pPr>
-            <w:r>
-              <w:rPr>
-                <w:rFonts w:hint="eastAsia"/>
-                <w:szCs w:val="24"/>
-              </w:rPr>
-              <w:t>L</w:t>
-            </w:r>
-            <w:r>
-              <w:rPr>
-                <w:szCs w:val="24"/>
-              </w:rPr>
-              <w:t xml:space="preserve">og in </w:t>
-            </w:r>
-            <w:r>
-              <w:t>unsuccessfully</w:t>
-            </w:r>
-          </w:p>
-        </w:tc>
-        <w:tc>
-          <w:tcPr>
-            <w:tcW w:w="1350" w:type="dxa"/>
-          </w:tcPr>
-          <w:p>
-            <w:pPr>
-              <w:ind w:left="240" w:right="240"/>
-              <w:jc w:val="center"/>
-              <w:cnfStyle w:val="000000000000" w:firstRow="0" w:lastRow="0" w:firstColumn="0" w:lastColumn="0" w:oddVBand="0" w:evenVBand="0" w:oddHBand="0" w:evenHBand="0" w:firstRowFirstColumn="0" w:firstRowLastColumn="0" w:lastRowFirstColumn="0" w:lastRowLastColumn="0"/>
-              <w:rPr>
-                <w:szCs w:val="24"/>
-              </w:rPr>
-            </w:pPr>
-            <w:r>
-              <w:rPr>
-                <w:rFonts w:hint="eastAsia"/>
-                <w:szCs w:val="24"/>
-              </w:rPr>
-              <w:t>P</w:t>
-            </w:r>
-            <w:r>
-              <w:rPr>
-                <w:szCs w:val="24"/>
-              </w:rPr>
-              <w:t>ass</w:t>
-            </w:r>
-          </w:p>
-        </w:tc>
-      </w:tr>
-    </w:tbl>
-    <w:p>
-      <w:pPr>
-        <w:widowControl/>
-        <w:spacing w:after="0" w:line="240" w:lineRule="auto"/>
-        <w:rPr>
-          <w:rStyle w:val="ae"/>
-        </w:rPr>
-      </w:pPr>
-      <w:r>
-        <w:rPr>
-          <w:rStyle w:val="ae"/>
-        </w:rPr>
-        <w:br w:type="page"/>
-      </w:r>
-    </w:p>
-    <w:p>
-      <w:pPr>
-        <w:pStyle w:val="3"/>
-        <w:rPr>
-          <w:rStyle w:val="ae"/>
-          <w:b/>
-          <w:bCs/>
-        </w:rPr>
-      </w:pPr>
-      <w:bookmarkStart w:id="31" w:name="_Toc15354825"/>
-      <w:r>
-        <w:rPr>
-          <w:rStyle w:val="ae"/>
-          <w:b/>
-          <w:bCs/>
-        </w:rPr>
-        <w:lastRenderedPageBreak/>
-        <w:t>UTC-03:</w:t>
-      </w:r>
-      <w:bookmarkEnd w:id="31"/>
-      <w:r>
-        <w:rPr>
-          <w:rStyle w:val="ae"/>
-          <w:b/>
-          <w:bCs/>
-        </w:rPr>
-        <w:t xml:space="preserve"> </w:t>
-      </w:r>
-    </w:p>
-    <w:p>
-      <w:r>
-        <w:t>Description: This method will log out from dashboard.</w:t>
-      </w:r>
-    </w:p>
-    <w:p>
-      <w:r>
-        <w:rPr>
-          <w:rFonts w:hint="eastAsia"/>
-        </w:rPr>
-        <w:t>T</w:t>
-      </w:r>
-      <w:r>
-        <w:t>est Date: 29 July,2019</w:t>
-      </w:r>
-    </w:p>
-    <w:p>
-      <w:pPr>
-        <w:ind w:firstLine="420"/>
-      </w:pPr>
-      <w:r>
-        <w:rPr>
-          <w:rFonts w:hint="eastAsia"/>
-        </w:rPr>
-        <w:t>T</w:t>
-      </w:r>
-      <w:r>
-        <w:t>est Case:</w:t>
-      </w:r>
-    </w:p>
-    <w:tbl>
-      <w:tblPr>
-        <w:tblStyle w:val="11"/>
-        <w:tblpPr w:leftFromText="180" w:rightFromText="180" w:vertAnchor="text" w:horzAnchor="margin" w:tblpY="37"/>
-        <w:tblW w:w="9704" w:type="dxa"/>
-        <w:tblLook w:val="04A0" w:firstRow="1" w:lastRow="0" w:firstColumn="1" w:lastColumn="0" w:noHBand="0" w:noVBand="1"/>
-      </w:tblPr>
-      <w:tblGrid>
-        <w:gridCol w:w="963"/>
-        <w:gridCol w:w="2040"/>
-        <w:gridCol w:w="3308"/>
-        <w:gridCol w:w="2043"/>
-        <w:gridCol w:w="1350"/>
-      </w:tblGrid>
-      <w:tr>
-        <w:trPr>
-          <w:cnfStyle w:val="100000000000" w:firstRow="1" w:lastRow="0" w:firstColumn="0" w:lastColumn="0" w:oddVBand="0" w:evenVBand="0" w:oddHBand="0" w:evenHBand="0" w:firstRowFirstColumn="0" w:firstRowLastColumn="0" w:lastRowFirstColumn="0" w:lastRowLastColumn="0"/>
-          <w:trHeight w:val="331"/>
-        </w:trPr>
-        <w:tc>
-          <w:tcPr>
-            <w:cnfStyle w:val="001000000000" w:firstRow="0" w:lastRow="0" w:firstColumn="1" w:lastColumn="0" w:oddVBand="0" w:evenVBand="0" w:oddHBand="0" w:evenHBand="0" w:firstRowFirstColumn="0" w:firstRowLastColumn="0" w:lastRowFirstColumn="0" w:lastRowLastColumn="0"/>
-            <w:tcW w:w="963" w:type="dxa"/>
-          </w:tcPr>
-          <w:p>
-            <w:pPr>
-              <w:ind w:left="240" w:right="240"/>
-              <w:jc w:val="center"/>
-              <w:rPr>
-                <w:szCs w:val="24"/>
-              </w:rPr>
-            </w:pPr>
-            <w:r>
-              <w:rPr>
-                <w:szCs w:val="24"/>
-              </w:rPr>
-              <w:t>ID</w:t>
-            </w:r>
-          </w:p>
-        </w:tc>
-        <w:tc>
-          <w:tcPr>
-            <w:tcW w:w="2040" w:type="dxa"/>
-          </w:tcPr>
-          <w:p>
-            <w:pPr>
-              <w:ind w:left="240" w:right="240"/>
-              <w:jc w:val="center"/>
-              <w:cnfStyle w:val="100000000000" w:firstRow="1" w:lastRow="0" w:firstColumn="0" w:lastColumn="0" w:oddVBand="0" w:evenVBand="0" w:oddHBand="0" w:evenHBand="0" w:firstRowFirstColumn="0" w:firstRowLastColumn="0" w:lastRowFirstColumn="0" w:lastRowLastColumn="0"/>
-              <w:rPr>
-                <w:szCs w:val="24"/>
-              </w:rPr>
-            </w:pPr>
-            <w:r>
-              <w:rPr>
-                <w:szCs w:val="24"/>
-              </w:rPr>
-              <w:t xml:space="preserve">Description </w:t>
-            </w:r>
-          </w:p>
-        </w:tc>
-        <w:tc>
-          <w:tcPr>
-            <w:tcW w:w="3308" w:type="dxa"/>
-          </w:tcPr>
-          <w:p>
-            <w:pPr>
-              <w:ind w:left="240" w:right="240"/>
-              <w:jc w:val="center"/>
-              <w:cnfStyle w:val="100000000000" w:firstRow="1" w:lastRow="0" w:firstColumn="0" w:lastColumn="0" w:oddVBand="0" w:evenVBand="0" w:oddHBand="0" w:evenHBand="0" w:firstRowFirstColumn="0" w:firstRowLastColumn="0" w:lastRowFirstColumn="0" w:lastRowLastColumn="0"/>
-              <w:rPr>
-                <w:szCs w:val="24"/>
-              </w:rPr>
-            </w:pPr>
-            <w:r>
-              <w:rPr>
-                <w:rFonts w:hint="eastAsia"/>
-                <w:szCs w:val="24"/>
-              </w:rPr>
-              <w:t>I</w:t>
-            </w:r>
-            <w:r>
-              <w:rPr>
-                <w:szCs w:val="24"/>
-              </w:rPr>
-              <w:t>nput</w:t>
-            </w:r>
-          </w:p>
-        </w:tc>
-        <w:tc>
-          <w:tcPr>
-            <w:tcW w:w="2043" w:type="dxa"/>
-          </w:tcPr>
-          <w:p>
-            <w:pPr>
-              <w:ind w:left="240" w:right="240"/>
-              <w:jc w:val="center"/>
-              <w:cnfStyle w:val="100000000000" w:firstRow="1" w:lastRow="0" w:firstColumn="0" w:lastColumn="0" w:oddVBand="0" w:evenVBand="0" w:oddHBand="0" w:evenHBand="0" w:firstRowFirstColumn="0" w:firstRowLastColumn="0" w:lastRowFirstColumn="0" w:lastRowLastColumn="0"/>
-              <w:rPr>
-                <w:szCs w:val="24"/>
-              </w:rPr>
-            </w:pPr>
-            <w:r>
-              <w:rPr>
-                <w:rFonts w:hint="eastAsia"/>
-                <w:szCs w:val="24"/>
-              </w:rPr>
-              <w:t>E</w:t>
-            </w:r>
-            <w:r>
-              <w:rPr>
-                <w:szCs w:val="24"/>
-              </w:rPr>
-              <w:t>xpect Result</w:t>
-            </w:r>
-          </w:p>
-        </w:tc>
-        <w:tc>
-          <w:tcPr>
-            <w:tcW w:w="1350" w:type="dxa"/>
-          </w:tcPr>
-          <w:p>
-            <w:pPr>
-              <w:ind w:left="240" w:right="240"/>
-              <w:jc w:val="center"/>
-              <w:cnfStyle w:val="100000000000" w:firstRow="1" w:lastRow="0" w:firstColumn="0" w:lastColumn="0" w:oddVBand="0" w:evenVBand="0" w:oddHBand="0" w:evenHBand="0" w:firstRowFirstColumn="0" w:firstRowLastColumn="0" w:lastRowFirstColumn="0" w:lastRowLastColumn="0"/>
-              <w:rPr>
-                <w:szCs w:val="24"/>
-              </w:rPr>
-            </w:pPr>
-            <w:r>
-              <w:rPr>
-                <w:rFonts w:hint="eastAsia"/>
-                <w:szCs w:val="24"/>
-              </w:rPr>
-              <w:t>R</w:t>
-            </w:r>
-            <w:r>
-              <w:rPr>
-                <w:szCs w:val="24"/>
-              </w:rPr>
-              <w:t>esult</w:t>
-            </w:r>
-          </w:p>
-        </w:tc>
-      </w:tr>
-      <w:tr>
-        <w:trPr>
-          <w:cnfStyle w:val="000000100000" w:firstRow="0" w:lastRow="0" w:firstColumn="0" w:lastColumn="0" w:oddVBand="0" w:evenVBand="0" w:oddHBand="1" w:evenHBand="0" w:firstRowFirstColumn="0" w:firstRowLastColumn="0" w:lastRowFirstColumn="0" w:lastRowLastColumn="0"/>
-          <w:trHeight w:val="1321"/>
-        </w:trPr>
-        <w:tc>
-          <w:tcPr>
-            <w:cnfStyle w:val="001000000000" w:firstRow="0" w:lastRow="0" w:firstColumn="1" w:lastColumn="0" w:oddVBand="0" w:evenVBand="0" w:oddHBand="0" w:evenHBand="0" w:firstRowFirstColumn="0" w:firstRowLastColumn="0" w:lastRowFirstColumn="0" w:lastRowLastColumn="0"/>
-            <w:tcW w:w="963" w:type="dxa"/>
-          </w:tcPr>
-          <w:p>
-            <w:pPr>
-              <w:ind w:left="240" w:right="240"/>
-              <w:jc w:val="center"/>
-              <w:rPr>
-                <w:szCs w:val="24"/>
-              </w:rPr>
-            </w:pPr>
-            <w:r>
-              <w:rPr>
-                <w:rFonts w:hint="eastAsia"/>
-                <w:szCs w:val="24"/>
-              </w:rPr>
-              <w:t>9</w:t>
-            </w:r>
-          </w:p>
-        </w:tc>
-        <w:tc>
-          <w:tcPr>
-            <w:tcW w:w="2040" w:type="dxa"/>
-          </w:tcPr>
-          <w:p>
-            <w:pPr>
-              <w:ind w:right="240"/>
-              <w:cnfStyle w:val="000000100000" w:firstRow="0" w:lastRow="0" w:firstColumn="0" w:lastColumn="0" w:oddVBand="0" w:evenVBand="0" w:oddHBand="1" w:evenHBand="0" w:firstRowFirstColumn="0" w:firstRowLastColumn="0" w:lastRowFirstColumn="0" w:lastRowLastColumn="0"/>
-              <w:rPr>
-                <w:szCs w:val="24"/>
-              </w:rPr>
-            </w:pPr>
-            <w:r>
-              <w:rPr>
-                <w:szCs w:val="24"/>
-              </w:rPr>
-              <w:t>Decision maker logs out from dashboard</w:t>
-            </w:r>
-          </w:p>
-        </w:tc>
-        <w:tc>
-          <w:tcPr>
-            <w:tcW w:w="3308" w:type="dxa"/>
-          </w:tcPr>
-          <w:p>
-            <w:pPr>
-              <w:ind w:left="240" w:right="240"/>
-              <w:jc w:val="center"/>
-              <w:cnfStyle w:val="000000100000" w:firstRow="0" w:lastRow="0" w:firstColumn="0" w:lastColumn="0" w:oddVBand="0" w:evenVBand="0" w:oddHBand="1" w:evenHBand="0" w:firstRowFirstColumn="0" w:firstRowLastColumn="0" w:lastRowFirstColumn="0" w:lastRowLastColumn="0"/>
-              <w:rPr>
-                <w:szCs w:val="24"/>
-              </w:rPr>
-            </w:pPr>
-            <w:r>
-              <w:rPr>
-                <w:szCs w:val="24"/>
-              </w:rPr>
-              <w:t>-</w:t>
-            </w:r>
-          </w:p>
-        </w:tc>
-        <w:tc>
-          <w:tcPr>
-            <w:tcW w:w="2043" w:type="dxa"/>
-          </w:tcPr>
-          <w:p>
-            <w:pPr>
-              <w:ind w:left="240" w:right="240"/>
-              <w:jc w:val="center"/>
-              <w:cnfStyle w:val="000000100000" w:firstRow="0" w:lastRow="0" w:firstColumn="0" w:lastColumn="0" w:oddVBand="0" w:evenVBand="0" w:oddHBand="1" w:evenHBand="0" w:firstRowFirstColumn="0" w:firstRowLastColumn="0" w:lastRowFirstColumn="0" w:lastRowLastColumn="0"/>
-              <w:rPr>
-                <w:szCs w:val="24"/>
-              </w:rPr>
-            </w:pPr>
-            <w:r>
-              <w:rPr>
-                <w:rFonts w:hint="eastAsia"/>
-                <w:szCs w:val="24"/>
-              </w:rPr>
-              <w:t>L</w:t>
-            </w:r>
-            <w:r>
-              <w:rPr>
-                <w:szCs w:val="24"/>
-              </w:rPr>
-              <w:t>og out successfully</w:t>
-            </w:r>
-          </w:p>
-        </w:tc>
-        <w:tc>
-          <w:tcPr>
-            <w:tcW w:w="1350" w:type="dxa"/>
-          </w:tcPr>
-          <w:p>
-            <w:pPr>
-              <w:ind w:left="240" w:right="240"/>
-              <w:jc w:val="center"/>
-              <w:cnfStyle w:val="000000100000" w:firstRow="0" w:lastRow="0" w:firstColumn="0" w:lastColumn="0" w:oddVBand="0" w:evenVBand="0" w:oddHBand="1" w:evenHBand="0" w:firstRowFirstColumn="0" w:firstRowLastColumn="0" w:lastRowFirstColumn="0" w:lastRowLastColumn="0"/>
-              <w:rPr>
-                <w:szCs w:val="24"/>
-              </w:rPr>
-            </w:pPr>
-            <w:r>
-              <w:rPr>
-                <w:rFonts w:hint="eastAsia"/>
-                <w:szCs w:val="24"/>
-              </w:rPr>
-              <w:t>P</w:t>
-            </w:r>
-            <w:r>
-              <w:rPr>
-                <w:szCs w:val="24"/>
-              </w:rPr>
-              <w:t>ass</w:t>
+              <w:t>og out successfully”)</w:t>
             </w:r>
           </w:p>
         </w:tc>
@@ -9462,6 +9448,186 @@
     </w:lvl>
   </w:abstractNum>
   <w:abstractNum w:abstractNumId="1" w15:restartNumberingAfterBreak="0">
+    <w:nsid w:val="2EAC2D81"/>
+    <w:multiLevelType w:val="hybridMultilevel"/>
+    <w:tmpl w:val="316EA840"/>
+    <w:lvl w:ilvl="0" w:tplc="F418C8E2">
+      <w:start w:val="1"/>
+      <w:numFmt w:val="decimal"/>
+      <w:lvlText w:val="%1."/>
+      <w:lvlJc w:val="left"/>
+      <w:pPr>
+        <w:ind w:left="360" w:hanging="360"/>
+      </w:pPr>
+      <w:rPr>
+        <w:rFonts w:hint="default"/>
+        <w:u w:val="single"/>
+      </w:rPr>
+    </w:lvl>
+    <w:lvl w:ilvl="1" w:tplc="04090019" w:tentative="1">
+      <w:start w:val="1"/>
+      <w:numFmt w:val="lowerLetter"/>
+      <w:lvlText w:val="%2)"/>
+      <w:lvlJc w:val="left"/>
+      <w:pPr>
+        <w:ind w:left="840" w:hanging="420"/>
+      </w:pPr>
+    </w:lvl>
+    <w:lvl w:ilvl="2" w:tplc="0409001B" w:tentative="1">
+      <w:start w:val="1"/>
+      <w:numFmt w:val="lowerRoman"/>
+      <w:lvlText w:val="%3."/>
+      <w:lvlJc w:val="right"/>
+      <w:pPr>
+        <w:ind w:left="1260" w:hanging="420"/>
+      </w:pPr>
+    </w:lvl>
+    <w:lvl w:ilvl="3" w:tplc="0409000F" w:tentative="1">
+      <w:start w:val="1"/>
+      <w:numFmt w:val="decimal"/>
+      <w:lvlText w:val="%4."/>
+      <w:lvlJc w:val="left"/>
+      <w:pPr>
+        <w:ind w:left="1680" w:hanging="420"/>
+      </w:pPr>
+    </w:lvl>
+    <w:lvl w:ilvl="4" w:tplc="04090019" w:tentative="1">
+      <w:start w:val="1"/>
+      <w:numFmt w:val="lowerLetter"/>
+      <w:lvlText w:val="%5)"/>
+      <w:lvlJc w:val="left"/>
+      <w:pPr>
+        <w:ind w:left="2100" w:hanging="420"/>
+      </w:pPr>
+    </w:lvl>
+    <w:lvl w:ilvl="5" w:tplc="0409001B" w:tentative="1">
+      <w:start w:val="1"/>
+      <w:numFmt w:val="lowerRoman"/>
+      <w:lvlText w:val="%6."/>
+      <w:lvlJc w:val="right"/>
+      <w:pPr>
+        <w:ind w:left="2520" w:hanging="420"/>
+      </w:pPr>
+    </w:lvl>
+    <w:lvl w:ilvl="6" w:tplc="0409000F" w:tentative="1">
+      <w:start w:val="1"/>
+      <w:numFmt w:val="decimal"/>
+      <w:lvlText w:val="%7."/>
+      <w:lvlJc w:val="left"/>
+      <w:pPr>
+        <w:ind w:left="2940" w:hanging="420"/>
+      </w:pPr>
+    </w:lvl>
+    <w:lvl w:ilvl="7" w:tplc="04090019" w:tentative="1">
+      <w:start w:val="1"/>
+      <w:numFmt w:val="lowerLetter"/>
+      <w:lvlText w:val="%8)"/>
+      <w:lvlJc w:val="left"/>
+      <w:pPr>
+        <w:ind w:left="3360" w:hanging="420"/>
+      </w:pPr>
+    </w:lvl>
+    <w:lvl w:ilvl="8" w:tplc="0409001B" w:tentative="1">
+      <w:start w:val="1"/>
+      <w:numFmt w:val="lowerRoman"/>
+      <w:lvlText w:val="%9."/>
+      <w:lvlJc w:val="right"/>
+      <w:pPr>
+        <w:ind w:left="3780" w:hanging="420"/>
+      </w:pPr>
+    </w:lvl>
+  </w:abstractNum>
+  <w:abstractNum w:abstractNumId="2" w15:restartNumberingAfterBreak="0">
+    <w:nsid w:val="44D2663C"/>
+    <w:multiLevelType w:val="hybridMultilevel"/>
+    <w:tmpl w:val="638205CC"/>
+    <w:lvl w:ilvl="0" w:tplc="2ABA7CC8">
+      <w:start w:val="1"/>
+      <w:numFmt w:val="decimal"/>
+      <w:lvlText w:val="%1."/>
+      <w:lvlJc w:val="left"/>
+      <w:pPr>
+        <w:ind w:left="360" w:hanging="360"/>
+      </w:pPr>
+      <w:rPr>
+        <w:rFonts w:hint="default"/>
+        <w:u w:val="single"/>
+      </w:rPr>
+    </w:lvl>
+    <w:lvl w:ilvl="1" w:tplc="04090019" w:tentative="1">
+      <w:start w:val="1"/>
+      <w:numFmt w:val="lowerLetter"/>
+      <w:lvlText w:val="%2)"/>
+      <w:lvlJc w:val="left"/>
+      <w:pPr>
+        <w:ind w:left="840" w:hanging="420"/>
+      </w:pPr>
+    </w:lvl>
+    <w:lvl w:ilvl="2" w:tplc="0409001B" w:tentative="1">
+      <w:start w:val="1"/>
+      <w:numFmt w:val="lowerRoman"/>
+      <w:lvlText w:val="%3."/>
+      <w:lvlJc w:val="right"/>
+      <w:pPr>
+        <w:ind w:left="1260" w:hanging="420"/>
+      </w:pPr>
+    </w:lvl>
+    <w:lvl w:ilvl="3" w:tplc="0409000F" w:tentative="1">
+      <w:start w:val="1"/>
+      <w:numFmt w:val="decimal"/>
+      <w:lvlText w:val="%4."/>
+      <w:lvlJc w:val="left"/>
+      <w:pPr>
+        <w:ind w:left="1680" w:hanging="420"/>
+      </w:pPr>
+    </w:lvl>
+    <w:lvl w:ilvl="4" w:tplc="04090019" w:tentative="1">
+      <w:start w:val="1"/>
+      <w:numFmt w:val="lowerLetter"/>
+      <w:lvlText w:val="%5)"/>
+      <w:lvlJc w:val="left"/>
+      <w:pPr>
+        <w:ind w:left="2100" w:hanging="420"/>
+      </w:pPr>
+    </w:lvl>
+    <w:lvl w:ilvl="5" w:tplc="0409001B" w:tentative="1">
+      <w:start w:val="1"/>
+      <w:numFmt w:val="lowerRoman"/>
+      <w:lvlText w:val="%6."/>
+      <w:lvlJc w:val="right"/>
+      <w:pPr>
+        <w:ind w:left="2520" w:hanging="420"/>
+      </w:pPr>
+    </w:lvl>
+    <w:lvl w:ilvl="6" w:tplc="0409000F" w:tentative="1">
+      <w:start w:val="1"/>
+      <w:numFmt w:val="decimal"/>
+      <w:lvlText w:val="%7."/>
+      <w:lvlJc w:val="left"/>
+      <w:pPr>
+        <w:ind w:left="2940" w:hanging="420"/>
+      </w:pPr>
+    </w:lvl>
+    <w:lvl w:ilvl="7" w:tplc="04090019" w:tentative="1">
+      <w:start w:val="1"/>
+      <w:numFmt w:val="lowerLetter"/>
+      <w:lvlText w:val="%8)"/>
+      <w:lvlJc w:val="left"/>
+      <w:pPr>
+        <w:ind w:left="3360" w:hanging="420"/>
+      </w:pPr>
+    </w:lvl>
+    <w:lvl w:ilvl="8" w:tplc="0409001B" w:tentative="1">
+      <w:start w:val="1"/>
+      <w:numFmt w:val="lowerRoman"/>
+      <w:lvlText w:val="%9."/>
+      <w:lvlJc w:val="right"/>
+      <w:pPr>
+        <w:ind w:left="3780" w:hanging="420"/>
+      </w:pPr>
+    </w:lvl>
+  </w:abstractNum>
+  <w:abstractNum w:abstractNumId="3" w15:restartNumberingAfterBreak="0">
     <w:nsid w:val="458F3189"/>
     <w:multiLevelType w:val="hybridMultilevel"/>
     <w:tmpl w:val="8D706F20"/>
@@ -9550,7 +9716,7 @@
       </w:pPr>
     </w:lvl>
   </w:abstractNum>
-  <w:abstractNum w:abstractNumId="2" w15:restartNumberingAfterBreak="0">
+  <w:abstractNum w:abstractNumId="4" w15:restartNumberingAfterBreak="0">
     <w:nsid w:val="4FF82F98"/>
     <w:multiLevelType w:val="hybridMultilevel"/>
     <w:tmpl w:val="3970F8AA"/>
@@ -9663,7 +9829,97 @@
       </w:rPr>
     </w:lvl>
   </w:abstractNum>
-  <w:abstractNum w:abstractNumId="3" w15:restartNumberingAfterBreak="0">
+  <w:abstractNum w:abstractNumId="5" w15:restartNumberingAfterBreak="0">
+    <w:nsid w:val="59C933F7"/>
+    <w:multiLevelType w:val="hybridMultilevel"/>
+    <w:tmpl w:val="B0402DFA"/>
+    <w:lvl w:ilvl="0" w:tplc="654A621E">
+      <w:start w:val="1"/>
+      <w:numFmt w:val="decimal"/>
+      <w:lvlText w:val="%1."/>
+      <w:lvlJc w:val="left"/>
+      <w:pPr>
+        <w:ind w:left="360" w:hanging="360"/>
+      </w:pPr>
+      <w:rPr>
+        <w:rFonts w:hint="default"/>
+        <w:u w:val="single"/>
+      </w:rPr>
+    </w:lvl>
+    <w:lvl w:ilvl="1" w:tplc="04090019" w:tentative="1">
+      <w:start w:val="1"/>
+      <w:numFmt w:val="lowerLetter"/>
+      <w:lvlText w:val="%2)"/>
+      <w:lvlJc w:val="left"/>
+      <w:pPr>
+        <w:ind w:left="840" w:hanging="420"/>
+      </w:pPr>
+    </w:lvl>
+    <w:lvl w:ilvl="2" w:tplc="0409001B" w:tentative="1">
+      <w:start w:val="1"/>
+      <w:numFmt w:val="lowerRoman"/>
+      <w:lvlText w:val="%3."/>
+      <w:lvlJc w:val="right"/>
+      <w:pPr>
+        <w:ind w:left="1260" w:hanging="420"/>
+      </w:pPr>
+    </w:lvl>
+    <w:lvl w:ilvl="3" w:tplc="0409000F" w:tentative="1">
+      <w:start w:val="1"/>
+      <w:numFmt w:val="decimal"/>
+      <w:lvlText w:val="%4."/>
+      <w:lvlJc w:val="left"/>
+      <w:pPr>
+        <w:ind w:left="1680" w:hanging="420"/>
+      </w:pPr>
+    </w:lvl>
+    <w:lvl w:ilvl="4" w:tplc="04090019" w:tentative="1">
+      <w:start w:val="1"/>
+      <w:numFmt w:val="lowerLetter"/>
+      <w:lvlText w:val="%5)"/>
+      <w:lvlJc w:val="left"/>
+      <w:pPr>
+        <w:ind w:left="2100" w:hanging="420"/>
+      </w:pPr>
+    </w:lvl>
+    <w:lvl w:ilvl="5" w:tplc="0409001B" w:tentative="1">
+      <w:start w:val="1"/>
+      <w:numFmt w:val="lowerRoman"/>
+      <w:lvlText w:val="%6."/>
+      <w:lvlJc w:val="right"/>
+      <w:pPr>
+        <w:ind w:left="2520" w:hanging="420"/>
+      </w:pPr>
+    </w:lvl>
+    <w:lvl w:ilvl="6" w:tplc="0409000F" w:tentative="1">
+      <w:start w:val="1"/>
+      <w:numFmt w:val="decimal"/>
+      <w:lvlText w:val="%7."/>
+      <w:lvlJc w:val="left"/>
+      <w:pPr>
+        <w:ind w:left="2940" w:hanging="420"/>
+      </w:pPr>
+    </w:lvl>
+    <w:lvl w:ilvl="7" w:tplc="04090019" w:tentative="1">
+      <w:start w:val="1"/>
+      <w:numFmt w:val="lowerLetter"/>
+      <w:lvlText w:val="%8)"/>
+      <w:lvlJc w:val="left"/>
+      <w:pPr>
+        <w:ind w:left="3360" w:hanging="420"/>
+      </w:pPr>
+    </w:lvl>
+    <w:lvl w:ilvl="8" w:tplc="0409001B" w:tentative="1">
+      <w:start w:val="1"/>
+      <w:numFmt w:val="lowerRoman"/>
+      <w:lvlText w:val="%9."/>
+      <w:lvlJc w:val="right"/>
+      <w:pPr>
+        <w:ind w:left="3780" w:hanging="420"/>
+      </w:pPr>
+    </w:lvl>
+  </w:abstractNum>
+  <w:abstractNum w:abstractNumId="6" w15:restartNumberingAfterBreak="0">
     <w:nsid w:val="698A1586"/>
     <w:multiLevelType w:val="hybridMultilevel"/>
     <w:tmpl w:val="B0AAFED0"/>
@@ -9752,7 +10008,7 @@
       </w:pPr>
     </w:lvl>
   </w:abstractNum>
-  <w:abstractNum w:abstractNumId="4" w15:restartNumberingAfterBreak="0">
+  <w:abstractNum w:abstractNumId="7" w15:restartNumberingAfterBreak="0">
     <w:nsid w:val="6ED65423"/>
     <w:multiLevelType w:val="hybridMultilevel"/>
     <w:tmpl w:val="40405440"/>
@@ -9841,7 +10097,7 @@
       </w:pPr>
     </w:lvl>
   </w:abstractNum>
-  <w:abstractNum w:abstractNumId="5" w15:restartNumberingAfterBreak="0">
+  <w:abstractNum w:abstractNumId="8" w15:restartNumberingAfterBreak="0">
     <w:nsid w:val="716C0136"/>
     <w:multiLevelType w:val="multilevel"/>
     <w:tmpl w:val="2F369272"/>
@@ -9955,21 +10211,30 @@
     </w:lvl>
   </w:abstractNum>
   <w:num w:numId="1">
-    <w:abstractNumId w:val="2"/>
+    <w:abstractNumId w:val="4"/>
   </w:num>
   <w:num w:numId="2">
     <w:abstractNumId w:val="0"/>
   </w:num>
   <w:num w:numId="3">
+    <w:abstractNumId w:val="6"/>
+  </w:num>
+  <w:num w:numId="4">
+    <w:abstractNumId w:val="8"/>
+  </w:num>
+  <w:num w:numId="5">
+    <w:abstractNumId w:val="7"/>
+  </w:num>
+  <w:num w:numId="6">
     <w:abstractNumId w:val="3"/>
   </w:num>
-  <w:num w:numId="4">
+  <w:num w:numId="7">
+    <w:abstractNumId w:val="2"/>
+  </w:num>
+  <w:num w:numId="8">
     <w:abstractNumId w:val="5"/>
   </w:num>
-  <w:num w:numId="5">
-    <w:abstractNumId w:val="4"/>
-  </w:num>
-  <w:num w:numId="6">
+  <w:num w:numId="9">
     <w:abstractNumId w:val="1"/>
   </w:num>
 </w:numbering>

</xml_diff>